<commit_message>
error in tune table for 7MHz
</commit_message>
<xml_diff>
--- a/documentation/Aries ATU concept nano IoT 33 version- Nextion debug.docx
+++ b/documentation/Aries ATU concept nano IoT 33 version- Nextion debug.docx
@@ -3944,7 +3944,7 @@
           <v:shape id="_x0000_i1025" type="#_x0000_t75" style="width:361.75pt;height:115.8pt" o:ole="">
             <v:imagedata r:id="rId10" o:title=""/>
           </v:shape>
-          <o:OLEObject Type="Embed" ProgID="Visio.Drawing.11" ShapeID="_x0000_i1025" DrawAspect="Content" ObjectID="_1666629672" r:id="rId11"/>
+          <o:OLEObject Type="Embed" ProgID="Visio.Drawing.11" ShapeID="_x0000_i1025" DrawAspect="Content" ObjectID="_1669711532" r:id="rId11"/>
         </w:object>
       </w:r>
     </w:p>
@@ -3976,7 +3976,7 @@
           <v:shape id="_x0000_i1026" type="#_x0000_t75" style="width:361.75pt;height:133.05pt" o:ole="">
             <v:imagedata r:id="rId12" o:title=""/>
           </v:shape>
-          <o:OLEObject Type="Embed" ProgID="Excel.Sheet.12" ShapeID="_x0000_i1026" DrawAspect="Content" ObjectID="_1666629673" r:id="rId13"/>
+          <o:OLEObject Type="Embed" ProgID="Excel.Sheet.12" ShapeID="_x0000_i1026" DrawAspect="Content" ObjectID="_1669711533" r:id="rId13"/>
         </w:object>
       </w:r>
     </w:p>
@@ -4101,7 +4101,7 @@
                 <v:shape id="_x0000_i1027" type="#_x0000_t75" style="width:202.2pt;height:202.2pt" o:ole="">
                   <v:imagedata r:id="rId14" o:title=""/>
                 </v:shape>
-                <o:OLEObject Type="Embed" ProgID="Visio.Drawing.15" ShapeID="_x0000_i1027" DrawAspect="Content" ObjectID="_1666629674" r:id="rId15"/>
+                <o:OLEObject Type="Embed" ProgID="Visio.Drawing.15" ShapeID="_x0000_i1027" DrawAspect="Content" ObjectID="_1669711534" r:id="rId15"/>
               </w:object>
             </w:r>
           </w:p>
@@ -4116,7 +4116,7 @@
                 <v:shape id="_x0000_i1028" type="#_x0000_t75" style="width:231.55pt;height:231.55pt" o:ole="">
                   <v:imagedata r:id="rId16" o:title=""/>
                 </v:shape>
-                <o:OLEObject Type="Embed" ProgID="Visio.Drawing.15" ShapeID="_x0000_i1028" DrawAspect="Content" ObjectID="_1666629675" r:id="rId17"/>
+                <o:OLEObject Type="Embed" ProgID="Visio.Drawing.15" ShapeID="_x0000_i1028" DrawAspect="Content" ObjectID="_1669711535" r:id="rId17"/>
               </w:object>
             </w:r>
           </w:p>
@@ -4191,7 +4191,7 @@
                 <v:shape id="_x0000_i1029" type="#_x0000_t75" style="width:169.35pt;height:169.35pt" o:ole="">
                   <v:imagedata r:id="rId18" o:title=""/>
                 </v:shape>
-                <o:OLEObject Type="Embed" ProgID="Visio.Drawing.15" ShapeID="_x0000_i1029" DrawAspect="Content" ObjectID="_1666629676" r:id="rId19"/>
+                <o:OLEObject Type="Embed" ProgID="Visio.Drawing.15" ShapeID="_x0000_i1029" DrawAspect="Content" ObjectID="_1669711536" r:id="rId19"/>
               </w:object>
             </w:r>
           </w:p>
@@ -4210,7 +4210,7 @@
                 <v:shape id="_x0000_i1030" type="#_x0000_t75" style="width:159.55pt;height:159.55pt" o:ole="">
                   <v:imagedata r:id="rId20" o:title=""/>
                 </v:shape>
-                <o:OLEObject Type="Embed" ProgID="Visio.Drawing.15" ShapeID="_x0000_i1030" DrawAspect="Content" ObjectID="_1666629677" r:id="rId21"/>
+                <o:OLEObject Type="Embed" ProgID="Visio.Drawing.15" ShapeID="_x0000_i1030" DrawAspect="Content" ObjectID="_1669711537" r:id="rId21"/>
               </w:object>
             </w:r>
           </w:p>
@@ -4295,7 +4295,7 @@
                 <v:shape id="_x0000_i1031" type="#_x0000_t75" style="width:151.5pt;height:173.4pt" o:ole="">
                   <v:imagedata r:id="rId22" o:title=""/>
                 </v:shape>
-                <o:OLEObject Type="Embed" ProgID="Visio.Drawing.15" ShapeID="_x0000_i1031" DrawAspect="Content" ObjectID="_1666629678" r:id="rId23"/>
+                <o:OLEObject Type="Embed" ProgID="Visio.Drawing.15" ShapeID="_x0000_i1031" DrawAspect="Content" ObjectID="_1669711538" r:id="rId23"/>
               </w:object>
             </w:r>
           </w:p>
@@ -4317,7 +4317,7 @@
                 <v:shape id="_x0000_i1032" type="#_x0000_t75" style="width:174.55pt;height:174.55pt" o:ole="">
                   <v:imagedata r:id="rId24" o:title=""/>
                 </v:shape>
-                <o:OLEObject Type="Embed" ProgID="Visio.Drawing.15" ShapeID="_x0000_i1032" DrawAspect="Content" ObjectID="_1666629679" r:id="rId25"/>
+                <o:OLEObject Type="Embed" ProgID="Visio.Drawing.15" ShapeID="_x0000_i1032" DrawAspect="Content" ObjectID="_1669711539" r:id="rId25"/>
               </w:object>
             </w:r>
           </w:p>
@@ -4341,7 +4341,7 @@
                 <v:shape id="_x0000_i1033" type="#_x0000_t75" style="width:151.5pt;height:173.4pt" o:ole="">
                   <v:imagedata r:id="rId26" o:title=""/>
                 </v:shape>
-                <o:OLEObject Type="Embed" ProgID="Visio.Drawing.15" ShapeID="_x0000_i1033" DrawAspect="Content" ObjectID="_1666629680" r:id="rId27"/>
+                <o:OLEObject Type="Embed" ProgID="Visio.Drawing.15" ShapeID="_x0000_i1033" DrawAspect="Content" ObjectID="_1669711540" r:id="rId27"/>
               </w:object>
             </w:r>
           </w:p>
@@ -4366,7 +4366,7 @@
                 <v:shape id="_x0000_i1034" type="#_x0000_t75" style="width:179.7pt;height:179.7pt" o:ole="">
                   <v:imagedata r:id="rId28" o:title=""/>
                 </v:shape>
-                <o:OLEObject Type="Embed" ProgID="Visio.Drawing.15" ShapeID="_x0000_i1034" DrawAspect="Content" ObjectID="_1666629681" r:id="rId29"/>
+                <o:OLEObject Type="Embed" ProgID="Visio.Drawing.15" ShapeID="_x0000_i1034" DrawAspect="Content" ObjectID="_1669711541" r:id="rId29"/>
               </w:object>
             </w:r>
           </w:p>
@@ -5085,7 +5085,7 @@
           <v:shape id="_x0000_i1035" type="#_x0000_t75" style="width:361.75pt;height:217.75pt" o:ole="">
             <v:imagedata r:id="rId32" o:title=""/>
           </v:shape>
-          <o:OLEObject Type="Embed" ProgID="Visio.Drawing.15" ShapeID="_x0000_i1035" DrawAspect="Content" ObjectID="_1666629682" r:id="rId33"/>
+          <o:OLEObject Type="Embed" ProgID="Visio.Drawing.15" ShapeID="_x0000_i1035" DrawAspect="Content" ObjectID="_1669711542" r:id="rId33"/>
         </w:object>
       </w:r>
     </w:p>
@@ -7367,7 +7367,7 @@
           <v:shape id="_x0000_i1036" type="#_x0000_t75" style="width:293.2pt;height:383.6pt" o:ole="">
             <v:imagedata r:id="rId34" o:title=""/>
           </v:shape>
-          <o:OLEObject Type="Embed" ProgID="Excel.Sheet.12" ShapeID="_x0000_i1036" DrawAspect="Content" ObjectID="_1666629683" r:id="rId35"/>
+          <o:OLEObject Type="Embed" ProgID="Excel.Sheet.12" ShapeID="_x0000_i1036" DrawAspect="Content" ObjectID="_1669711543" r:id="rId35"/>
         </w:object>
       </w:r>
     </w:p>
@@ -7432,7 +7432,7 @@
           <v:shape id="_x0000_i1037" type="#_x0000_t75" style="width:298.95pt;height:114.6pt" o:ole="">
             <v:imagedata r:id="rId36" o:title=""/>
           </v:shape>
-          <o:OLEObject Type="Embed" ProgID="Visio.Drawing.15" ShapeID="_x0000_i1037" DrawAspect="Content" ObjectID="_1666629684" r:id="rId37"/>
+          <o:OLEObject Type="Embed" ProgID="Visio.Drawing.15" ShapeID="_x0000_i1037" DrawAspect="Content" ObjectID="_1669711544" r:id="rId37"/>
         </w:object>
       </w:r>
     </w:p>
@@ -8503,7 +8503,7 @@
           <v:shape id="_x0000_i1038" type="#_x0000_t75" style="width:397.45pt;height:494.8pt" o:ole="">
             <v:imagedata r:id="rId38" o:title=""/>
           </v:shape>
-          <o:OLEObject Type="Embed" ProgID="Visio.Drawing.11" ShapeID="_x0000_i1038" DrawAspect="Content" ObjectID="_1666629685" r:id="rId39"/>
+          <o:OLEObject Type="Embed" ProgID="Visio.Drawing.11" ShapeID="_x0000_i1038" DrawAspect="Content" ObjectID="_1669711545" r:id="rId39"/>
         </w:object>
       </w:r>
     </w:p>
@@ -8881,7 +8881,7 @@
                 <v:shape id="_x0000_i1039" type="#_x0000_t75" style="width:228.1pt;height:115.2pt" o:ole="">
                   <v:imagedata r:id="rId40" o:title=""/>
                 </v:shape>
-                <o:OLEObject Type="Embed" ProgID="Visio.Drawing.11" ShapeID="_x0000_i1039" DrawAspect="Content" ObjectID="_1666629686" r:id="rId41"/>
+                <o:OLEObject Type="Embed" ProgID="Visio.Drawing.11" ShapeID="_x0000_i1039" DrawAspect="Content" ObjectID="_1669711546" r:id="rId41"/>
               </w:object>
             </w:r>
           </w:p>
@@ -8909,7 +8909,7 @@
                 <v:shape id="_x0000_i1040" type="#_x0000_t75" style="width:228.1pt;height:115.2pt" o:ole="">
                   <v:imagedata r:id="rId42" o:title=""/>
                 </v:shape>
-                <o:OLEObject Type="Embed" ProgID="Visio.Drawing.11" ShapeID="_x0000_i1040" DrawAspect="Content" ObjectID="_1666629687" r:id="rId43"/>
+                <o:OLEObject Type="Embed" ProgID="Visio.Drawing.11" ShapeID="_x0000_i1040" DrawAspect="Content" ObjectID="_1669711547" r:id="rId43"/>
               </w:object>
             </w:r>
           </w:p>
@@ -8937,7 +8937,7 @@
                 <v:shape id="_x0000_i1041" type="#_x0000_t75" style="width:228.1pt;height:115.2pt" o:ole="">
                   <v:imagedata r:id="rId44" o:title=""/>
                 </v:shape>
-                <o:OLEObject Type="Embed" ProgID="Visio.Drawing.11" ShapeID="_x0000_i1041" DrawAspect="Content" ObjectID="_1666629688" r:id="rId45"/>
+                <o:OLEObject Type="Embed" ProgID="Visio.Drawing.11" ShapeID="_x0000_i1041" DrawAspect="Content" ObjectID="_1669711548" r:id="rId45"/>
               </w:object>
             </w:r>
           </w:p>
@@ -8964,7 +8964,7 @@
                 <v:shape id="_x0000_i1042" type="#_x0000_t75" style="width:228.1pt;height:115.2pt" o:ole="">
                   <v:imagedata r:id="rId46" o:title=""/>
                 </v:shape>
-                <o:OLEObject Type="Embed" ProgID="Visio.Drawing.11" ShapeID="_x0000_i1042" DrawAspect="Content" ObjectID="_1666629689" r:id="rId47"/>
+                <o:OLEObject Type="Embed" ProgID="Visio.Drawing.11" ShapeID="_x0000_i1042" DrawAspect="Content" ObjectID="_1669711549" r:id="rId47"/>
               </w:object>
             </w:r>
           </w:p>
@@ -9433,7 +9433,7 @@
           <v:shape id="_x0000_i1043" type="#_x0000_t75" style="width:397.45pt;height:494.8pt" o:ole="">
             <v:imagedata r:id="rId48" o:title=""/>
           </v:shape>
-          <o:OLEObject Type="Embed" ProgID="Visio.Drawing.11" ShapeID="_x0000_i1043" DrawAspect="Content" ObjectID="_1666629690" r:id="rId49"/>
+          <o:OLEObject Type="Embed" ProgID="Visio.Drawing.11" ShapeID="_x0000_i1043" DrawAspect="Content" ObjectID="_1669711550" r:id="rId49"/>
         </w:object>
       </w:r>
     </w:p>
@@ -11008,7 +11008,13 @@
     </w:p>
     <w:p>
       <w:r>
-        <w:t>Four files (plus a readme file) need to be copied from the Ganymede repository to the ITEADLIB folder in the Arduino libraries.</w:t>
+        <w:t xml:space="preserve">Four files (plus a readme file) need to be copied from the </w:t>
+      </w:r>
+      <w:r>
+        <w:t>Aries</w:t>
+      </w:r>
+      <w:r>
+        <w:t xml:space="preserve"> repository to the ITEADLIB folder in the Arduino libraries.</w:t>
       </w:r>
     </w:p>
     <w:p>

</xml_diff>

<commit_message>
documentation update to clarify instructions for library patch
</commit_message>
<xml_diff>
--- a/documentation/Aries ATU concept nano IoT 33 version- Nextion debug.docx
+++ b/documentation/Aries ATU concept nano IoT 33 version- Nextion debug.docx
@@ -12,6 +12,11 @@
       </w:r>
       <w:r>
         <w:t xml:space="preserve"> (Arduino Nano 33 IoT)</w:t>
+      </w:r>
+    </w:p>
+    <w:p>
+      <w:r>
+        <w:t>This document applies to the most recent version of Aries using an Arduino Nano 33 IoT processor and using a Nextion display for debugging. (The display is not needed for operation).</w:t>
       </w:r>
     </w:p>
     <w:p>
@@ -3941,10 +3946,10 @@
             <v:path o:extrusionok="f" gradientshapeok="t" o:connecttype="rect"/>
             <o:lock v:ext="edit" aspectratio="t"/>
           </v:shapetype>
-          <v:shape id="_x0000_i1025" type="#_x0000_t75" style="width:361.75pt;height:115.8pt" o:ole="">
+          <v:shape id="_x0000_i1025" type="#_x0000_t75" style="width:361.85pt;height:115.85pt" o:ole="">
             <v:imagedata r:id="rId10" o:title=""/>
           </v:shape>
-          <o:OLEObject Type="Embed" ProgID="Visio.Drawing.11" ShapeID="_x0000_i1025" DrawAspect="Content" ObjectID="_1669711532" r:id="rId11"/>
+          <o:OLEObject Type="Embed" ProgID="Visio.Drawing.11" ShapeID="_x0000_i1025" DrawAspect="Content" ObjectID="_1669812644" r:id="rId11"/>
         </w:object>
       </w:r>
     </w:p>
@@ -3973,10 +3978,10 @@
     <w:p>
       <w:r>
         <w:object w:dxaOrig="7231" w:dyaOrig="2630" w14:anchorId="12FB90A3">
-          <v:shape id="_x0000_i1026" type="#_x0000_t75" style="width:361.75pt;height:133.05pt" o:ole="">
+          <v:shape id="_x0000_i1026" type="#_x0000_t75" style="width:361.85pt;height:132.9pt" o:ole="">
             <v:imagedata r:id="rId12" o:title=""/>
           </v:shape>
-          <o:OLEObject Type="Embed" ProgID="Excel.Sheet.12" ShapeID="_x0000_i1026" DrawAspect="Content" ObjectID="_1669711533" r:id="rId13"/>
+          <o:OLEObject Type="Embed" ProgID="Excel.Sheet.12" ShapeID="_x0000_i1026" DrawAspect="Content" ObjectID="_1669812645" r:id="rId13"/>
         </w:object>
       </w:r>
     </w:p>
@@ -4098,10 +4103,10 @@
           <w:p>
             <w:r>
               <w:object w:dxaOrig="6825" w:dyaOrig="6825" w14:anchorId="209D0ED1">
-                <v:shape id="_x0000_i1027" type="#_x0000_t75" style="width:202.2pt;height:202.2pt" o:ole="">
+                <v:shape id="_x0000_i1027" type="#_x0000_t75" style="width:202.15pt;height:202.15pt" o:ole="">
                   <v:imagedata r:id="rId14" o:title=""/>
                 </v:shape>
-                <o:OLEObject Type="Embed" ProgID="Visio.Drawing.15" ShapeID="_x0000_i1027" DrawAspect="Content" ObjectID="_1669711534" r:id="rId15"/>
+                <o:OLEObject Type="Embed" ProgID="Visio.Drawing.15" ShapeID="_x0000_i1027" DrawAspect="Content" ObjectID="_1669812646" r:id="rId15"/>
               </w:object>
             </w:r>
           </w:p>
@@ -4113,10 +4118,10 @@
           <w:p>
             <w:r>
               <w:object w:dxaOrig="6825" w:dyaOrig="6825" w14:anchorId="16879FFC">
-                <v:shape id="_x0000_i1028" type="#_x0000_t75" style="width:231.55pt;height:231.55pt" o:ole="">
+                <v:shape id="_x0000_i1028" type="#_x0000_t75" style="width:231.7pt;height:231.7pt" o:ole="">
                   <v:imagedata r:id="rId16" o:title=""/>
                 </v:shape>
-                <o:OLEObject Type="Embed" ProgID="Visio.Drawing.15" ShapeID="_x0000_i1028" DrawAspect="Content" ObjectID="_1669711535" r:id="rId17"/>
+                <o:OLEObject Type="Embed" ProgID="Visio.Drawing.15" ShapeID="_x0000_i1028" DrawAspect="Content" ObjectID="_1669812647" r:id="rId17"/>
               </w:object>
             </w:r>
           </w:p>
@@ -4188,10 +4193,10 @@
           <w:p>
             <w:r>
               <w:object w:dxaOrig="4035" w:dyaOrig="4035" w14:anchorId="37CCAD3E">
-                <v:shape id="_x0000_i1029" type="#_x0000_t75" style="width:169.35pt;height:169.35pt" o:ole="">
+                <v:shape id="_x0000_i1029" type="#_x0000_t75" style="width:169.4pt;height:169.4pt" o:ole="">
                   <v:imagedata r:id="rId18" o:title=""/>
                 </v:shape>
-                <o:OLEObject Type="Embed" ProgID="Visio.Drawing.15" ShapeID="_x0000_i1029" DrawAspect="Content" ObjectID="_1669711536" r:id="rId19"/>
+                <o:OLEObject Type="Embed" ProgID="Visio.Drawing.15" ShapeID="_x0000_i1029" DrawAspect="Content" ObjectID="_1669812648" r:id="rId19"/>
               </w:object>
             </w:r>
           </w:p>
@@ -4207,10 +4212,10 @@
             </w:pPr>
             <w:r>
               <w:object w:dxaOrig="4095" w:dyaOrig="4095" w14:anchorId="421F00A9">
-                <v:shape id="_x0000_i1030" type="#_x0000_t75" style="width:159.55pt;height:159.55pt" o:ole="">
+                <v:shape id="_x0000_i1030" type="#_x0000_t75" style="width:159.7pt;height:159.7pt" o:ole="">
                   <v:imagedata r:id="rId20" o:title=""/>
                 </v:shape>
-                <o:OLEObject Type="Embed" ProgID="Visio.Drawing.15" ShapeID="_x0000_i1030" DrawAspect="Content" ObjectID="_1669711537" r:id="rId21"/>
+                <o:OLEObject Type="Embed" ProgID="Visio.Drawing.15" ShapeID="_x0000_i1030" DrawAspect="Content" ObjectID="_1669812649" r:id="rId21"/>
               </w:object>
             </w:r>
           </w:p>
@@ -4292,10 +4297,10 @@
           <w:p>
             <w:r>
               <w:object w:dxaOrig="3045" w:dyaOrig="3465" w14:anchorId="3A6924C4">
-                <v:shape id="_x0000_i1031" type="#_x0000_t75" style="width:151.5pt;height:173.4pt" o:ole="">
+                <v:shape id="_x0000_i1031" type="#_x0000_t75" style="width:151.4pt;height:173.55pt" o:ole="">
                   <v:imagedata r:id="rId22" o:title=""/>
                 </v:shape>
-                <o:OLEObject Type="Embed" ProgID="Visio.Drawing.15" ShapeID="_x0000_i1031" DrawAspect="Content" ObjectID="_1669711538" r:id="rId23"/>
+                <o:OLEObject Type="Embed" ProgID="Visio.Drawing.15" ShapeID="_x0000_i1031" DrawAspect="Content" ObjectID="_1669812650" r:id="rId23"/>
               </w:object>
             </w:r>
           </w:p>
@@ -4314,10 +4319,10 @@
           <w:p>
             <w:r>
               <w:object w:dxaOrig="4035" w:dyaOrig="4035" w14:anchorId="6EB45714">
-                <v:shape id="_x0000_i1032" type="#_x0000_t75" style="width:174.55pt;height:174.55pt" o:ole="">
+                <v:shape id="_x0000_i1032" type="#_x0000_t75" style="width:174.45pt;height:174.45pt" o:ole="">
                   <v:imagedata r:id="rId24" o:title=""/>
                 </v:shape>
-                <o:OLEObject Type="Embed" ProgID="Visio.Drawing.15" ShapeID="_x0000_i1032" DrawAspect="Content" ObjectID="_1669711539" r:id="rId25"/>
+                <o:OLEObject Type="Embed" ProgID="Visio.Drawing.15" ShapeID="_x0000_i1032" DrawAspect="Content" ObjectID="_1669812651" r:id="rId25"/>
               </w:object>
             </w:r>
           </w:p>
@@ -4338,10 +4343,10 @@
           <w:p>
             <w:r>
               <w:object w:dxaOrig="3045" w:dyaOrig="3465" w14:anchorId="177D9F57">
-                <v:shape id="_x0000_i1033" type="#_x0000_t75" style="width:151.5pt;height:173.4pt" o:ole="">
+                <v:shape id="_x0000_i1033" type="#_x0000_t75" style="width:151.4pt;height:173.55pt" o:ole="">
                   <v:imagedata r:id="rId26" o:title=""/>
                 </v:shape>
-                <o:OLEObject Type="Embed" ProgID="Visio.Drawing.15" ShapeID="_x0000_i1033" DrawAspect="Content" ObjectID="_1669711540" r:id="rId27"/>
+                <o:OLEObject Type="Embed" ProgID="Visio.Drawing.15" ShapeID="_x0000_i1033" DrawAspect="Content" ObjectID="_1669812652" r:id="rId27"/>
               </w:object>
             </w:r>
           </w:p>
@@ -4363,10 +4368,10 @@
             </w:pPr>
             <w:r>
               <w:object w:dxaOrig="4035" w:dyaOrig="4035" w14:anchorId="495696DC">
-                <v:shape id="_x0000_i1034" type="#_x0000_t75" style="width:179.7pt;height:179.7pt" o:ole="">
+                <v:shape id="_x0000_i1034" type="#_x0000_t75" style="width:179.55pt;height:179.55pt" o:ole="">
                   <v:imagedata r:id="rId28" o:title=""/>
                 </v:shape>
-                <o:OLEObject Type="Embed" ProgID="Visio.Drawing.15" ShapeID="_x0000_i1034" DrawAspect="Content" ObjectID="_1669711541" r:id="rId29"/>
+                <o:OLEObject Type="Embed" ProgID="Visio.Drawing.15" ShapeID="_x0000_i1034" DrawAspect="Content" ObjectID="_1669812653" r:id="rId29"/>
               </w:object>
             </w:r>
           </w:p>
@@ -5082,10 +5087,10 @@
       </w:pPr>
       <w:r>
         <w:object w:dxaOrig="7230" w:dyaOrig="4350" w14:anchorId="684BFD91">
-          <v:shape id="_x0000_i1035" type="#_x0000_t75" style="width:361.75pt;height:217.75pt" o:ole="">
+          <v:shape id="_x0000_i1035" type="#_x0000_t75" style="width:361.85pt;height:217.85pt" o:ole="">
             <v:imagedata r:id="rId32" o:title=""/>
           </v:shape>
-          <o:OLEObject Type="Embed" ProgID="Visio.Drawing.15" ShapeID="_x0000_i1035" DrawAspect="Content" ObjectID="_1669711542" r:id="rId33"/>
+          <o:OLEObject Type="Embed" ProgID="Visio.Drawing.15" ShapeID="_x0000_i1035" DrawAspect="Content" ObjectID="_1669812654" r:id="rId33"/>
         </w:object>
       </w:r>
     </w:p>
@@ -7364,10 +7369,10 @@
       </w:pPr>
       <w:r>
         <w:object w:dxaOrig="7080" w:dyaOrig="9301" w14:anchorId="35263372">
-          <v:shape id="_x0000_i1036" type="#_x0000_t75" style="width:293.2pt;height:383.6pt" o:ole="">
+          <v:shape id="_x0000_i1036" type="#_x0000_t75" style="width:293.1pt;height:383.55pt" o:ole="">
             <v:imagedata r:id="rId34" o:title=""/>
           </v:shape>
-          <o:OLEObject Type="Embed" ProgID="Excel.Sheet.12" ShapeID="_x0000_i1036" DrawAspect="Content" ObjectID="_1669711543" r:id="rId35"/>
+          <o:OLEObject Type="Embed" ProgID="Excel.Sheet.12" ShapeID="_x0000_i1036" DrawAspect="Content" ObjectID="_1669812655" r:id="rId35"/>
         </w:object>
       </w:r>
     </w:p>
@@ -7429,10 +7434,10 @@
     <w:p>
       <w:r>
         <w:object w:dxaOrig="5970" w:dyaOrig="2295" w14:anchorId="110201D8">
-          <v:shape id="_x0000_i1037" type="#_x0000_t75" style="width:298.95pt;height:114.6pt" o:ole="">
+          <v:shape id="_x0000_i1037" type="#_x0000_t75" style="width:299.1pt;height:114.45pt" o:ole="">
             <v:imagedata r:id="rId36" o:title=""/>
           </v:shape>
-          <o:OLEObject Type="Embed" ProgID="Visio.Drawing.15" ShapeID="_x0000_i1037" DrawAspect="Content" ObjectID="_1669711544" r:id="rId37"/>
+          <o:OLEObject Type="Embed" ProgID="Visio.Drawing.15" ShapeID="_x0000_i1037" DrawAspect="Content" ObjectID="_1669812656" r:id="rId37"/>
         </w:object>
       </w:r>
     </w:p>
@@ -8500,10 +8505,10 @@
     <w:p>
       <w:r>
         <w:object w:dxaOrig="7965" w:dyaOrig="9885" w14:anchorId="43CC96E3">
-          <v:shape id="_x0000_i1038" type="#_x0000_t75" style="width:397.45pt;height:494.8pt" o:ole="">
+          <v:shape id="_x0000_i1038" type="#_x0000_t75" style="width:397.4pt;height:494.75pt" o:ole="">
             <v:imagedata r:id="rId38" o:title=""/>
           </v:shape>
-          <o:OLEObject Type="Embed" ProgID="Visio.Drawing.11" ShapeID="_x0000_i1038" DrawAspect="Content" ObjectID="_1669711545" r:id="rId39"/>
+          <o:OLEObject Type="Embed" ProgID="Visio.Drawing.11" ShapeID="_x0000_i1038" DrawAspect="Content" ObjectID="_1669812657" r:id="rId39"/>
         </w:object>
       </w:r>
     </w:p>
@@ -8878,10 +8883,10 @@
           <w:p>
             <w:r>
               <w:object w:dxaOrig="4560" w:dyaOrig="2295" w14:anchorId="0B85EA20">
-                <v:shape id="_x0000_i1039" type="#_x0000_t75" style="width:228.1pt;height:115.2pt" o:ole="">
+                <v:shape id="_x0000_i1039" type="#_x0000_t75" style="width:228pt;height:115.4pt" o:ole="">
                   <v:imagedata r:id="rId40" o:title=""/>
                 </v:shape>
-                <o:OLEObject Type="Embed" ProgID="Visio.Drawing.11" ShapeID="_x0000_i1039" DrawAspect="Content" ObjectID="_1669711546" r:id="rId41"/>
+                <o:OLEObject Type="Embed" ProgID="Visio.Drawing.11" ShapeID="_x0000_i1039" DrawAspect="Content" ObjectID="_1669812658" r:id="rId41"/>
               </w:object>
             </w:r>
           </w:p>
@@ -8906,10 +8911,10 @@
           <w:p>
             <w:r>
               <w:object w:dxaOrig="4560" w:dyaOrig="2295" w14:anchorId="07D79652">
-                <v:shape id="_x0000_i1040" type="#_x0000_t75" style="width:228.1pt;height:115.2pt" o:ole="">
+                <v:shape id="_x0000_i1040" type="#_x0000_t75" style="width:228pt;height:115.4pt" o:ole="">
                   <v:imagedata r:id="rId42" o:title=""/>
                 </v:shape>
-                <o:OLEObject Type="Embed" ProgID="Visio.Drawing.11" ShapeID="_x0000_i1040" DrawAspect="Content" ObjectID="_1669711547" r:id="rId43"/>
+                <o:OLEObject Type="Embed" ProgID="Visio.Drawing.11" ShapeID="_x0000_i1040" DrawAspect="Content" ObjectID="_1669812659" r:id="rId43"/>
               </w:object>
             </w:r>
           </w:p>
@@ -8934,10 +8939,10 @@
           <w:p>
             <w:r>
               <w:object w:dxaOrig="4560" w:dyaOrig="2295" w14:anchorId="47E700B9">
-                <v:shape id="_x0000_i1041" type="#_x0000_t75" style="width:228.1pt;height:115.2pt" o:ole="">
+                <v:shape id="_x0000_i1041" type="#_x0000_t75" style="width:228pt;height:115.4pt" o:ole="">
                   <v:imagedata r:id="rId44" o:title=""/>
                 </v:shape>
-                <o:OLEObject Type="Embed" ProgID="Visio.Drawing.11" ShapeID="_x0000_i1041" DrawAspect="Content" ObjectID="_1669711548" r:id="rId45"/>
+                <o:OLEObject Type="Embed" ProgID="Visio.Drawing.11" ShapeID="_x0000_i1041" DrawAspect="Content" ObjectID="_1669812660" r:id="rId45"/>
               </w:object>
             </w:r>
           </w:p>
@@ -8961,10 +8966,10 @@
           <w:p>
             <w:r>
               <w:object w:dxaOrig="4560" w:dyaOrig="2295" w14:anchorId="6172632D">
-                <v:shape id="_x0000_i1042" type="#_x0000_t75" style="width:228.1pt;height:115.2pt" o:ole="">
+                <v:shape id="_x0000_i1042" type="#_x0000_t75" style="width:228pt;height:115.4pt" o:ole="">
                   <v:imagedata r:id="rId46" o:title=""/>
                 </v:shape>
-                <o:OLEObject Type="Embed" ProgID="Visio.Drawing.11" ShapeID="_x0000_i1042" DrawAspect="Content" ObjectID="_1669711549" r:id="rId47"/>
+                <o:OLEObject Type="Embed" ProgID="Visio.Drawing.11" ShapeID="_x0000_i1042" DrawAspect="Content" ObjectID="_1669812661" r:id="rId47"/>
               </w:object>
             </w:r>
           </w:p>
@@ -9430,10 +9435,10 @@
       </w:pPr>
       <w:r>
         <w:object w:dxaOrig="7965" w:dyaOrig="9886" w14:anchorId="21F0EF16">
-          <v:shape id="_x0000_i1043" type="#_x0000_t75" style="width:397.45pt;height:494.8pt" o:ole="">
+          <v:shape id="_x0000_i1043" type="#_x0000_t75" style="width:397.4pt;height:494.75pt" o:ole="">
             <v:imagedata r:id="rId48" o:title=""/>
           </v:shape>
-          <o:OLEObject Type="Embed" ProgID="Visio.Drawing.11" ShapeID="_x0000_i1043" DrawAspect="Content" ObjectID="_1669711550" r:id="rId49"/>
+          <o:OLEObject Type="Embed" ProgID="Visio.Drawing.11" ShapeID="_x0000_i1043" DrawAspect="Content" ObjectID="_1669812662" r:id="rId49"/>
         </w:object>
       </w:r>
     </w:p>
@@ -11117,7 +11122,71 @@
         </w:numPr>
       </w:pPr>
       <w:r>
-        <w:t>Paste the 5 files there. 4 existing files will be replaced and the readme file will be added.</w:t>
+        <w:t xml:space="preserve">Paste the 5 files there. </w:t>
+      </w:r>
+      <w:r>
+        <w:t xml:space="preserve">Make sure you replace the original files. </w:t>
+      </w:r>
+    </w:p>
+    <w:p>
+      <w:pPr>
+        <w:ind w:left="360"/>
+      </w:pPr>
+      <w:r>
+        <w:rPr>
+          <w:noProof/>
+        </w:rPr>
+        <w:lastRenderedPageBreak/>
+        <w:drawing>
+          <wp:inline distT="0" distB="0" distL="0" distR="0" wp14:anchorId="04EFCFF7" wp14:editId="1E29BA5A">
+            <wp:extent cx="3030416" cy="1982465"/>
+            <wp:effectExtent l="0" t="0" r="0" b="0"/>
+            <wp:docPr id="30" name="Picture 30"/>
+            <wp:cNvGraphicFramePr>
+              <a:graphicFrameLocks xmlns:a="http://schemas.openxmlformats.org/drawingml/2006/main" noChangeAspect="1"/>
+            </wp:cNvGraphicFramePr>
+            <a:graphic xmlns:a="http://schemas.openxmlformats.org/drawingml/2006/main">
+              <a:graphicData uri="http://schemas.openxmlformats.org/drawingml/2006/picture">
+                <pic:pic xmlns:pic="http://schemas.openxmlformats.org/drawingml/2006/picture">
+                  <pic:nvPicPr>
+                    <pic:cNvPr id="1" name=""/>
+                    <pic:cNvPicPr/>
+                  </pic:nvPicPr>
+                  <pic:blipFill>
+                    <a:blip r:embed="rId54"/>
+                    <a:stretch>
+                      <a:fillRect/>
+                    </a:stretch>
+                  </pic:blipFill>
+                  <pic:spPr>
+                    <a:xfrm>
+                      <a:off x="0" y="0"/>
+                      <a:ext cx="3082989" cy="2016858"/>
+                    </a:xfrm>
+                    <a:prstGeom prst="rect">
+                      <a:avLst/>
+                    </a:prstGeom>
+                  </pic:spPr>
+                </pic:pic>
+              </a:graphicData>
+            </a:graphic>
+          </wp:inline>
+        </w:drawing>
+      </w:r>
+    </w:p>
+    <w:p>
+      <w:pPr>
+        <w:pStyle w:val="ListParagraph"/>
+        <w:numPr>
+          <w:ilvl w:val="0"/>
+          <w:numId w:val="24"/>
+        </w:numPr>
+      </w:pPr>
+      <w:r>
+        <w:t>4</w:t>
+      </w:r>
+      <w:r>
+        <w:t xml:space="preserve"> existing files will be replaced and the readme file will be added.</w:t>
       </w:r>
     </w:p>
     <w:p>
@@ -11147,7 +11216,7 @@
       <w:r>
         <w:t xml:space="preserve">Download from </w:t>
       </w:r>
-      <w:hyperlink r:id="rId54" w:history="1">
+      <w:hyperlink r:id="rId55" w:history="1">
         <w:r>
           <w:rPr>
             <w:rStyle w:val="Hyperlink"/>
@@ -11201,7 +11270,6 @@
         </w:numPr>
       </w:pPr>
       <w:r>
-        <w:lastRenderedPageBreak/>
         <w:t>Copy that whole folder to your “documents\arduino\libraries” folder</w:t>
       </w:r>
     </w:p>
@@ -11232,7 +11300,7 @@
                     <pic:cNvPicPr/>
                   </pic:nvPicPr>
                   <pic:blipFill>
-                    <a:blip r:embed="rId55">
+                    <a:blip r:embed="rId56">
                       <a:extLst>
                         <a:ext uri="{28A0092B-C50C-407E-A947-70E740481C1C}">
                           <a14:useLocalDpi xmlns:a14="http://schemas.microsoft.com/office/drawing/2010/main" val="0"/>
@@ -11312,6 +11380,7 @@
         </w:numPr>
       </w:pPr>
       <w:r>
+        <w:lastRenderedPageBreak/>
         <w:t xml:space="preserve">The library “extEEPROM” should </w:t>
       </w:r>
       <w:r>
@@ -11342,7 +11411,6 @@
           <w:noProof/>
           <w:lang w:eastAsia="en-GB"/>
         </w:rPr>
-        <w:lastRenderedPageBreak/>
         <w:drawing>
           <wp:inline distT="0" distB="0" distL="0" distR="0" wp14:anchorId="6F9B393D" wp14:editId="311F9324">
             <wp:extent cx="6120130" cy="3445510"/>
@@ -11359,7 +11427,7 @@
                     <pic:cNvPicPr/>
                   </pic:nvPicPr>
                   <pic:blipFill>
-                    <a:blip r:embed="rId56">
+                    <a:blip r:embed="rId57">
                       <a:extLst>
                         <a:ext uri="{28A0092B-C50C-407E-A947-70E740481C1C}">
                           <a14:useLocalDpi xmlns:a14="http://schemas.microsoft.com/office/drawing/2010/main" val="0"/>
@@ -11411,7 +11479,7 @@
     </w:p>
     <w:p/>
     <w:sectPr>
-      <w:footerReference w:type="default" r:id="rId57"/>
+      <w:footerReference w:type="default" r:id="rId58"/>
       <w:pgSz w:w="11906" w:h="16838"/>
       <w:pgMar w:top="1134" w:right="1134" w:bottom="1134" w:left="1134" w:header="709" w:footer="709" w:gutter="0"/>
       <w:cols w:space="708"/>

</xml_diff>

<commit_message>
rev 5 normal mode completed. not standalone yet.
</commit_message>
<xml_diff>
--- a/documentation/Aries ATU concept nano IoT 33 version- Nextion debug.docx
+++ b/documentation/Aries ATU concept nano IoT 33 version- Nextion debug.docx
@@ -1,6 +1,6 @@
 
 <file path=word/document.xml><?xml version="1.0" encoding="utf-8"?>
-<w:document xmlns:wpc="http://schemas.microsoft.com/office/word/2010/wordprocessingCanvas" xmlns:cx="http://schemas.microsoft.com/office/drawing/2014/chartex" xmlns:cx1="http://schemas.microsoft.com/office/drawing/2015/9/8/chartex" xmlns:cx2="http://schemas.microsoft.com/office/drawing/2015/10/21/chartex" xmlns:cx3="http://schemas.microsoft.com/office/drawing/2016/5/9/chartex" xmlns:cx4="http://schemas.microsoft.com/office/drawing/2016/5/10/chartex" xmlns:cx5="http://schemas.microsoft.com/office/drawing/2016/5/11/chartex" xmlns:cx6="http://schemas.microsoft.com/office/drawing/2016/5/12/chartex" xmlns:cx7="http://schemas.microsoft.com/office/drawing/2016/5/13/chartex" xmlns:cx8="http://schemas.microsoft.com/office/drawing/2016/5/14/chartex" xmlns:mc="http://schemas.openxmlformats.org/markup-compatibility/2006" xmlns:aink="http://schemas.microsoft.com/office/drawing/2016/ink" xmlns:am3d="http://schemas.microsoft.com/office/drawing/2017/model3d" xmlns:o="urn:schemas-microsoft-com:office:office" xmlns:r="http://schemas.openxmlformats.org/officeDocument/2006/relationships" xmlns:m="http://schemas.openxmlformats.org/officeDocument/2006/math" xmlns:v="urn:schemas-microsoft-com:vml" xmlns:wp14="http://schemas.microsoft.com/office/word/2010/wordprocessingDrawing" xmlns:wp="http://schemas.openxmlformats.org/drawingml/2006/wordprocessingDrawing" xmlns:w10="urn:schemas-microsoft-com:office:word" xmlns:w="http://schemas.openxmlformats.org/wordprocessingml/2006/main" xmlns:w14="http://schemas.microsoft.com/office/word/2010/wordml" xmlns:w15="http://schemas.microsoft.com/office/word/2012/wordml" xmlns:w16cex="http://schemas.microsoft.com/office/word/2018/wordml/cex" xmlns:w16cid="http://schemas.microsoft.com/office/word/2016/wordml/cid" xmlns:w16="http://schemas.microsoft.com/office/word/2018/wordml" xmlns:w16se="http://schemas.microsoft.com/office/word/2015/wordml/symex" xmlns:wpg="http://schemas.microsoft.com/office/word/2010/wordprocessingGroup" xmlns:wpi="http://schemas.microsoft.com/office/word/2010/wordprocessingInk" xmlns:wne="http://schemas.microsoft.com/office/word/2006/wordml" xmlns:wps="http://schemas.microsoft.com/office/word/2010/wordprocessingShape" mc:Ignorable="w14 w15 w16se w16cid w16 w16cex wp14">
+<w:document xmlns:wpc="http://schemas.microsoft.com/office/word/2010/wordprocessingCanvas" xmlns:cx="http://schemas.microsoft.com/office/drawing/2014/chartex" xmlns:cx1="http://schemas.microsoft.com/office/drawing/2015/9/8/chartex" xmlns:cx2="http://schemas.microsoft.com/office/drawing/2015/10/21/chartex" xmlns:cx3="http://schemas.microsoft.com/office/drawing/2016/5/9/chartex" xmlns:cx4="http://schemas.microsoft.com/office/drawing/2016/5/10/chartex" xmlns:cx5="http://schemas.microsoft.com/office/drawing/2016/5/11/chartex" xmlns:cx6="http://schemas.microsoft.com/office/drawing/2016/5/12/chartex" xmlns:cx7="http://schemas.microsoft.com/office/drawing/2016/5/13/chartex" xmlns:cx8="http://schemas.microsoft.com/office/drawing/2016/5/14/chartex" xmlns:mc="http://schemas.openxmlformats.org/markup-compatibility/2006" xmlns:aink="http://schemas.microsoft.com/office/drawing/2016/ink" xmlns:am3d="http://schemas.microsoft.com/office/drawing/2017/model3d" xmlns:o="urn:schemas-microsoft-com:office:office" xmlns:r="http://schemas.openxmlformats.org/officeDocument/2006/relationships" xmlns:m="http://schemas.openxmlformats.org/officeDocument/2006/math" xmlns:v="urn:schemas-microsoft-com:vml" xmlns:wp14="http://schemas.microsoft.com/office/word/2010/wordprocessingDrawing" xmlns:wp="http://schemas.openxmlformats.org/drawingml/2006/wordprocessingDrawing" xmlns:w10="urn:schemas-microsoft-com:office:word" xmlns:w="http://schemas.openxmlformats.org/wordprocessingml/2006/main" xmlns:w14="http://schemas.microsoft.com/office/word/2010/wordml" xmlns:w15="http://schemas.microsoft.com/office/word/2012/wordml" xmlns:w16cex="http://schemas.microsoft.com/office/word/2018/wordml/cex" xmlns:w16cid="http://schemas.microsoft.com/office/word/2016/wordml/cid" xmlns:w16="http://schemas.microsoft.com/office/word/2018/wordml" xmlns:w16sdtdh="http://schemas.microsoft.com/office/word/2020/wordml/sdtdatahash" xmlns:w16se="http://schemas.microsoft.com/office/word/2015/wordml/symex" xmlns:wpg="http://schemas.microsoft.com/office/word/2010/wordprocessingGroup" xmlns:wpi="http://schemas.microsoft.com/office/word/2010/wordprocessingInk" xmlns:wne="http://schemas.microsoft.com/office/word/2006/wordml" xmlns:wps="http://schemas.microsoft.com/office/word/2010/wordprocessingShape" mc:Ignorable="w14 w15 w16se w16cid w16 w16cex w16sdtdh wp14">
   <w:body>
     <w:p>
       <w:pPr>
@@ -16,7 +16,140 @@
     </w:p>
     <w:p>
       <w:r>
-        <w:t>This document applies to the most recent version of Aries using an Arduino Nano 33 IoT processor and using a Nextion display for debugging. (The display is not needed for operation).</w:t>
+        <w:t xml:space="preserve">This document applies to the most recent version of Aries using an Arduino Nano 33 IoT processor and using a </w:t>
+      </w:r>
+      <w:proofErr w:type="spellStart"/>
+      <w:r>
+        <w:t>Nextion</w:t>
+      </w:r>
+      <w:proofErr w:type="spellEnd"/>
+      <w:r>
+        <w:t xml:space="preserve"> display</w:t>
+      </w:r>
+      <w:r>
+        <w:t>. The display is option</w:t>
+      </w:r>
+      <w:r>
+        <w:t>a</w:t>
+      </w:r>
+      <w:r>
+        <w:t xml:space="preserve">l and does offer power and VSWR displays if wanted. </w:t>
+      </w:r>
+      <w:r>
+        <w:t>ARIES can be used in two ways:</w:t>
+      </w:r>
+    </w:p>
+    <w:p>
+      <w:pPr>
+        <w:pStyle w:val="ListParagraph"/>
+        <w:numPr>
+          <w:ilvl w:val="0"/>
+          <w:numId w:val="30"/>
+        </w:numPr>
+      </w:pPr>
+      <w:r>
+        <w:t xml:space="preserve">In normal mode, is it controlled by Thetis to select its TX frequency and TX and RX </w:t>
+      </w:r>
+      <w:proofErr w:type="gramStart"/>
+      <w:r>
+        <w:t>antennas.</w:t>
+      </w:r>
+      <w:proofErr w:type="gramEnd"/>
+      <w:r>
+        <w:t xml:space="preserve"> </w:t>
+      </w:r>
+      <w:r>
+        <w:t xml:space="preserve">TUNE </w:t>
+      </w:r>
+      <w:r>
+        <w:t>is</w:t>
+      </w:r>
+      <w:r>
+        <w:t xml:space="preserve"> initiated by CAT commands directly by Thetis. </w:t>
+      </w:r>
+      <w:r>
+        <w:t xml:space="preserve">A specific CAT port is </w:t>
+      </w:r>
+      <w:proofErr w:type="gramStart"/>
+      <w:r>
+        <w:t>used, because</w:t>
+      </w:r>
+      <w:proofErr w:type="gramEnd"/>
+      <w:r>
+        <w:t xml:space="preserve"> Thetis pushes information direct to Aries.</w:t>
+      </w:r>
+    </w:p>
+    <w:p>
+      <w:pPr>
+        <w:pStyle w:val="ListParagraph"/>
+        <w:numPr>
+          <w:ilvl w:val="0"/>
+          <w:numId w:val="30"/>
+        </w:numPr>
+      </w:pPr>
+      <w:r>
+        <w:t>In “</w:t>
+      </w:r>
+      <w:proofErr w:type="gramStart"/>
+      <w:r>
+        <w:t>standalone”  mode</w:t>
+      </w:r>
+      <w:proofErr w:type="gramEnd"/>
+      <w:r>
+        <w:t xml:space="preserve"> is uses a normal CAT port, and polls for </w:t>
+      </w:r>
+      <w:r>
+        <w:t xml:space="preserve">TX frequency every few seconds. TUNE is initiated by hardwired connection. </w:t>
+      </w:r>
+      <w:r>
+        <w:t xml:space="preserve">This </w:t>
+      </w:r>
+      <w:proofErr w:type="spellStart"/>
+      <w:r>
+        <w:t>mode</w:t>
+      </w:r>
+      <w:proofErr w:type="spellEnd"/>
+      <w:r>
+        <w:t xml:space="preserve"> is intended for ARIES being installed in a QRO amplifier attached to an Andromeda radio that already has an ARIES built into it. In standalone mode Aries has no knowledge of the antennas in use. </w:t>
+      </w:r>
+    </w:p>
+    <w:p>
+      <w:r>
+        <w:t xml:space="preserve">There is also an </w:t>
+      </w:r>
+      <w:r>
+        <w:t>“</w:t>
+      </w:r>
+      <w:r>
+        <w:t>am</w:t>
+      </w:r>
+      <w:r>
+        <w:t>plifier protection</w:t>
+      </w:r>
+      <w:r>
+        <w:t>”</w:t>
+      </w:r>
+      <w:r>
+        <w:t xml:space="preserve"> mode</w:t>
+      </w:r>
+      <w:r>
+        <w:t xml:space="preserve"> which is optionally included into the source code and which requires a display. </w:t>
+      </w:r>
+      <w:r>
+        <w:t xml:space="preserve">This mode </w:t>
+      </w:r>
+      <w:r>
+        <w:t>controls “tripping” of amplifier PTT if a fault condition (</w:t>
+      </w:r>
+      <w:proofErr w:type="spellStart"/>
+      <w:proofErr w:type="gramStart"/>
+      <w:r>
+        <w:t>eg</w:t>
+      </w:r>
+      <w:proofErr w:type="spellEnd"/>
+      <w:proofErr w:type="gramEnd"/>
+      <w:r>
+        <w:t xml:space="preserve"> high VSWR, excess forward power, over temperature…) occurs. A display page will show the trip condition and allow manual reset once the fault has been cleared. </w:t>
       </w:r>
     </w:p>
     <w:p>
@@ -139,7 +272,15 @@
           </w:tcPr>
           <w:p>
             <w:r>
-              <w:t>Aries will use the well known “L match” arrangement</w:t>
+              <w:t xml:space="preserve">Aries will use the </w:t>
+            </w:r>
+            <w:proofErr w:type="spellStart"/>
+            <w:r>
+              <w:t>well known</w:t>
+            </w:r>
+            <w:proofErr w:type="spellEnd"/>
+            <w:r>
+              <w:t xml:space="preserve"> “L match” arrangement</w:t>
             </w:r>
             <w:r>
               <w:t xml:space="preserve"> with 8 inductors and 8 capacitors</w:t>
@@ -230,12 +371,25 @@
           </w:tcPr>
           <w:p>
             <w:r>
-              <w:t xml:space="preserve">So that it “knows” frequency as the radio is tuned and can give feedback straightaway that a stored solution is or isn’t available. </w:t>
-            </w:r>
-          </w:p>
-          <w:p>
-            <w:r>
-              <w:t xml:space="preserve">Also so that it doesn’t have to measure TX frequency for an SSB signal, </w:t>
+              <w:t xml:space="preserve">So that it “knows” frequency as the radio is tuned and can give feedback straightaway that a stored solution is or </w:t>
+            </w:r>
+            <w:proofErr w:type="gramStart"/>
+            <w:r>
+              <w:t>isn’t</w:t>
+            </w:r>
+            <w:proofErr w:type="gramEnd"/>
+            <w:r>
+              <w:t xml:space="preserve"> available. </w:t>
+            </w:r>
+          </w:p>
+          <w:p>
+            <w:proofErr w:type="gramStart"/>
+            <w:r>
+              <w:t>Also</w:t>
+            </w:r>
+            <w:proofErr w:type="gramEnd"/>
+            <w:r>
+              <w:t xml:space="preserve"> so that it doesn’t have to measure TX frequency for an SSB signal, </w:t>
             </w:r>
             <w:r>
               <w:t>which</w:t>
@@ -307,7 +461,15 @@
           </w:tcPr>
           <w:p>
             <w:r>
-              <w:t>So that if an antenna is changed or modified, Aries doesn’t try to use “old” solutions</w:t>
+              <w:t xml:space="preserve">So that if an antenna is changed or modified, Aries </w:t>
+            </w:r>
+            <w:proofErr w:type="gramStart"/>
+            <w:r>
+              <w:t>doesn’t</w:t>
+            </w:r>
+            <w:proofErr w:type="gramEnd"/>
+            <w:r>
+              <w:t xml:space="preserve"> try to use “old” solutions</w:t>
             </w:r>
           </w:p>
         </w:tc>
@@ -337,6 +499,7 @@
         <w:pStyle w:val="Heading2"/>
       </w:pPr>
       <w:r>
+        <w:lastRenderedPageBreak/>
         <w:t>Interface to Thetis</w:t>
       </w:r>
     </w:p>
@@ -403,9 +566,11 @@
             <w:r>
               <w:t xml:space="preserve">At </w:t>
             </w:r>
+            <w:proofErr w:type="spellStart"/>
             <w:r>
               <w:t>Startup</w:t>
             </w:r>
+            <w:proofErr w:type="spellEnd"/>
             <w:r>
               <w:t>:</w:t>
             </w:r>
@@ -458,7 +623,6 @@
           </w:tcPr>
           <w:p>
             <w:r>
-              <w:lastRenderedPageBreak/>
               <w:t>When an antenna is changed, Thetis sends an enable or bypass command to Aries</w:t>
             </w:r>
             <w:r>
@@ -720,7 +884,15 @@
               <w:t>stays in</w:t>
             </w:r>
             <w:r>
-              <w:t xml:space="preserve"> the TUNE state, and indicate</w:t>
+              <w:t xml:space="preserve"> the TUNE </w:t>
+            </w:r>
+            <w:proofErr w:type="gramStart"/>
+            <w:r>
+              <w:t>state, and</w:t>
+            </w:r>
+            <w:proofErr w:type="gramEnd"/>
+            <w:r>
+              <w:t xml:space="preserve"> indicate</w:t>
             </w:r>
             <w:r>
               <w:t>s</w:t>
@@ -729,7 +901,15 @@
               <w:t xml:space="preserve"> success/no success using the green LED and display symbol highlight.</w:t>
             </w:r>
             <w:r>
-              <w:t xml:space="preserve"> (?option to stay in for fine tune, or just exit)</w:t>
+              <w:t xml:space="preserve"> </w:t>
+            </w:r>
+            <w:proofErr w:type="gramStart"/>
+            <w:r>
+              <w:t>(?option</w:t>
+            </w:r>
+            <w:proofErr w:type="gramEnd"/>
+            <w:r>
+              <w:t xml:space="preserve"> to stay in for fine tune, or just exit)</w:t>
             </w:r>
           </w:p>
         </w:tc>
@@ -739,7 +919,15 @@
           </w:tcPr>
           <w:p>
             <w:r>
-              <w:t xml:space="preserve">Aries begins its algorithm to find a new solution. When complete, if a good solution was found it is stored in EEPROM. </w:t>
+              <w:t xml:space="preserve">Aries begins its algorithm to find a new solution. When </w:t>
+            </w:r>
+            <w:proofErr w:type="gramStart"/>
+            <w:r>
+              <w:t>complete, if</w:t>
+            </w:r>
+            <w:proofErr w:type="gramEnd"/>
+            <w:r>
+              <w:t xml:space="preserve"> a good solution was found it is stored in EEPROM. </w:t>
             </w:r>
           </w:p>
           <w:p>
@@ -896,8 +1084,17 @@
                                 <w:sz w:val="18"/>
                                 <w:szCs w:val="18"/>
                               </w:rPr>
-                              <w:t>Erasing….Done</w:t>
+                              <w:t>Erasing</w:t>
                             </w:r>
+                            <w:proofErr w:type="gramStart"/>
+                            <w:r>
+                              <w:rPr>
+                                <w:sz w:val="18"/>
+                                <w:szCs w:val="18"/>
+                              </w:rPr>
+                              <w:t>….Done</w:t>
+                            </w:r>
+                            <w:proofErr w:type="gramEnd"/>
                           </w:p>
                         </w:txbxContent>
                       </wps:txbx>
@@ -941,8 +1138,17 @@
                           <w:sz w:val="18"/>
                           <w:szCs w:val="18"/>
                         </w:rPr>
-                        <w:t>Erasing….Done</w:t>
+                        <w:t>Erasing</w:t>
                       </w:r>
+                      <w:proofErr w:type="gramStart"/>
+                      <w:r>
+                        <w:rPr>
+                          <w:sz w:val="18"/>
+                          <w:szCs w:val="18"/>
+                        </w:rPr>
+                        <w:t>….Done</w:t>
+                      </w:r>
+                      <w:proofErr w:type="gramEnd"/>
                     </w:p>
                   </w:txbxContent>
                 </v:textbox>
@@ -3287,7 +3493,15 @@
         <w:t>We also n</w:t>
       </w:r>
       <w:r>
-        <w:t xml:space="preserve">eed a version of the ATU that can be used in Kjell’s High power amplifier. It will still have CAT connection to Thetis via a “normal” CAT port </w:t>
+        <w:t xml:space="preserve">eed a version of the ATU that can be used in </w:t>
+      </w:r>
+      <w:proofErr w:type="spellStart"/>
+      <w:r>
+        <w:t>Kjell’s</w:t>
+      </w:r>
+      <w:proofErr w:type="spellEnd"/>
+      <w:r>
+        <w:t xml:space="preserve"> High power amplifier. It will still have CAT connection to Thetis via a “normal” CAT port </w:t>
       </w:r>
       <w:r>
         <w:rPr>
@@ -3300,13 +3514,47 @@
         <w:t xml:space="preserve"> the Aries ATU one </w:t>
       </w:r>
       <w:r>
-        <w:t>(so it won’t be sent new TX frequency automatically). It will need to poll</w:t>
+        <w:t xml:space="preserve">(so it </w:t>
+      </w:r>
+      <w:proofErr w:type="gramStart"/>
+      <w:r>
+        <w:t>won’t</w:t>
+      </w:r>
+      <w:proofErr w:type="gramEnd"/>
+      <w:r>
+        <w:t xml:space="preserve"> be sent new TX frequency automatically). It will need to poll</w:t>
       </w:r>
       <w:r>
         <w:t xml:space="preserve"> for frequency</w:t>
       </w:r>
       <w:r>
-        <w:t xml:space="preserve">. It will get PTT hardwired and TUNE hardwired so I need to reinstate h/w TUNE. It will get an antenna number from Kjell’s front panel, which is BCD encoded on 2 wires. It will use a Nextion display for display and commands (eg ATU enable/disable) and it will need to provide a VSWR display. </w:t>
+        <w:t xml:space="preserve">. It will get PTT hardwired and TUNE hardwired so I need to reinstate h/w TUNE. It will get an antenna number from </w:t>
+      </w:r>
+      <w:proofErr w:type="spellStart"/>
+      <w:r>
+        <w:t>Kjell’s</w:t>
+      </w:r>
+      <w:proofErr w:type="spellEnd"/>
+      <w:r>
+        <w:t xml:space="preserve"> front panel, which is BCD encoded on 2 wires. It will use a </w:t>
+      </w:r>
+      <w:proofErr w:type="spellStart"/>
+      <w:r>
+        <w:t>Nextion</w:t>
+      </w:r>
+      <w:proofErr w:type="spellEnd"/>
+      <w:r>
+        <w:t xml:space="preserve"> display for display and commands (</w:t>
+      </w:r>
+      <w:proofErr w:type="spellStart"/>
+      <w:proofErr w:type="gramStart"/>
+      <w:r>
+        <w:t>eg</w:t>
+      </w:r>
+      <w:proofErr w:type="spellEnd"/>
+      <w:proofErr w:type="gramEnd"/>
+      <w:r>
+        <w:t xml:space="preserve"> ATU enable/disable) and it will need to provide a VSWR display. </w:t>
       </w:r>
     </w:p>
     <w:p/>
@@ -3351,8 +3599,13 @@
         </w:numPr>
       </w:pPr>
       <w:r>
-        <w:t>Take ATU enable/disable from Nextion</w:t>
-      </w:r>
+        <w:t xml:space="preserve">Take ATU enable/disable from </w:t>
+      </w:r>
+      <w:proofErr w:type="spellStart"/>
+      <w:r>
+        <w:t>Nextion</w:t>
+      </w:r>
+      <w:proofErr w:type="spellEnd"/>
       <w:r>
         <w:t xml:space="preserve"> display</w:t>
       </w:r>
@@ -3656,7 +3909,7 @@
                 <v:shape id="_x0000_i1025" type="#_x0000_t75" style="width:202.75pt;height:202.75pt" o:ole="">
                   <v:imagedata r:id="rId10" o:title=""/>
                 </v:shape>
-                <o:OLEObject Type="Embed" ProgID="Visio.Drawing.15" ShapeID="_x0000_i1025" DrawAspect="Content" ObjectID="_1679477235" r:id="rId11"/>
+                <o:OLEObject Type="Embed" ProgID="Visio.Drawing.15" ShapeID="_x0000_i1025" DrawAspect="Content" ObjectID="_1680270882" r:id="rId11"/>
               </w:object>
             </w:r>
           </w:p>
@@ -3671,7 +3924,7 @@
                 <v:shape id="_x0000_i1026" type="#_x0000_t75" style="width:231.55pt;height:231.55pt" o:ole="">
                   <v:imagedata r:id="rId12" o:title=""/>
                 </v:shape>
-                <o:OLEObject Type="Embed" ProgID="Visio.Drawing.15" ShapeID="_x0000_i1026" DrawAspect="Content" ObjectID="_1679477236" r:id="rId13"/>
+                <o:OLEObject Type="Embed" ProgID="Visio.Drawing.15" ShapeID="_x0000_i1026" DrawAspect="Content" ObjectID="_1680270883" r:id="rId13"/>
               </w:object>
             </w:r>
           </w:p>
@@ -3736,7 +3989,7 @@
                 <v:shape id="_x0000_i1027" type="#_x0000_t75" style="width:169.9pt;height:169.9pt" o:ole="">
                   <v:imagedata r:id="rId14" o:title=""/>
                 </v:shape>
-                <o:OLEObject Type="Embed" ProgID="Visio.Drawing.15" ShapeID="_x0000_i1027" DrawAspect="Content" ObjectID="_1679477237" r:id="rId15"/>
+                <o:OLEObject Type="Embed" ProgID="Visio.Drawing.15" ShapeID="_x0000_i1027" DrawAspect="Content" ObjectID="_1680270884" r:id="rId15"/>
               </w:object>
             </w:r>
           </w:p>
@@ -3755,7 +4008,7 @@
                 <v:shape id="_x0000_i1028" type="#_x0000_t75" style="width:159.55pt;height:159.55pt" o:ole="">
                   <v:imagedata r:id="rId16" o:title=""/>
                 </v:shape>
-                <o:OLEObject Type="Embed" ProgID="Visio.Drawing.15" ShapeID="_x0000_i1028" DrawAspect="Content" ObjectID="_1679477238" r:id="rId17"/>
+                <o:OLEObject Type="Embed" ProgID="Visio.Drawing.15" ShapeID="_x0000_i1028" DrawAspect="Content" ObjectID="_1680270885" r:id="rId17"/>
               </w:object>
             </w:r>
           </w:p>
@@ -3837,7 +4090,7 @@
                 <v:shape id="_x0000_i1029" type="#_x0000_t75" style="width:151.5pt;height:173.4pt" o:ole="">
                   <v:imagedata r:id="rId18" o:title=""/>
                 </v:shape>
-                <o:OLEObject Type="Embed" ProgID="Visio.Drawing.15" ShapeID="_x0000_i1029" DrawAspect="Content" ObjectID="_1679477239" r:id="rId19"/>
+                <o:OLEObject Type="Embed" ProgID="Visio.Drawing.15" ShapeID="_x0000_i1029" DrawAspect="Content" ObjectID="_1680270886" r:id="rId19"/>
               </w:object>
             </w:r>
           </w:p>
@@ -3859,7 +4112,7 @@
                 <v:shape id="_x0000_i1030" type="#_x0000_t75" style="width:174.55pt;height:174.55pt" o:ole="">
                   <v:imagedata r:id="rId20" o:title=""/>
                 </v:shape>
-                <o:OLEObject Type="Embed" ProgID="Visio.Drawing.15" ShapeID="_x0000_i1030" DrawAspect="Content" ObjectID="_1679477240" r:id="rId21"/>
+                <o:OLEObject Type="Embed" ProgID="Visio.Drawing.15" ShapeID="_x0000_i1030" DrawAspect="Content" ObjectID="_1680270887" r:id="rId21"/>
               </w:object>
             </w:r>
           </w:p>
@@ -3883,7 +4136,7 @@
                 <v:shape id="_x0000_i1031" type="#_x0000_t75" style="width:151.5pt;height:173.4pt" o:ole="">
                   <v:imagedata r:id="rId22" o:title=""/>
                 </v:shape>
-                <o:OLEObject Type="Embed" ProgID="Visio.Drawing.15" ShapeID="_x0000_i1031" DrawAspect="Content" ObjectID="_1679477241" r:id="rId23"/>
+                <o:OLEObject Type="Embed" ProgID="Visio.Drawing.15" ShapeID="_x0000_i1031" DrawAspect="Content" ObjectID="_1680270888" r:id="rId23"/>
               </w:object>
             </w:r>
           </w:p>
@@ -3908,7 +4161,7 @@
                 <v:shape id="_x0000_i1032" type="#_x0000_t75" style="width:179.7pt;height:179.7pt" o:ole="">
                   <v:imagedata r:id="rId24" o:title=""/>
                 </v:shape>
-                <o:OLEObject Type="Embed" ProgID="Visio.Drawing.15" ShapeID="_x0000_i1032" DrawAspect="Content" ObjectID="_1679477242" r:id="rId25"/>
+                <o:OLEObject Type="Embed" ProgID="Visio.Drawing.15" ShapeID="_x0000_i1032" DrawAspect="Content" ObjectID="_1680270889" r:id="rId25"/>
               </w:object>
             </w:r>
           </w:p>
@@ -3979,7 +4232,7 @@
           <v:shape id="_x0000_i1033" type="#_x0000_t75" style="width:362.3pt;height:115.8pt" o:ole="">
             <v:imagedata r:id="rId26" o:title=""/>
           </v:shape>
-          <o:OLEObject Type="Embed" ProgID="Visio.Drawing.11" ShapeID="_x0000_i1033" DrawAspect="Content" ObjectID="_1679477243" r:id="rId27"/>
+          <o:OLEObject Type="Embed" ProgID="Visio.Drawing.11" ShapeID="_x0000_i1033" DrawAspect="Content" ObjectID="_1680270890" r:id="rId27"/>
         </w:object>
       </w:r>
     </w:p>
@@ -3995,7 +4248,15 @@
         <w:t>st</w:t>
       </w:r>
       <w:r>
-        <w:t xml:space="preserve"> bench model: capacitance steps in 10pF steps up to total 2800pF; inductance stepped 40nH steps to total 10uH. Tuner could match 8:1 low impedance and 8:1 high impedance resistive loads at 1.9MHz.</w:t>
+        <w:t xml:space="preserve"> bench model: capacitance steps in 10pF steps up to total 2800pF; inductance stepped 40nH steps to total 10uH. Tuner could match 8:1 low impedance and 8:1 high impedance resistive </w:t>
+      </w:r>
+      <w:proofErr w:type="gramStart"/>
+      <w:r>
+        <w:t>loads</w:t>
+      </w:r>
+      <w:proofErr w:type="gramEnd"/>
+      <w:r>
+        <w:t xml:space="preserve"> at 1.9MHz.</w:t>
       </w:r>
     </w:p>
     <w:p>
@@ -5321,8 +5582,18 @@
                 <w:color w:val="000000"/>
                 <w:lang w:eastAsia="en-GB"/>
               </w:rPr>
-              <w:t>target inductance uH</w:t>
-            </w:r>
+              <w:t xml:space="preserve">target inductance </w:t>
+            </w:r>
+            <w:proofErr w:type="spellStart"/>
+            <w:r>
+              <w:rPr>
+                <w:rFonts w:ascii="Calibri" w:eastAsia="Times New Roman" w:hAnsi="Calibri" w:cs="Calibri"/>
+                <w:color w:val="000000"/>
+                <w:lang w:eastAsia="en-GB"/>
+              </w:rPr>
+              <w:t>uH</w:t>
+            </w:r>
+            <w:proofErr w:type="spellEnd"/>
           </w:p>
         </w:tc>
         <w:tc>
@@ -5481,8 +5752,18 @@
                 <w:color w:val="000000"/>
                 <w:lang w:eastAsia="en-GB"/>
               </w:rPr>
-              <w:t>Achieved inductance uH</w:t>
-            </w:r>
+              <w:t xml:space="preserve">Achieved inductance </w:t>
+            </w:r>
+            <w:proofErr w:type="spellStart"/>
+            <w:r>
+              <w:rPr>
+                <w:rFonts w:ascii="Calibri" w:eastAsia="Times New Roman" w:hAnsi="Calibri" w:cs="Calibri"/>
+                <w:color w:val="000000"/>
+                <w:lang w:eastAsia="en-GB"/>
+              </w:rPr>
+              <w:t>uH</w:t>
+            </w:r>
+            <w:proofErr w:type="spellEnd"/>
           </w:p>
         </w:tc>
       </w:tr>
@@ -5553,7 +5834,25 @@
                 <w:color w:val="000000"/>
                 <w:lang w:eastAsia="en-GB"/>
               </w:rPr>
-              <w:t xml:space="preserve">0.3” dia air wound. </w:t>
+              <w:t xml:space="preserve">0.3” </w:t>
+            </w:r>
+            <w:proofErr w:type="spellStart"/>
+            <w:r>
+              <w:rPr>
+                <w:rFonts w:ascii="Calibri" w:eastAsia="Times New Roman" w:hAnsi="Calibri" w:cs="Calibri"/>
+                <w:color w:val="000000"/>
+                <w:lang w:eastAsia="en-GB"/>
+              </w:rPr>
+              <w:t>dia</w:t>
+            </w:r>
+            <w:proofErr w:type="spellEnd"/>
+            <w:r>
+              <w:rPr>
+                <w:rFonts w:ascii="Calibri" w:eastAsia="Times New Roman" w:hAnsi="Calibri" w:cs="Calibri"/>
+                <w:color w:val="000000"/>
+                <w:lang w:eastAsia="en-GB"/>
+              </w:rPr>
+              <w:t xml:space="preserve"> air wound. </w:t>
             </w:r>
             <w:r>
               <w:rPr>
@@ -5633,7 +5932,25 @@
                 <w:color w:val="000000"/>
                 <w:lang w:eastAsia="en-GB"/>
               </w:rPr>
-              <w:t>0.3” dia air wound. 3 turns 0.2” length</w:t>
+              <w:t xml:space="preserve">0.3” </w:t>
+            </w:r>
+            <w:proofErr w:type="spellStart"/>
+            <w:r>
+              <w:rPr>
+                <w:rFonts w:ascii="Calibri" w:eastAsia="Times New Roman" w:hAnsi="Calibri" w:cs="Calibri"/>
+                <w:color w:val="000000"/>
+                <w:lang w:eastAsia="en-GB"/>
+              </w:rPr>
+              <w:t>dia</w:t>
+            </w:r>
+            <w:proofErr w:type="spellEnd"/>
+            <w:r>
+              <w:rPr>
+                <w:rFonts w:ascii="Calibri" w:eastAsia="Times New Roman" w:hAnsi="Calibri" w:cs="Calibri"/>
+                <w:color w:val="000000"/>
+                <w:lang w:eastAsia="en-GB"/>
+              </w:rPr>
+              <w:t xml:space="preserve"> air wound. 3 turns 0.2” length</w:t>
             </w:r>
           </w:p>
         </w:tc>
@@ -7029,8 +7346,18 @@
               <w:t>T</w:t>
             </w:r>
             <w:r>
-              <w:t xml:space="preserve"> message ZZTUn;</w:t>
-            </w:r>
+              <w:t xml:space="preserve"> message </w:t>
+            </w:r>
+            <w:proofErr w:type="spellStart"/>
+            <w:proofErr w:type="gramStart"/>
+            <w:r>
+              <w:t>ZZTUn</w:t>
+            </w:r>
+            <w:proofErr w:type="spellEnd"/>
+            <w:r>
+              <w:t>;</w:t>
+            </w:r>
+            <w:proofErr w:type="gramEnd"/>
           </w:p>
           <w:p>
             <w:r>
@@ -7068,14 +7395,24 @@
           </w:tcPr>
           <w:p>
             <w:r>
-              <w:t>CAT message ZZ</w:t>
+              <w:t xml:space="preserve">CAT message </w:t>
+            </w:r>
+            <w:proofErr w:type="spellStart"/>
+            <w:proofErr w:type="gramStart"/>
+            <w:r>
+              <w:t>ZZ</w:t>
             </w:r>
             <w:r>
               <w:t>FT</w:t>
             </w:r>
             <w:r>
-              <w:t>mmmmmmmmmmm;</w:t>
-            </w:r>
+              <w:t>mmmmmmmmmmm</w:t>
+            </w:r>
+            <w:proofErr w:type="spellEnd"/>
+            <w:r>
+              <w:t>;</w:t>
+            </w:r>
+            <w:proofErr w:type="gramEnd"/>
           </w:p>
           <w:p>
             <w:r>
@@ -7088,8 +7425,21 @@
             <w:tcW w:w="4508" w:type="dxa"/>
           </w:tcPr>
           <w:p>
-            <w:r>
-              <w:t>mmmmmmmmmmm: 11 digit frequency (Hz)</w:t>
+            <w:proofErr w:type="spellStart"/>
+            <w:r>
+              <w:t>mmmmmmmmmmm</w:t>
+            </w:r>
+            <w:proofErr w:type="spellEnd"/>
+            <w:r>
+              <w:t xml:space="preserve">: </w:t>
+            </w:r>
+            <w:proofErr w:type="gramStart"/>
+            <w:r>
+              <w:t>11 digit</w:t>
+            </w:r>
+            <w:proofErr w:type="gramEnd"/>
+            <w:r>
+              <w:t xml:space="preserve"> frequency (Hz)</w:t>
             </w:r>
           </w:p>
           <w:p>
@@ -7099,8 +7449,15 @@
                 <w:sz w:val="24"/>
               </w:rPr>
             </w:pPr>
-            <w:r>
-              <w:t xml:space="preserve">eg </w:t>
+            <w:proofErr w:type="spellStart"/>
+            <w:proofErr w:type="gramStart"/>
+            <w:r>
+              <w:t>eg</w:t>
+            </w:r>
+            <w:proofErr w:type="spellEnd"/>
+            <w:proofErr w:type="gramEnd"/>
+            <w:r>
+              <w:t xml:space="preserve"> </w:t>
             </w:r>
             <w:r>
               <w:rPr>
@@ -7117,8 +7474,15 @@
                 <w:sz w:val="24"/>
               </w:rPr>
             </w:pPr>
-            <w:r>
-              <w:t xml:space="preserve">eg </w:t>
+            <w:proofErr w:type="spellStart"/>
+            <w:proofErr w:type="gramStart"/>
+            <w:r>
+              <w:t>eg</w:t>
+            </w:r>
+            <w:proofErr w:type="spellEnd"/>
+            <w:proofErr w:type="gramEnd"/>
+            <w:r>
+              <w:t xml:space="preserve"> </w:t>
             </w:r>
             <w:r>
               <w:rPr>
@@ -7159,8 +7523,18 @@
           </w:tcPr>
           <w:p>
             <w:r>
-              <w:t>CAT message ZZOCn;</w:t>
-            </w:r>
+              <w:t xml:space="preserve">CAT message </w:t>
+            </w:r>
+            <w:proofErr w:type="spellStart"/>
+            <w:proofErr w:type="gramStart"/>
+            <w:r>
+              <w:t>ZZOCn</w:t>
+            </w:r>
+            <w:proofErr w:type="spellEnd"/>
+            <w:r>
+              <w:t>;</w:t>
+            </w:r>
+            <w:proofErr w:type="gramEnd"/>
           </w:p>
           <w:p>
             <w:r>
@@ -7197,8 +7571,18 @@
           </w:tcPr>
           <w:p>
             <w:r>
-              <w:t>CAT message ZZOAn;</w:t>
-            </w:r>
+              <w:t xml:space="preserve">CAT message </w:t>
+            </w:r>
+            <w:proofErr w:type="spellStart"/>
+            <w:proofErr w:type="gramStart"/>
+            <w:r>
+              <w:t>ZZOAn</w:t>
+            </w:r>
+            <w:proofErr w:type="spellEnd"/>
+            <w:r>
+              <w:t>;</w:t>
+            </w:r>
+            <w:proofErr w:type="gramEnd"/>
           </w:p>
           <w:p>
             <w:r>
@@ -7235,8 +7619,18 @@
           </w:tcPr>
           <w:p>
             <w:r>
-              <w:t>CAT message ZZOZn;</w:t>
-            </w:r>
+              <w:t xml:space="preserve">CAT message </w:t>
+            </w:r>
+            <w:proofErr w:type="spellStart"/>
+            <w:proofErr w:type="gramStart"/>
+            <w:r>
+              <w:t>ZZOZn</w:t>
+            </w:r>
+            <w:proofErr w:type="spellEnd"/>
+            <w:r>
+              <w:t>;</w:t>
+            </w:r>
+            <w:proofErr w:type="gramEnd"/>
           </w:p>
           <w:p>
             <w:r>
@@ -7246,8 +7640,18 @@
           <w:p/>
           <w:p>
             <w:r>
-              <w:t>Response: ZZOZn;</w:t>
-            </w:r>
+              <w:t xml:space="preserve">Response: </w:t>
+            </w:r>
+            <w:proofErr w:type="spellStart"/>
+            <w:proofErr w:type="gramStart"/>
+            <w:r>
+              <w:t>ZZOZn</w:t>
+            </w:r>
+            <w:proofErr w:type="spellEnd"/>
+            <w:r>
+              <w:t>;</w:t>
+            </w:r>
+            <w:proofErr w:type="gramEnd"/>
           </w:p>
           <w:p>
             <w:r>
@@ -7284,8 +7688,18 @@
           </w:tcPr>
           <w:p>
             <w:r>
-              <w:t>CAT message: ZZZEnnm;</w:t>
-            </w:r>
+              <w:t xml:space="preserve">CAT message: </w:t>
+            </w:r>
+            <w:proofErr w:type="spellStart"/>
+            <w:proofErr w:type="gramStart"/>
+            <w:r>
+              <w:t>ZZZEnnm</w:t>
+            </w:r>
+            <w:proofErr w:type="spellEnd"/>
+            <w:r>
+              <w:t>;</w:t>
+            </w:r>
+            <w:proofErr w:type="gramEnd"/>
           </w:p>
           <w:p>
             <w:r>
@@ -7300,8 +7714,13 @@
             <w:tcW w:w="4508" w:type="dxa"/>
           </w:tcPr>
           <w:p>
-            <w:r>
-              <w:t xml:space="preserve">nn= encoder number and direction. m= number of steps </w:t>
+            <w:proofErr w:type="spellStart"/>
+            <w:r>
+              <w:t>nn</w:t>
+            </w:r>
+            <w:proofErr w:type="spellEnd"/>
+            <w:r>
+              <w:t xml:space="preserve">= encoder number and direction. m= number of steps </w:t>
             </w:r>
           </w:p>
           <w:p>
@@ -7328,8 +7747,18 @@
           </w:tcPr>
           <w:p>
             <w:r>
-              <w:t>CAT message: ZZOXn;</w:t>
-            </w:r>
+              <w:t xml:space="preserve">CAT message: </w:t>
+            </w:r>
+            <w:proofErr w:type="spellStart"/>
+            <w:proofErr w:type="gramStart"/>
+            <w:r>
+              <w:t>ZZOXn</w:t>
+            </w:r>
+            <w:proofErr w:type="spellEnd"/>
+            <w:r>
+              <w:t>;</w:t>
+            </w:r>
+            <w:proofErr w:type="gramEnd"/>
           </w:p>
           <w:p>
             <w:r>
@@ -7365,8 +7794,18 @@
           </w:tcPr>
           <w:p>
             <w:r>
-              <w:t>CAT message: ZZOVn;</w:t>
-            </w:r>
+              <w:t xml:space="preserve">CAT message: </w:t>
+            </w:r>
+            <w:proofErr w:type="spellStart"/>
+            <w:proofErr w:type="gramStart"/>
+            <w:r>
+              <w:t>ZZOVn</w:t>
+            </w:r>
+            <w:proofErr w:type="spellEnd"/>
+            <w:r>
+              <w:t>;</w:t>
+            </w:r>
+            <w:proofErr w:type="gramEnd"/>
           </w:p>
           <w:p/>
           <w:p>
@@ -7408,16 +7847,26 @@
             <w:pPr>
               <w:keepNext/>
             </w:pPr>
+            <w:proofErr w:type="gramStart"/>
             <w:r>
               <w:t>ZZZS;</w:t>
             </w:r>
-          </w:p>
-          <w:p>
-            <w:pPr>
-              <w:keepNext/>
-            </w:pPr>
-            <w:r>
-              <w:t>Response ZZZSppnnmmm;</w:t>
+            <w:proofErr w:type="gramEnd"/>
+          </w:p>
+          <w:p>
+            <w:pPr>
+              <w:keepNext/>
+            </w:pPr>
+            <w:r>
+              <w:t xml:space="preserve">Response </w:t>
+            </w:r>
+            <w:proofErr w:type="spellStart"/>
+            <w:r>
+              <w:t>ZZZSppnnmmm</w:t>
+            </w:r>
+            <w:proofErr w:type="spellEnd"/>
+            <w:r>
+              <w:t>;</w:t>
             </w:r>
           </w:p>
         </w:tc>
@@ -7438,15 +7887,28 @@
               <w:keepNext/>
             </w:pPr>
             <w:r>
-              <w:t>1: Andromeda  2: Aries  3: Ganymede</w:t>
-            </w:r>
-          </w:p>
-          <w:p>
-            <w:pPr>
-              <w:keepNext/>
-            </w:pPr>
-            <w:r>
-              <w:t>nn= hardware version</w:t>
+              <w:t xml:space="preserve">1: </w:t>
+            </w:r>
+            <w:proofErr w:type="gramStart"/>
+            <w:r>
+              <w:t>Andromeda  2</w:t>
+            </w:r>
+            <w:proofErr w:type="gramEnd"/>
+            <w:r>
+              <w:t>: Aries  3: Ganymede</w:t>
+            </w:r>
+          </w:p>
+          <w:p>
+            <w:pPr>
+              <w:keepNext/>
+            </w:pPr>
+            <w:proofErr w:type="spellStart"/>
+            <w:r>
+              <w:t>nn</w:t>
+            </w:r>
+            <w:proofErr w:type="spellEnd"/>
+            <w:r>
+              <w:t>= hardware version</w:t>
             </w:r>
           </w:p>
           <w:p>
@@ -7481,12 +7943,14 @@
             <w:pPr>
               <w:keepNext/>
             </w:pPr>
+            <w:proofErr w:type="spellStart"/>
             <w:r>
               <w:t>ZZO</w:t>
             </w:r>
             <w:r>
               <w:t>Yn</w:t>
             </w:r>
+            <w:proofErr w:type="spellEnd"/>
             <w:r>
               <w:t>;</w:t>
             </w:r>
@@ -7537,7 +8001,23 @@
         <w:t xml:space="preserve">I need a user interface during development; can be ditched afterwards. </w:t>
       </w:r>
       <w:r>
-        <w:t xml:space="preserve">The lab model used an I2C LCD display but a Nextion touchscreen might be a better long term bet. An encoder for rapid tuning during debugging is appropriate. </w:t>
+        <w:t xml:space="preserve">The lab model used an I2C LCD display but a </w:t>
+      </w:r>
+      <w:proofErr w:type="spellStart"/>
+      <w:r>
+        <w:t>Nextion</w:t>
+      </w:r>
+      <w:proofErr w:type="spellEnd"/>
+      <w:r>
+        <w:t xml:space="preserve"> touchscreen might be a better </w:t>
+      </w:r>
+      <w:proofErr w:type="gramStart"/>
+      <w:r>
+        <w:t>long term</w:t>
+      </w:r>
+      <w:proofErr w:type="gramEnd"/>
+      <w:r>
+        <w:t xml:space="preserve"> bet. An encoder for rapid tuning during debugging is appropriate. </w:t>
       </w:r>
       <w:r>
         <w:t xml:space="preserve"> </w:t>
@@ -7545,13 +8025,36 @@
     </w:p>
     <w:p>
       <w:r>
-        <w:t>Frequency measurement needs a crystal clock; that would rule out the Arduino Nano Every which has an RC oscillator. A prescaler (eg divide by 16) would be needed.</w:t>
+        <w:t xml:space="preserve">Frequency measurement needs a crystal clock; that would rule out the Arduino Nano Every which has an RC oscillator. A </w:t>
+      </w:r>
+      <w:proofErr w:type="spellStart"/>
+      <w:r>
+        <w:t>prescaler</w:t>
+      </w:r>
+      <w:proofErr w:type="spellEnd"/>
+      <w:r>
+        <w:t xml:space="preserve"> (</w:t>
+      </w:r>
+      <w:proofErr w:type="spellStart"/>
+      <w:proofErr w:type="gramStart"/>
+      <w:r>
+        <w:t>eg</w:t>
+      </w:r>
+      <w:proofErr w:type="spellEnd"/>
+      <w:proofErr w:type="gramEnd"/>
+      <w:r>
+        <w:t xml:space="preserve"> divide by 16) would be needed.</w:t>
       </w:r>
       <w:r>
         <w:t xml:space="preserve"> </w:t>
       </w:r>
-      <w:r>
-        <w:t xml:space="preserve">However we have elected to poll frequency using CAT commands. </w:t>
+      <w:proofErr w:type="gramStart"/>
+      <w:r>
+        <w:t>However</w:t>
+      </w:r>
+      <w:proofErr w:type="gramEnd"/>
+      <w:r>
+        <w:t xml:space="preserve"> we have elected to poll frequency using CAT commands. </w:t>
       </w:r>
     </w:p>
     <w:p>
@@ -7692,7 +8195,28 @@
     </w:p>
     <w:p>
       <w:r>
-        <w:t>Previous projects suggest I should know what timers are already used! The Arduino time functions (eh milis() seem to use the processor “systick” timer.</w:t>
+        <w:t xml:space="preserve">Previous projects suggest I should know what timers are already used! The Arduino time functions (eh </w:t>
+      </w:r>
+      <w:proofErr w:type="spellStart"/>
+      <w:proofErr w:type="gramStart"/>
+      <w:r>
+        <w:t>milis</w:t>
+      </w:r>
+      <w:proofErr w:type="spellEnd"/>
+      <w:r>
+        <w:t>(</w:t>
+      </w:r>
+      <w:proofErr w:type="gramEnd"/>
+      <w:r>
+        <w:t>) seem to use the processor “</w:t>
+      </w:r>
+      <w:proofErr w:type="spellStart"/>
+      <w:r>
+        <w:t>systick</w:t>
+      </w:r>
+      <w:proofErr w:type="spellEnd"/>
+      <w:r>
+        <w:t>” timer.</w:t>
       </w:r>
       <w:r>
         <w:t xml:space="preserve"> From the variant.cpp file:</w:t>
@@ -7717,7 +8241,23 @@
         <w:t xml:space="preserve"> </w:t>
       </w:r>
       <w:r>
-        <w:t>Github.com/EHbtj/ZeroTimer seems to use TC3</w:t>
+        <w:t>Github.com/</w:t>
+      </w:r>
+      <w:proofErr w:type="spellStart"/>
+      <w:r>
+        <w:t>EHbtj</w:t>
+      </w:r>
+      <w:proofErr w:type="spellEnd"/>
+      <w:r>
+        <w:t>/</w:t>
+      </w:r>
+      <w:proofErr w:type="spellStart"/>
+      <w:r>
+        <w:t>ZeroTimer</w:t>
+      </w:r>
+      <w:proofErr w:type="spellEnd"/>
+      <w:r>
+        <w:t xml:space="preserve"> seems to use TC3</w:t>
       </w:r>
       <w:r>
         <w:t xml:space="preserve"> and/or TCC0. The timer period is specified in microseconds. </w:t>
@@ -8287,8 +8827,13 @@
             <w:r>
               <w:t xml:space="preserve">Allows use of </w:t>
             </w:r>
-            <w:r>
-              <w:t>Nextion touchscreen I/O</w:t>
+            <w:proofErr w:type="spellStart"/>
+            <w:r>
+              <w:t>Nextion</w:t>
+            </w:r>
+            <w:proofErr w:type="spellEnd"/>
+            <w:r>
+              <w:t xml:space="preserve"> touchscreen I/O</w:t>
             </w:r>
           </w:p>
         </w:tc>
@@ -8447,6 +8992,9 @@
             <w:r>
               <w:t xml:space="preserve">High/Low Z Relay </w:t>
             </w:r>
+            <w:r>
+              <w:t>(Rev 4 &amp; below H/W)</w:t>
+            </w:r>
           </w:p>
         </w:tc>
         <w:tc>
@@ -8486,7 +9034,7 @@
               <w:keepNext/>
             </w:pPr>
             <w:r>
-              <w:t>PTT</w:t>
+              <w:t>Amplifier Protection Trip Detect (Rev 5 HW)</w:t>
             </w:r>
           </w:p>
         </w:tc>
@@ -8499,7 +9047,7 @@
               <w:keepNext/>
             </w:pPr>
             <w:r>
-              <w:t>DIG10</w:t>
+              <w:t>DIG8</w:t>
             </w:r>
           </w:p>
         </w:tc>
@@ -8512,7 +9060,23 @@
               <w:keepNext/>
             </w:pPr>
             <w:r>
-              <w:t>0=TX; 1= RX. Needs pullup. Interrupt driven.</w:t>
+              <w:t>Input from S/R flip flop.</w:t>
+            </w:r>
+          </w:p>
+          <w:p>
+            <w:pPr>
+              <w:keepNext/>
+            </w:pPr>
+            <w:r>
+              <w:t>=1: Normal operation</w:t>
+            </w:r>
+          </w:p>
+          <w:p>
+            <w:pPr>
+              <w:keepNext/>
+            </w:pPr>
+            <w:r>
+              <w:t>=0: tripped.</w:t>
             </w:r>
           </w:p>
         </w:tc>
@@ -8527,7 +9091,7 @@
               <w:keepNext/>
             </w:pPr>
             <w:r>
-              <w:t>VSWR Bridge inputs</w:t>
+              <w:t>PTT</w:t>
             </w:r>
           </w:p>
         </w:tc>
@@ -8540,7 +9104,7 @@
               <w:keepNext/>
             </w:pPr>
             <w:r>
-              <w:t>A0, A1</w:t>
+              <w:t>DIG10</w:t>
             </w:r>
           </w:p>
         </w:tc>
@@ -8553,7 +9117,7 @@
               <w:keepNext/>
             </w:pPr>
             <w:r>
-              <w:t>A0=fwd; A1=rev. We will need to scale the analogue voltage for 3.3V max</w:t>
+              <w:t>0=TX; 1= RX. Needs pullup. Interrupt driven.</w:t>
             </w:r>
           </w:p>
         </w:tc>
@@ -8568,7 +9132,7 @@
               <w:keepNext/>
             </w:pPr>
             <w:r>
-              <w:t>External TUNE input</w:t>
+              <w:t>VSWR Bridge inputs</w:t>
             </w:r>
           </w:p>
         </w:tc>
@@ -8581,7 +9145,7 @@
               <w:keepNext/>
             </w:pPr>
             <w:r>
-              <w:t>DIG9</w:t>
+              <w:t>A0, A1</w:t>
             </w:r>
           </w:p>
         </w:tc>
@@ -8594,7 +9158,15 @@
               <w:keepNext/>
             </w:pPr>
             <w:r>
-              <w:t>Needs pullup &amp; interrupt. 0=TUNE; 1=no tune.</w:t>
+              <w:t>A0=</w:t>
+            </w:r>
+            <w:proofErr w:type="spellStart"/>
+            <w:r>
+              <w:t>fwd</w:t>
+            </w:r>
+            <w:proofErr w:type="spellEnd"/>
+            <w:r>
+              <w:t>; A1=rev. We will need to scale the analogue voltage for 3.3V max</w:t>
             </w:r>
           </w:p>
         </w:tc>
@@ -8609,7 +9181,7 @@
               <w:keepNext/>
             </w:pPr>
             <w:r>
-              <w:t>Status LED</w:t>
+              <w:t>External TUNE input</w:t>
             </w:r>
           </w:p>
         </w:tc>
@@ -8622,7 +9194,7 @@
               <w:keepNext/>
             </w:pPr>
             <w:r>
-              <w:t>DIG7</w:t>
+              <w:t>DIG9</w:t>
             </w:r>
           </w:p>
         </w:tc>
@@ -8634,6 +9206,9 @@
             <w:pPr>
               <w:keepNext/>
             </w:pPr>
+            <w:r>
+              <w:t>Needs pullup &amp; interrupt. 0=TUNE; 1=no tune.</w:t>
+            </w:r>
           </w:p>
         </w:tc>
       </w:tr>
@@ -8647,7 +9222,7 @@
               <w:keepNext/>
             </w:pPr>
             <w:r>
-              <w:t xml:space="preserve">T/R output </w:t>
+              <w:t>Status LED</w:t>
             </w:r>
           </w:p>
         </w:tc>
@@ -8660,7 +9235,7 @@
               <w:keepNext/>
             </w:pPr>
             <w:r>
-              <w:t>DIG3</w:t>
+              <w:t>DIG7</w:t>
             </w:r>
           </w:p>
         </w:tc>
@@ -8672,9 +9247,6 @@
             <w:pPr>
               <w:keepNext/>
             </w:pPr>
-            <w:r>
-              <w:t>=1: PTT asserted (TX)</w:t>
-            </w:r>
           </w:p>
         </w:tc>
       </w:tr>
@@ -8688,7 +9260,7 @@
               <w:keepNext/>
             </w:pPr>
             <w:r>
-              <w:t>L/C adjust Encoder</w:t>
+              <w:t xml:space="preserve">T/R (PTT) output </w:t>
             </w:r>
           </w:p>
         </w:tc>
@@ -8701,7 +9273,7 @@
               <w:keepNext/>
             </w:pPr>
             <w:r>
-              <w:t>A2, A3</w:t>
+              <w:t>DIG3</w:t>
             </w:r>
           </w:p>
         </w:tc>
@@ -8713,6 +9285,9 @@
             <w:pPr>
               <w:keepNext/>
             </w:pPr>
+            <w:r>
+              <w:t>=1: PTT asserted (TX)</w:t>
+            </w:r>
           </w:p>
         </w:tc>
       </w:tr>
@@ -8726,7 +9301,7 @@
               <w:keepNext/>
             </w:pPr>
             <w:r>
-              <w:t>Encoder pushbutton</w:t>
+              <w:t>L/C adjust Encoder</w:t>
             </w:r>
           </w:p>
         </w:tc>
@@ -8739,7 +9314,7 @@
               <w:keepNext/>
             </w:pPr>
             <w:r>
-              <w:t>DIG4</w:t>
+              <w:t>A2, A3</w:t>
             </w:r>
           </w:p>
         </w:tc>
@@ -8764,7 +9339,7 @@
               <w:keepNext/>
             </w:pPr>
             <w:r>
-              <w:t>Antenna Input (standalone mode)</w:t>
+              <w:t>Encoder pushbutton</w:t>
             </w:r>
           </w:p>
         </w:tc>
@@ -8777,7 +9352,7 @@
               <w:keepNext/>
             </w:pPr>
             <w:r>
-              <w:t>DIG5, DIG2</w:t>
+              <w:t>DIG4</w:t>
             </w:r>
           </w:p>
         </w:tc>
@@ -8802,10 +9377,7 @@
               <w:keepNext/>
             </w:pPr>
             <w:r>
-              <w:t xml:space="preserve">Amplifier Protection </w:t>
-            </w:r>
-            <w:r>
-              <w:t>Trip Detect</w:t>
+              <w:t>Antenna Input (standalone mode)</w:t>
             </w:r>
           </w:p>
         </w:tc>
@@ -8818,7 +9390,7 @@
               <w:keepNext/>
             </w:pPr>
             <w:r>
-              <w:t>DIG8</w:t>
+              <w:t>DIG5, DIG2</w:t>
             </w:r>
           </w:p>
         </w:tc>
@@ -8830,28 +9402,6 @@
             <w:pPr>
               <w:keepNext/>
             </w:pPr>
-            <w:r>
-              <w:t>Input from S/R flip flop.</w:t>
-            </w:r>
-          </w:p>
-          <w:p>
-            <w:pPr>
-              <w:keepNext/>
-            </w:pPr>
-            <w:r>
-              <w:t xml:space="preserve">=1: </w:t>
-            </w:r>
-            <w:r>
-              <w:t>Normal operation</w:t>
-            </w:r>
-          </w:p>
-          <w:p>
-            <w:pPr>
-              <w:keepNext/>
-            </w:pPr>
-            <w:r>
-              <w:t>=0: tripped.</w:t>
-            </w:r>
           </w:p>
         </w:tc>
       </w:tr>
@@ -8865,13 +9415,7 @@
               <w:keepNext/>
             </w:pPr>
             <w:r>
-              <w:t xml:space="preserve">Standalone mode </w:t>
-            </w:r>
-            <w:r>
-              <w:t>S</w:t>
-            </w:r>
-            <w:r>
-              <w:t>elect</w:t>
+              <w:t>Standalone mode Select</w:t>
             </w:r>
           </w:p>
         </w:tc>
@@ -8914,6 +9458,9 @@
             </w:pPr>
             <w:r>
               <w:t>Note external pullup resistor required</w:t>
+            </w:r>
+            <w:r>
+              <w:t xml:space="preserve"> this is part of the SPI pins, but it can be read)</w:t>
             </w:r>
           </w:p>
         </w:tc>
@@ -8953,6 +9500,9 @@
             <w:pPr>
               <w:keepNext/>
             </w:pPr>
+            <w:r>
+              <w:t>Analogue input</w:t>
+            </w:r>
           </w:p>
         </w:tc>
       </w:tr>
@@ -9120,7 +9670,23 @@
                 <w:b/>
                 <w:bCs/>
               </w:rPr>
-              <w:t>~D5,~D2</w:t>
+              <w:t>~D</w:t>
+            </w:r>
+            <w:proofErr w:type="gramStart"/>
+            <w:r>
+              <w:rPr>
+                <w:b/>
+                <w:bCs/>
+              </w:rPr>
+              <w:t>5,~</w:t>
+            </w:r>
+            <w:proofErr w:type="gramEnd"/>
+            <w:r>
+              <w:rPr>
+                <w:b/>
+                <w:bCs/>
+              </w:rPr>
+              <w:t>D2</w:t>
             </w:r>
           </w:p>
         </w:tc>
@@ -9333,7 +9899,15 @@
         </w:numPr>
       </w:pPr>
       <w:r>
-        <w:t>High/Low Z select moved from DIG8 to IC7,D3</w:t>
+        <w:t>High/Low Z select moved from DIG8 to IC</w:t>
+      </w:r>
+      <w:proofErr w:type="gramStart"/>
+      <w:r>
+        <w:t>7,D</w:t>
+      </w:r>
+      <w:proofErr w:type="gramEnd"/>
+      <w:r>
+        <w:t>3</w:t>
       </w:r>
     </w:p>
     <w:p>
@@ -9368,8 +9942,13 @@
           <w:numId w:val="27"/>
         </w:numPr>
       </w:pPr>
-      <w:r>
-        <w:t>Amplifier protect reset output on DIG8</w:t>
+      <w:proofErr w:type="gramStart"/>
+      <w:r>
+        <w:t>Amplifier</w:t>
+      </w:r>
+      <w:proofErr w:type="gramEnd"/>
+      <w:r>
+        <w:t xml:space="preserve"> protect reset output on DIG8</w:t>
       </w:r>
     </w:p>
     <w:p>
@@ -9401,6 +9980,7 @@
         <w:pStyle w:val="Heading2"/>
       </w:pPr>
       <w:r>
+        <w:lastRenderedPageBreak/>
         <w:t>I2C Device Assignment</w:t>
       </w:r>
     </w:p>
@@ -9442,7 +10022,6 @@
         <w:pStyle w:val="Heading1"/>
       </w:pPr>
       <w:r>
-        <w:lastRenderedPageBreak/>
         <w:t xml:space="preserve">EEPROM </w:t>
       </w:r>
       <w:r>
@@ -9454,7 +10033,39 @@
     </w:p>
     <w:p>
       <w:r>
-        <w:t>An external EEPROM will be needed. We need 3 bytes per frequency to store tuning solutions. If we store a solution per 10KHz, we need 100 settings per MHz ie approx. 6000 settings for the HF band ie 18 KByte. If we have 3 antennas and separate solutions for each, that’s 54Kbyte ie near 500Kbit. 2Mbit+ EEPROMs are readily available with I2C interface. The Microchip 1Mbit EEPROM (24FC1026-I/P) will be suitable and an Arduino library is available. FC devices can clock at 1MHz. The EEPROM</w:t>
+        <w:t xml:space="preserve">An external EEPROM will be needed. We need 3 bytes per frequency to store tuning solutions. If we store a solution per 10KHz, we need 100 settings per MHz </w:t>
+      </w:r>
+      <w:proofErr w:type="gramStart"/>
+      <w:r>
+        <w:t>ie</w:t>
+      </w:r>
+      <w:proofErr w:type="gramEnd"/>
+      <w:r>
+        <w:t xml:space="preserve"> approx. 6000 settings for the HF band ie 18 </w:t>
+      </w:r>
+      <w:proofErr w:type="spellStart"/>
+      <w:r>
+        <w:t>KByte</w:t>
+      </w:r>
+      <w:proofErr w:type="spellEnd"/>
+      <w:r>
+        <w:t xml:space="preserve">. If we have 3 antennas and separate solutions for each, that’s 54Kbyte </w:t>
+      </w:r>
+      <w:proofErr w:type="gramStart"/>
+      <w:r>
+        <w:t>ie</w:t>
+      </w:r>
+      <w:proofErr w:type="gramEnd"/>
+      <w:r>
+        <w:t xml:space="preserve"> near 500Kbit. 2Mbit+ EEPROMs are readily available with I2C interface. The Microchip 1Mbit EEPROM (24FC1026-I/P) will be </w:t>
+      </w:r>
+      <w:proofErr w:type="gramStart"/>
+      <w:r>
+        <w:t>suitable</w:t>
+      </w:r>
+      <w:proofErr w:type="gramEnd"/>
+      <w:r>
+        <w:t xml:space="preserve"> and an Arduino library is available. FC devices can clock at 1MHz. The EEPROM</w:t>
       </w:r>
       <w:r>
         <w:t xml:space="preserve"> </w:t>
@@ -9485,7 +10096,15 @@
         <w:t>There was a potential race issue with the EEPROM. This can be fully avoided</w:t>
       </w:r>
       <w:r>
-        <w:t xml:space="preserve"> now a Nextion display is used for debug.</w:t>
+        <w:t xml:space="preserve"> now a </w:t>
+      </w:r>
+      <w:proofErr w:type="spellStart"/>
+      <w:r>
+        <w:t>Nextion</w:t>
+      </w:r>
+      <w:proofErr w:type="spellEnd"/>
+      <w:r>
+        <w:t xml:space="preserve"> display is used for debug.</w:t>
       </w:r>
     </w:p>
     <w:p>
@@ -9508,7 +10127,15 @@
     </w:p>
     <w:p>
       <w:r>
-        <w:t>For convenience the “no solution” state should be the shipped condition –solution = 0xFFFFFF.</w:t>
+        <w:t xml:space="preserve">For </w:t>
+      </w:r>
+      <w:proofErr w:type="gramStart"/>
+      <w:r>
+        <w:t>convenience</w:t>
+      </w:r>
+      <w:proofErr w:type="gramEnd"/>
+      <w:r>
+        <w:t xml:space="preserve"> the “no solution” state should be the shipped condition –solution = 0xFFFFFF.</w:t>
       </w:r>
     </w:p>
     <w:p>
@@ -9518,7 +10145,15 @@
     </w:p>
     <w:p>
       <w:r>
-        <w:t>There is an Arduino library (extEEPROM) that supports the 24FC1026 device.</w:t>
+        <w:t>There is an Arduino library (</w:t>
+      </w:r>
+      <w:proofErr w:type="spellStart"/>
+      <w:r>
+        <w:t>extEEPROM</w:t>
+      </w:r>
+      <w:proofErr w:type="spellEnd"/>
+      <w:r>
+        <w:t>) that supports the 24FC1026 device.</w:t>
       </w:r>
     </w:p>
     <w:p>
@@ -9531,7 +10166,15 @@
     </w:p>
     <w:p>
       <w:r>
-        <w:t>Serial data will be shifted into two TPIC6B595 shift registers. A third will be provisioned for an add-on board to drive a T/R relay and 3 antenna select relays: this would allow standalone operation with older HPSDR radios.</w:t>
+        <w:t xml:space="preserve">Serial data will be shifted into two TPIC6B595 shift registers. A third will be provisioned for an add-on board to drive a T/R relay and 3 </w:t>
+      </w:r>
+      <w:proofErr w:type="gramStart"/>
+      <w:r>
+        <w:t>antenna</w:t>
+      </w:r>
+      <w:proofErr w:type="gramEnd"/>
+      <w:r>
+        <w:t xml:space="preserve"> select relays: this would allow standalone operation with older HPSDR radios.</w:t>
       </w:r>
       <w:r>
         <w:t xml:space="preserve"> Byte 1 is the first shifted, reaching the end of the SR chain.</w:t>
@@ -9586,18 +10229,37 @@
           </w:tcPr>
           <w:p>
             <w:r>
-              <w:t>T/R and relay control word</w:t>
-            </w:r>
-            <w:r>
-              <w:t xml:space="preserve">  </w:t>
-            </w:r>
-            <w:r>
-              <w:t>Bit 0: TR relay. 1 = TX</w:t>
-            </w:r>
-          </w:p>
-          <w:p>
-            <w:r>
-              <w:t xml:space="preserve">Bits 3:1:  antenna select 3-1. 1 = antenna selected. </w:t>
+              <w:t xml:space="preserve">Bit 0:  antenna select 1. 0 = antenna selected. </w:t>
+            </w:r>
+          </w:p>
+          <w:p>
+            <w:r>
+              <w:t xml:space="preserve">Bits 2:1:  antenna select 3-2. 1 = antenna selected. </w:t>
+            </w:r>
+          </w:p>
+          <w:p/>
+          <w:p>
+            <w:r>
+              <w:t xml:space="preserve">On ref 5 PCB: </w:t>
+            </w:r>
+          </w:p>
+          <w:p>
+            <w:r>
+              <w:t xml:space="preserve">Bit </w:t>
+            </w:r>
+            <w:r>
+              <w:t>3</w:t>
+            </w:r>
+            <w:r>
+              <w:t xml:space="preserve"> = High/</w:t>
+            </w:r>
+            <w:proofErr w:type="spellStart"/>
+            <w:r>
+              <w:t>LowZ</w:t>
+            </w:r>
+            <w:proofErr w:type="spellEnd"/>
+            <w:r>
+              <w:t>. 1= High Z</w:t>
             </w:r>
           </w:p>
         </w:tc>
@@ -9667,8 +10329,13 @@
       <w:r>
         <w:t xml:space="preserve"> </w:t>
       </w:r>
-      <w:r>
-        <w:t xml:space="preserve">However any change of RX antenna should </w:t>
+      <w:proofErr w:type="gramStart"/>
+      <w:r>
+        <w:t>However</w:t>
+      </w:r>
+      <w:proofErr w:type="gramEnd"/>
+      <w:r>
+        <w:t xml:space="preserve"> any change of RX antenna should </w:t>
       </w:r>
       <w:r>
         <w:t>b</w:t>
@@ -9748,7 +10415,15 @@
         </w:numPr>
       </w:pPr>
       <w:r>
-        <w:t>If TX strobe deasserted while tune solution being written out during the tune algorithm</w:t>
+        <w:t xml:space="preserve">If TX strobe </w:t>
+      </w:r>
+      <w:proofErr w:type="spellStart"/>
+      <w:r>
+        <w:t>deasserted</w:t>
+      </w:r>
+      <w:proofErr w:type="spellEnd"/>
+      <w:r>
+        <w:t xml:space="preserve"> while tune solution being written out during the tune algorithm</w:t>
       </w:r>
     </w:p>
     <w:p>
@@ -9756,6 +10431,7 @@
         <w:pStyle w:val="Heading1"/>
       </w:pPr>
       <w:r>
+        <w:lastRenderedPageBreak/>
         <w:t>PTT</w:t>
       </w:r>
     </w:p>
@@ -9773,8 +10449,13 @@
         </w:numPr>
       </w:pPr>
       <w:r>
-        <w:t>Set PTT from interrupt;</w:t>
-      </w:r>
+        <w:t xml:space="preserve">Set PTT from </w:t>
+      </w:r>
+      <w:proofErr w:type="gramStart"/>
+      <w:r>
+        <w:t>interrupt;</w:t>
+      </w:r>
+      <w:proofErr w:type="gramEnd"/>
     </w:p>
     <w:p>
       <w:pPr>
@@ -9785,8 +10466,13 @@
         </w:numPr>
       </w:pPr>
       <w:r>
-        <w:t>Set 32 ms “min PTT duration” timer;</w:t>
-      </w:r>
+        <w:t xml:space="preserve">Set 32 ms “min PTT duration” </w:t>
+      </w:r>
+      <w:proofErr w:type="gramStart"/>
+      <w:r>
+        <w:t>timer;</w:t>
+      </w:r>
+      <w:proofErr w:type="gramEnd"/>
     </w:p>
     <w:p>
       <w:pPr>
@@ -9797,7 +10483,6 @@
         </w:numPr>
       </w:pPr>
       <w:r>
-        <w:lastRenderedPageBreak/>
         <w:t>Poll PTT to see if it should be released</w:t>
       </w:r>
     </w:p>
@@ -9840,12 +10525,28 @@
     </w:p>
     <w:p>
       <w:r>
-        <w:t>(From the Stockton bridge spreadsheet: 3.3V input corresponds to 147W, ie 85.7Vrms</w:t>
-      </w:r>
-    </w:p>
-    <w:p>
-      <w:r>
-        <w:t>ADC reading N = 1024*Vin/3.3 Therefore Vrms=85.7N/1024 = 0.0837N)</w:t>
+        <w:t xml:space="preserve">(From the Stockton bridge spreadsheet: 3.3V input corresponds to 147W, </w:t>
+      </w:r>
+      <w:proofErr w:type="gramStart"/>
+      <w:r>
+        <w:t>ie</w:t>
+      </w:r>
+      <w:proofErr w:type="gramEnd"/>
+      <w:r>
+        <w:t xml:space="preserve"> 85.7Vrms</w:t>
+      </w:r>
+    </w:p>
+    <w:p>
+      <w:r>
+        <w:t xml:space="preserve">ADC reading N = 1024*Vin/3.3 Therefore </w:t>
+      </w:r>
+      <w:proofErr w:type="spellStart"/>
+      <w:r>
+        <w:t>Vrms</w:t>
+      </w:r>
+      <w:proofErr w:type="spellEnd"/>
+      <w:r>
+        <w:t>=85.7N/1024 = 0.0837N)</w:t>
       </w:r>
     </w:p>
     <w:p>
@@ -9870,7 +10571,11 @@
     </w:p>
     <w:p>
       <w:r>
-        <w:t>VSWR = (V</w:t>
+        <w:t>VSWR = (</w:t>
+      </w:r>
+      <w:proofErr w:type="spellStart"/>
+      <w:r>
+        <w:t>V</w:t>
       </w:r>
       <w:r>
         <w:rPr>
@@ -9887,8 +10592,13 @@
         </w:rPr>
         <w:t>r</w:t>
       </w:r>
-      <w:r>
-        <w:t>)/(V</w:t>
+      <w:proofErr w:type="spellEnd"/>
+      <w:r>
+        <w:t>)/(</w:t>
+      </w:r>
+      <w:proofErr w:type="spellStart"/>
+      <w:r>
+        <w:t>V</w:t>
       </w:r>
       <w:r>
         <w:rPr>
@@ -9905,6 +10615,7 @@
         </w:rPr>
         <w:t>r</w:t>
       </w:r>
+      <w:proofErr w:type="spellEnd"/>
       <w:r>
         <w:t>)</w:t>
       </w:r>
@@ -10169,7 +10880,16 @@
                 <w:color w:val="000000"/>
                 <w:lang w:eastAsia="en-GB"/>
               </w:rPr>
-              <w:t>bit7=1: high Z</w:t>
+              <w:t xml:space="preserve">bit7=1: high </w:t>
+            </w:r>
+            <w:proofErr w:type="gramStart"/>
+            <w:r>
+              <w:rPr>
+                <w:rFonts w:ascii="Calibri" w:eastAsia="Times New Roman" w:hAnsi="Calibri" w:cs="Calibri"/>
+                <w:color w:val="000000"/>
+                <w:lang w:eastAsia="en-GB"/>
+              </w:rPr>
+              <w:t>Z</w:t>
             </w:r>
             <w:r>
               <w:rPr>
@@ -10185,7 +10905,16 @@
                 <w:color w:val="000000"/>
                 <w:lang w:eastAsia="en-GB"/>
               </w:rPr>
-              <w:t>bit7=0: low Z</w:t>
+              <w:t>bit</w:t>
+            </w:r>
+            <w:proofErr w:type="gramEnd"/>
+            <w:r>
+              <w:rPr>
+                <w:rFonts w:ascii="Calibri" w:eastAsia="Times New Roman" w:hAnsi="Calibri" w:cs="Calibri"/>
+                <w:color w:val="000000"/>
+                <w:lang w:eastAsia="en-GB"/>
+              </w:rPr>
+              <w:t>7=0: low Z</w:t>
             </w:r>
           </w:p>
         </w:tc>
@@ -10353,7 +11082,15 @@
     </w:p>
     <w:p>
       <w:r>
-        <w:t>(Antenna-1)*32768 + 3</w:t>
+        <w:t>(Antenna-</w:t>
+      </w:r>
+      <w:proofErr w:type="gramStart"/>
+      <w:r>
+        <w:t>1)*</w:t>
+      </w:r>
+      <w:proofErr w:type="gramEnd"/>
+      <w:r>
+        <w:t>32768 + 3</w:t>
       </w:r>
       <w:r>
         <w:t>*</w:t>
@@ -10362,7 +11099,15 @@
         <w:t>Int</w:t>
       </w:r>
       <w:r>
-        <w:t>(Freq_in_KHz/10KHz)</w:t>
+        <w:t>(</w:t>
+      </w:r>
+      <w:proofErr w:type="spellStart"/>
+      <w:r>
+        <w:t>Freq_in_KHz</w:t>
+      </w:r>
+      <w:proofErr w:type="spellEnd"/>
+      <w:r>
+        <w:t>/10KHz)</w:t>
       </w:r>
     </w:p>
     <w:p>
@@ -10383,7 +11128,15 @@
     </w:p>
     <w:p>
       <w:r>
-        <w:t>For the standalone version with Nextion display 3 additional variables are stored:</w:t>
+        <w:t xml:space="preserve">For the standalone version with </w:t>
+      </w:r>
+      <w:proofErr w:type="spellStart"/>
+      <w:r>
+        <w:t>Nextion</w:t>
+      </w:r>
+      <w:proofErr w:type="spellEnd"/>
+      <w:r>
+        <w:t xml:space="preserve"> display 3 additional variables are stored:</w:t>
       </w:r>
     </w:p>
     <w:tbl>
@@ -10434,6 +11187,7 @@
                 <w:color w:val="000000"/>
                 <w:lang w:eastAsia="en-GB"/>
               </w:rPr>
+              <w:lastRenderedPageBreak/>
               <w:t>address</w:t>
             </w:r>
           </w:p>
@@ -10774,7 +11528,25 @@
                 <w:color w:val="000000"/>
                 <w:lang w:eastAsia="en-GB"/>
               </w:rPr>
-              <w:t>Allow quick tune. !=0 to allow quick tune.</w:t>
+              <w:t xml:space="preserve">Allow quick tune. </w:t>
+            </w:r>
+            <w:proofErr w:type="gramStart"/>
+            <w:r>
+              <w:rPr>
+                <w:rFonts w:ascii="Calibri" w:eastAsia="Times New Roman" w:hAnsi="Calibri" w:cs="Calibri"/>
+                <w:color w:val="000000"/>
+                <w:lang w:eastAsia="en-GB"/>
+              </w:rPr>
+              <w:t>!=</w:t>
+            </w:r>
+            <w:proofErr w:type="gramEnd"/>
+            <w:r>
+              <w:rPr>
+                <w:rFonts w:ascii="Calibri" w:eastAsia="Times New Roman" w:hAnsi="Calibri" w:cs="Calibri"/>
+                <w:color w:val="000000"/>
+                <w:lang w:eastAsia="en-GB"/>
+              </w:rPr>
+              <w:t>0 to allow quick tune.</w:t>
             </w:r>
           </w:p>
         </w:tc>
@@ -10786,7 +11558,6 @@
         <w:pStyle w:val="Heading2"/>
       </w:pPr>
       <w:r>
-        <w:lastRenderedPageBreak/>
         <w:t>Local data / data structures</w:t>
       </w:r>
     </w:p>
@@ -10808,7 +11579,15 @@
         <w:spacing w:line="256" w:lineRule="auto"/>
       </w:pPr>
       <w:r>
-        <w:t>Storage required ~18Kbyte. Impractical with 8 bit AVR, still needs Nano 33</w:t>
+        <w:t xml:space="preserve">Storage required ~18Kbyte. Impractical with </w:t>
+      </w:r>
+      <w:proofErr w:type="gramStart"/>
+      <w:r>
+        <w:t>8 bit</w:t>
+      </w:r>
+      <w:proofErr w:type="gramEnd"/>
+      <w:r>
+        <w:t xml:space="preserve"> AVR, still needs Nano 33</w:t>
       </w:r>
     </w:p>
     <w:p>
@@ -10911,9 +11690,11 @@
             <w:pPr>
               <w:keepNext/>
             </w:pPr>
+            <w:proofErr w:type="spellStart"/>
             <w:r>
               <w:t>GATUEnabled</w:t>
             </w:r>
+            <w:proofErr w:type="spellEnd"/>
           </w:p>
         </w:tc>
         <w:tc>
@@ -10949,9 +11730,11 @@
             <w:pPr>
               <w:keepNext/>
             </w:pPr>
+            <w:proofErr w:type="spellStart"/>
             <w:r>
               <w:t>GQueuedCATFrequency</w:t>
             </w:r>
+            <w:proofErr w:type="spellEnd"/>
           </w:p>
         </w:tc>
         <w:tc>
@@ -11004,9 +11787,11 @@
             <w:pPr>
               <w:keepNext/>
             </w:pPr>
+            <w:proofErr w:type="spellStart"/>
             <w:r>
               <w:t>GAntenna</w:t>
             </w:r>
+            <w:proofErr w:type="spellEnd"/>
           </w:p>
         </w:tc>
         <w:tc>
@@ -11057,9 +11842,11 @@
             <w:pPr>
               <w:keepNext/>
             </w:pPr>
+            <w:proofErr w:type="spellStart"/>
             <w:r>
               <w:t>GFrequencySet</w:t>
             </w:r>
+            <w:proofErr w:type="spellEnd"/>
           </w:p>
         </w:tc>
         <w:tc>
@@ -11098,6 +11885,7 @@
             <w:pPr>
               <w:keepNext/>
             </w:pPr>
+            <w:proofErr w:type="spellStart"/>
             <w:r>
               <w:t>G</w:t>
             </w:r>
@@ -11107,6 +11895,7 @@
             <w:r>
               <w:t>TuneActive</w:t>
             </w:r>
+            <w:proofErr w:type="spellEnd"/>
           </w:p>
         </w:tc>
         <w:tc>
@@ -11145,9 +11934,11 @@
             <w:pPr>
               <w:keepNext/>
             </w:pPr>
+            <w:proofErr w:type="spellStart"/>
             <w:r>
               <w:t>GPTTPressed</w:t>
             </w:r>
+            <w:proofErr w:type="spellEnd"/>
           </w:p>
         </w:tc>
         <w:tc>
@@ -11186,9 +11977,11 @@
             <w:pPr>
               <w:keepNext/>
             </w:pPr>
+            <w:proofErr w:type="spellStart"/>
             <w:r>
               <w:t>GTXAllowed</w:t>
             </w:r>
+            <w:proofErr w:type="spellEnd"/>
           </w:p>
         </w:tc>
         <w:tc>
@@ -11227,9 +12020,11 @@
             <w:pPr>
               <w:keepNext/>
             </w:pPr>
+            <w:proofErr w:type="spellStart"/>
             <w:r>
               <w:t>GATUIsTuned</w:t>
             </w:r>
+            <w:proofErr w:type="spellEnd"/>
           </w:p>
         </w:tc>
         <w:tc>
@@ -11268,9 +12063,11 @@
             <w:pPr>
               <w:keepNext/>
             </w:pPr>
+            <w:proofErr w:type="spellStart"/>
             <w:r>
               <w:t>GSolutionBuffer</w:t>
             </w:r>
+            <w:proofErr w:type="spellEnd"/>
           </w:p>
         </w:tc>
         <w:tc>
@@ -11307,7 +12104,7 @@
           <v:shape id="_x0000_i1034" type="#_x0000_t75" style="width:293.2pt;height:383.6pt" o:ole="">
             <v:imagedata r:id="rId30" o:title=""/>
           </v:shape>
-          <o:OLEObject Type="Embed" ProgID="Excel.Sheet.12" ShapeID="_x0000_i1034" DrawAspect="Content" ObjectID="_1679477244" r:id="rId31"/>
+          <o:OLEObject Type="Embed" ProgID="Excel.Sheet.12" ShapeID="_x0000_i1034" DrawAspect="Content" ObjectID="_1680270891" r:id="rId31"/>
         </w:object>
       </w:r>
     </w:p>
@@ -11358,13 +12155,20 @@
         <w:pStyle w:val="Heading1"/>
       </w:pPr>
       <w:r>
-        <w:lastRenderedPageBreak/>
         <w:t>External Aries Version</w:t>
       </w:r>
     </w:p>
     <w:p>
       <w:r>
-        <w:t>As well as internal to the Andromeda radio, we could use Aries as an external ATU as an add-on for existing radios. We would need to modify Thetis to route RF always through ANT1, and have an external T/R switch and 2 ANT select relays.</w:t>
+        <w:t xml:space="preserve">As well as internal to the Andromeda radio, we could use Aries as an external ATU as an add-on for existing radios. We would need to modify Thetis to route RF always through </w:t>
+      </w:r>
+      <w:proofErr w:type="gramStart"/>
+      <w:r>
+        <w:t>ANT1, and</w:t>
+      </w:r>
+      <w:proofErr w:type="gramEnd"/>
+      <w:r>
+        <w:t xml:space="preserve"> have an external T/R switch and 2 ANT select relays.</w:t>
       </w:r>
     </w:p>
     <w:p>
@@ -11373,7 +12177,7 @@
           <v:shape id="_x0000_i1035" type="#_x0000_t75" style="width:299.5pt;height:114.6pt" o:ole="">
             <v:imagedata r:id="rId32" o:title=""/>
           </v:shape>
-          <o:OLEObject Type="Embed" ProgID="Visio.Drawing.15" ShapeID="_x0000_i1035" DrawAspect="Content" ObjectID="_1679477245" r:id="rId33"/>
+          <o:OLEObject Type="Embed" ProgID="Visio.Drawing.15" ShapeID="_x0000_i1035" DrawAspect="Content" ObjectID="_1680270892" r:id="rId33"/>
         </w:object>
       </w:r>
     </w:p>
@@ -11489,7 +12293,15 @@
               <w:spacing w:after="120"/>
             </w:pPr>
             <w:r>
-              <w:t>If new solution ready to go: drive solution to relays</w:t>
+              <w:t xml:space="preserve">If new solution ready to </w:t>
+            </w:r>
+            <w:proofErr w:type="gramStart"/>
+            <w:r>
+              <w:t>go:</w:t>
+            </w:r>
+            <w:proofErr w:type="gramEnd"/>
+            <w:r>
+              <w:t xml:space="preserve"> drive solution to relays</w:t>
             </w:r>
           </w:p>
           <w:p>
@@ -11499,6 +12311,9 @@
             </w:pPr>
             <w:r>
               <w:t>If “Tune in progress” set: commence tune</w:t>
+            </w:r>
+            <w:r>
+              <w:t>, after “TT on” delay</w:t>
             </w:r>
           </w:p>
           <w:p>
@@ -11525,8 +12340,13 @@
               <w:keepNext/>
             </w:pPr>
             <w:r>
-              <w:t>When TX deasserted</w:t>
-            </w:r>
+              <w:t xml:space="preserve">When TX </w:t>
+            </w:r>
+            <w:proofErr w:type="spellStart"/>
+            <w:r>
+              <w:t>deasserted</w:t>
+            </w:r>
+            <w:proofErr w:type="spellEnd"/>
           </w:p>
         </w:tc>
         <w:tc>
@@ -12010,7 +12830,15 @@
         <w:keepNext/>
       </w:pPr>
       <w:r>
-        <w:t>Do the following while GTuneActive is true:</w:t>
+        <w:t xml:space="preserve">Do the following while </w:t>
+      </w:r>
+      <w:proofErr w:type="spellStart"/>
+      <w:r>
+        <w:t>GTuneActive</w:t>
+      </w:r>
+      <w:proofErr w:type="spellEnd"/>
+      <w:r>
+        <w:t xml:space="preserve"> is true:</w:t>
       </w:r>
     </w:p>
     <w:p>
@@ -12044,7 +12872,15 @@
         </w:numPr>
       </w:pPr>
       <w:r>
-        <w:t>If that fails select full tune</w:t>
+        <w:t xml:space="preserve">If that </w:t>
+      </w:r>
+      <w:proofErr w:type="gramStart"/>
+      <w:r>
+        <w:t>fails</w:t>
+      </w:r>
+      <w:proofErr w:type="gramEnd"/>
+      <w:r>
+        <w:t xml:space="preserve"> select full tune</w:t>
       </w:r>
     </w:p>
     <w:p>
@@ -12061,8 +12897,13 @@
           <w:numId w:val="12"/>
         </w:numPr>
       </w:pPr>
-      <w:r>
-        <w:t>On the basis of frequency, select min/max L and C and coarse, mid step size</w:t>
+      <w:proofErr w:type="gramStart"/>
+      <w:r>
+        <w:t>On the basis of</w:t>
+      </w:r>
+      <w:proofErr w:type="gramEnd"/>
+      <w:r>
+        <w:t xml:space="preserve"> frequency, select min/max L and C and coarse, mid step size</w:t>
       </w:r>
     </w:p>
     <w:p>
@@ -12444,7 +13285,7 @@
           <v:shape id="_x0000_i1036" type="#_x0000_t75" style="width:397.45pt;height:494.8pt" o:ole="">
             <v:imagedata r:id="rId34" o:title=""/>
           </v:shape>
-          <o:OLEObject Type="Embed" ProgID="Visio.Drawing.11" ShapeID="_x0000_i1036" DrawAspect="Content" ObjectID="_1679477246" r:id="rId35"/>
+          <o:OLEObject Type="Embed" ProgID="Visio.Drawing.11" ShapeID="_x0000_i1036" DrawAspect="Content" ObjectID="_1680270893" r:id="rId35"/>
         </w:object>
       </w:r>
     </w:p>
@@ -12587,8 +13428,13 @@
       <w:r>
         <w:lastRenderedPageBreak/>
         <w:tab/>
-        <w:t>Signal end;</w:t>
-      </w:r>
+        <w:t xml:space="preserve">Signal </w:t>
+      </w:r>
+      <w:proofErr w:type="gramStart"/>
+      <w:r>
+        <w:t>end;</w:t>
+      </w:r>
+      <w:proofErr w:type="gramEnd"/>
     </w:p>
     <w:p>
       <w:r>
@@ -12598,8 +13444,21 @@
     <w:p>
       <w:r>
         <w:tab/>
-        <w:t>New setting = constrain (setting+step, min, max);</w:t>
-      </w:r>
+        <w:t>New setting = constrain (</w:t>
+      </w:r>
+      <w:proofErr w:type="spellStart"/>
+      <w:r>
+        <w:t>setting+step</w:t>
+      </w:r>
+      <w:proofErr w:type="spellEnd"/>
+      <w:r>
+        <w:t>, min, max</w:t>
+      </w:r>
+      <w:proofErr w:type="gramStart"/>
+      <w:r>
+        <w:t>);</w:t>
+      </w:r>
+      <w:proofErr w:type="gramEnd"/>
     </w:p>
     <w:p/>
     <w:p>
@@ -12652,7 +13511,15 @@
         </w:numPr>
       </w:pPr>
       <w:r>
-        <w:t>Full tune, if quick fails:</w:t>
+        <w:t xml:space="preserve">Full </w:t>
+      </w:r>
+      <w:proofErr w:type="gramStart"/>
+      <w:r>
+        <w:t>tune, if</w:t>
+      </w:r>
+      <w:proofErr w:type="gramEnd"/>
+      <w:r>
+        <w:t xml:space="preserve"> quick fails:</w:t>
       </w:r>
     </w:p>
     <w:p>
@@ -12785,7 +13652,15 @@
     </w:p>
     <w:p>
       <w:r>
-        <w:t>With real antennas the algorithm does not always find a match, or the best match. The “narrow down” process seems OK but the initial search isn’t</w:t>
+        <w:t xml:space="preserve">With real antennas the algorithm does not always find a match, or the best match. The “narrow down” process seems </w:t>
+      </w:r>
+      <w:proofErr w:type="gramStart"/>
+      <w:r>
+        <w:t>OK</w:t>
+      </w:r>
+      <w:proofErr w:type="gramEnd"/>
+      <w:r>
+        <w:t xml:space="preserve"> but the initial search isn’t</w:t>
       </w:r>
       <w:r>
         <w:t xml:space="preserve"> comprehensive.</w:t>
@@ -12822,7 +13697,7 @@
                 <v:shape id="_x0000_i1037" type="#_x0000_t75" style="width:227.5pt;height:115.2pt" o:ole="">
                   <v:imagedata r:id="rId36" o:title=""/>
                 </v:shape>
-                <o:OLEObject Type="Embed" ProgID="Visio.Drawing.11" ShapeID="_x0000_i1037" DrawAspect="Content" ObjectID="_1679477247" r:id="rId37"/>
+                <o:OLEObject Type="Embed" ProgID="Visio.Drawing.11" ShapeID="_x0000_i1037" DrawAspect="Content" ObjectID="_1680270894" r:id="rId37"/>
               </w:object>
             </w:r>
           </w:p>
@@ -12850,7 +13725,7 @@
                 <v:shape id="_x0000_i1038" type="#_x0000_t75" style="width:227.5pt;height:115.2pt" o:ole="">
                   <v:imagedata r:id="rId38" o:title=""/>
                 </v:shape>
-                <o:OLEObject Type="Embed" ProgID="Visio.Drawing.11" ShapeID="_x0000_i1038" DrawAspect="Content" ObjectID="_1679477248" r:id="rId39"/>
+                <o:OLEObject Type="Embed" ProgID="Visio.Drawing.11" ShapeID="_x0000_i1038" DrawAspect="Content" ObjectID="_1680270895" r:id="rId39"/>
               </w:object>
             </w:r>
           </w:p>
@@ -12878,7 +13753,7 @@
                 <v:shape id="_x0000_i1039" type="#_x0000_t75" style="width:227.5pt;height:115.2pt" o:ole="">
                   <v:imagedata r:id="rId40" o:title=""/>
                 </v:shape>
-                <o:OLEObject Type="Embed" ProgID="Visio.Drawing.11" ShapeID="_x0000_i1039" DrawAspect="Content" ObjectID="_1679477249" r:id="rId41"/>
+                <o:OLEObject Type="Embed" ProgID="Visio.Drawing.11" ShapeID="_x0000_i1039" DrawAspect="Content" ObjectID="_1680270896" r:id="rId41"/>
               </w:object>
             </w:r>
           </w:p>
@@ -12905,7 +13780,7 @@
                 <v:shape id="_x0000_i1040" type="#_x0000_t75" style="width:227.5pt;height:115.2pt" o:ole="">
                   <v:imagedata r:id="rId42" o:title=""/>
                 </v:shape>
-                <o:OLEObject Type="Embed" ProgID="Visio.Drawing.11" ShapeID="_x0000_i1040" DrawAspect="Content" ObjectID="_1679477250" r:id="rId43"/>
+                <o:OLEObject Type="Embed" ProgID="Visio.Drawing.11" ShapeID="_x0000_i1040" DrawAspect="Content" ObjectID="_1680270897" r:id="rId43"/>
               </w:object>
             </w:r>
           </w:p>
@@ -12926,7 +13801,15 @@
         </w:numPr>
       </w:pPr>
       <w:r>
-        <w:t>Keep the 2 stage algorithm</w:t>
+        <w:t xml:space="preserve">Keep the </w:t>
+      </w:r>
+      <w:proofErr w:type="gramStart"/>
+      <w:r>
+        <w:t>2 stage</w:t>
+      </w:r>
+      <w:proofErr w:type="gramEnd"/>
+      <w:r>
+        <w:t xml:space="preserve"> algorithm</w:t>
       </w:r>
     </w:p>
     <w:p>
@@ -13355,7 +14238,15 @@
         </w:numPr>
       </w:pPr>
       <w:r>
-        <w:t>(it doesn’t matter which sweep we find it on)</w:t>
+        <w:t xml:space="preserve">(it </w:t>
+      </w:r>
+      <w:proofErr w:type="gramStart"/>
+      <w:r>
+        <w:t>doesn’t</w:t>
+      </w:r>
+      <w:proofErr w:type="gramEnd"/>
+      <w:r>
+        <w:t xml:space="preserve"> matter which sweep we find it on)</w:t>
       </w:r>
     </w:p>
     <w:p>
@@ -13374,7 +14265,7 @@
           <v:shape id="_x0000_i1041" type="#_x0000_t75" style="width:397.45pt;height:494.8pt" o:ole="">
             <v:imagedata r:id="rId44" o:title=""/>
           </v:shape>
-          <o:OLEObject Type="Embed" ProgID="Visio.Drawing.11" ShapeID="_x0000_i1041" DrawAspect="Content" ObjectID="_1679477251" r:id="rId45"/>
+          <o:OLEObject Type="Embed" ProgID="Visio.Drawing.11" ShapeID="_x0000_i1041" DrawAspect="Content" ObjectID="_1680270898" r:id="rId45"/>
         </w:object>
       </w:r>
     </w:p>
@@ -14174,8 +15065,13 @@
         <w:t>c</w:t>
       </w:r>
       <w:r>
-        <w:t>ts an “indicative” VSWR (it isn’t accurate);</w:t>
-      </w:r>
+        <w:t>ts an “indicative” VSWR (it isn’t accurate</w:t>
+      </w:r>
+      <w:proofErr w:type="gramStart"/>
+      <w:r>
+        <w:t>);</w:t>
+      </w:r>
+      <w:proofErr w:type="gramEnd"/>
     </w:p>
     <w:p>
       <w:pPr>
@@ -14186,8 +15082,13 @@
         </w:numPr>
       </w:pPr>
       <w:r>
-        <w:t>U1.B detects excess reverse power;</w:t>
-      </w:r>
+        <w:t xml:space="preserve">U1.B detects excess reverse </w:t>
+      </w:r>
+      <w:proofErr w:type="gramStart"/>
+      <w:r>
+        <w:t>power;</w:t>
+      </w:r>
+      <w:proofErr w:type="gramEnd"/>
     </w:p>
     <w:p>
       <w:pPr>
@@ -14201,8 +15102,13 @@
         <w:t>U1.C</w:t>
       </w:r>
       <w:r>
-        <w:t xml:space="preserve"> detects excess driver power;</w:t>
-      </w:r>
+        <w:t xml:space="preserve"> detects excess driver </w:t>
+      </w:r>
+      <w:proofErr w:type="gramStart"/>
+      <w:r>
+        <w:t>power;</w:t>
+      </w:r>
+      <w:proofErr w:type="gramEnd"/>
     </w:p>
     <w:p>
       <w:pPr>
@@ -14224,7 +15130,15 @@
         <w:t xml:space="preserve">protection circuit come from </w:t>
       </w:r>
       <w:r>
-        <w:t>an MCP23017 on the I2C bus. Also DIG8 allows monitoring of the flip flop</w:t>
+        <w:t xml:space="preserve">an MCP23017 on the I2C bus. </w:t>
+      </w:r>
+      <w:proofErr w:type="gramStart"/>
+      <w:r>
+        <w:t>Also</w:t>
+      </w:r>
+      <w:proofErr w:type="gramEnd"/>
+      <w:r>
+        <w:t xml:space="preserve"> DIG8 allows monitoring of the flip flop</w:t>
       </w:r>
       <w:r>
         <w:t xml:space="preserve"> state.</w:t>
@@ -14601,7 +15515,15 @@
               <w:t>Protection Flip Flop Reset.</w:t>
             </w:r>
             <w:r>
-              <w:t xml:space="preserve"> =0: normal state; =1: applies reset</w:t>
+              <w:t xml:space="preserve"> =0: normal state; =</w:t>
+            </w:r>
+            <w:proofErr w:type="gramStart"/>
+            <w:r>
+              <w:t>1:</w:t>
+            </w:r>
+            <w:proofErr w:type="gramEnd"/>
+            <w:r>
+              <w:t xml:space="preserve"> applies reset</w:t>
             </w:r>
           </w:p>
         </w:tc>
@@ -14922,19 +15844,45 @@
       <w:r>
         <w:t xml:space="preserve">used a </w:t>
       </w:r>
-      <w:r>
-        <w:t>Nextion 2.4” NX3224 instead, which could also display more information.</w:t>
-      </w:r>
-      <w:r>
-        <w:t xml:space="preserve"> But adding standalone mode requires more “proper” displays and a 3.2” Nextion display is now used.</w:t>
+      <w:proofErr w:type="spellStart"/>
+      <w:r>
+        <w:t>Nextion</w:t>
+      </w:r>
+      <w:proofErr w:type="spellEnd"/>
+      <w:r>
+        <w:t xml:space="preserve"> 2.4” NX3224 instead, which could also display more information.</w:t>
+      </w:r>
+      <w:r>
+        <w:t xml:space="preserve"> But adding standalone mode requires more “proper” displays and a 3.2” </w:t>
+      </w:r>
+      <w:proofErr w:type="spellStart"/>
+      <w:r>
+        <w:t>Nextion</w:t>
+      </w:r>
+      <w:proofErr w:type="spellEnd"/>
+      <w:r>
+        <w:t xml:space="preserve"> display is now used.</w:t>
       </w:r>
     </w:p>
     <w:p>
       <w:r>
         <w:t xml:space="preserve">Interesting issue found: attempt to set the colour of display text using </w:t>
       </w:r>
-      <w:r>
-        <w:t xml:space="preserve">Set_font_color_pco() resulted in the display or display library code crashing. </w:t>
+      <w:proofErr w:type="spellStart"/>
+      <w:r>
+        <w:t>Set_font_color_</w:t>
+      </w:r>
+      <w:proofErr w:type="gramStart"/>
+      <w:r>
+        <w:t>pco</w:t>
+      </w:r>
+      <w:proofErr w:type="spellEnd"/>
+      <w:r>
+        <w:t>(</w:t>
+      </w:r>
+      <w:proofErr w:type="gramEnd"/>
+      <w:r>
+        <w:t xml:space="preserve">) resulted in the display or display library code crashing. </w:t>
       </w:r>
     </w:p>
     <w:p>
@@ -15086,8 +16034,13 @@
           <w:p/>
           <w:p>
             <w:r>
-              <w:t>Probably quite flickery</w:t>
-            </w:r>
+              <w:t xml:space="preserve">Probably quite </w:t>
+            </w:r>
+            <w:proofErr w:type="spellStart"/>
+            <w:r>
+              <w:t>flickery</w:t>
+            </w:r>
+            <w:proofErr w:type="spellEnd"/>
           </w:p>
         </w:tc>
         <w:tc>
@@ -15223,7 +16176,15 @@
     </w:p>
     <w:p>
       <w:r>
-        <w:t>Install “Arduino SAMD boards (32 bit ARM Cortex-M0+) by Arduino”</w:t>
+        <w:t>Install “Arduino SAMD boards (</w:t>
+      </w:r>
+      <w:proofErr w:type="gramStart"/>
+      <w:r>
+        <w:t>32 bit</w:t>
+      </w:r>
+      <w:proofErr w:type="gramEnd"/>
+      <w:r>
+        <w:t xml:space="preserve"> ARM Cortex-M0+) by Arduino”</w:t>
       </w:r>
     </w:p>
     <w:p>
@@ -15280,8 +16241,13 @@
       <w:pPr>
         <w:pStyle w:val="Heading2"/>
       </w:pPr>
-      <w:r>
-        <w:t>Nextion Library</w:t>
+      <w:proofErr w:type="spellStart"/>
+      <w:r>
+        <w:t>Nextion</w:t>
+      </w:r>
+      <w:proofErr w:type="spellEnd"/>
+      <w:r>
+        <w:t xml:space="preserve"> Library</w:t>
       </w:r>
     </w:p>
     <w:p>
@@ -15289,7 +16255,15 @@
         <w:t>There are issues using this library with an Arduino</w:t>
       </w:r>
       <w:r>
-        <w:t xml:space="preserve"> nano 33 IoT: any of the “read back” calls fail and hang the Arduino. There is an alternative library available that I’ve not yet tried that could f</w:t>
+        <w:t xml:space="preserve"> nano 33 IoT: any of the “read back” calls fail and hang the Arduino. There is an alternative library available that </w:t>
+      </w:r>
+      <w:proofErr w:type="gramStart"/>
+      <w:r>
+        <w:t>I’ve</w:t>
+      </w:r>
+      <w:proofErr w:type="gramEnd"/>
+      <w:r>
+        <w:t xml:space="preserve"> not yet tried that could f</w:t>
       </w:r>
       <w:r>
         <w:t>i</w:t>
@@ -15379,17 +16353,24 @@
       <w:r>
         <w:t>Open the zip file and extract all files. You will now have a folder “</w:t>
       </w:r>
+      <w:proofErr w:type="spellStart"/>
       <w:r>
         <w:t>ITEADLIB_Arduino_Nextion</w:t>
       </w:r>
+      <w:proofErr w:type="spellEnd"/>
       <w:r>
         <w:t>-master</w:t>
       </w:r>
       <w:r>
         <w:t>” which will hold one folder also called “</w:t>
       </w:r>
-      <w:r>
-        <w:t>ITEADLIB_Arduino_Nextion-master</w:t>
+      <w:proofErr w:type="spellStart"/>
+      <w:r>
+        <w:t>ITEADLIB_Arduino_Nextion</w:t>
+      </w:r>
+      <w:proofErr w:type="spellEnd"/>
+      <w:r>
+        <w:t>-master</w:t>
       </w:r>
       <w:r>
         <w:t>”</w:t>
@@ -15406,9 +16387,11 @@
       <w:r>
         <w:t>Rename the second folder “</w:t>
       </w:r>
+      <w:proofErr w:type="spellStart"/>
       <w:r>
         <w:t>ITEADLIB_Arduino_Nextion</w:t>
       </w:r>
+      <w:proofErr w:type="spellEnd"/>
       <w:r>
         <w:t>” (remove the “-master” part)</w:t>
       </w:r>
@@ -15422,7 +16405,15 @@
         </w:numPr>
       </w:pPr>
       <w:r>
-        <w:t>Copy that whole folder to your “documents\arduino\libraries” folder</w:t>
+        <w:t>Copy that whole folder to your “documents\</w:t>
+      </w:r>
+      <w:proofErr w:type="spellStart"/>
+      <w:r>
+        <w:t>arduino</w:t>
+      </w:r>
+      <w:proofErr w:type="spellEnd"/>
+      <w:r>
+        <w:t>\libraries” folder</w:t>
       </w:r>
     </w:p>
     <w:p>
@@ -15446,7 +16437,15 @@
         </w:numPr>
       </w:pPr>
       <w:r>
-        <w:t>Your “documents\arduino\libraries” folder should now have that library:</w:t>
+        <w:t>Your “documents\</w:t>
+      </w:r>
+      <w:proofErr w:type="spellStart"/>
+      <w:r>
+        <w:t>arduino</w:t>
+      </w:r>
+      <w:proofErr w:type="spellEnd"/>
+      <w:r>
+        <w:t>\libraries” folder should now have that library:</w:t>
       </w:r>
     </w:p>
     <w:p>
@@ -15527,7 +16526,23 @@
         </w:numPr>
       </w:pPr>
       <w:r>
-        <w:t>Open the folder “nextion display\arduino_library_update”</w:t>
+        <w:t>Open the folder “</w:t>
+      </w:r>
+      <w:proofErr w:type="spellStart"/>
+      <w:r>
+        <w:t>nextion</w:t>
+      </w:r>
+      <w:proofErr w:type="spellEnd"/>
+      <w:r>
+        <w:t xml:space="preserve"> display\</w:t>
+      </w:r>
+      <w:proofErr w:type="spellStart"/>
+      <w:r>
+        <w:t>arduino_library_update</w:t>
+      </w:r>
+      <w:proofErr w:type="spellEnd"/>
+      <w:r>
+        <w:t>”</w:t>
       </w:r>
     </w:p>
     <w:p>
@@ -15607,7 +16622,23 @@
         </w:numPr>
       </w:pPr>
       <w:r>
-        <w:t>Navigate to your folder "documents\arduino\libraries\ITEADLIB_Arduino_Nextion"</w:t>
+        <w:t>Navigate to your folder "documents\</w:t>
+      </w:r>
+      <w:proofErr w:type="spellStart"/>
+      <w:r>
+        <w:t>arduino</w:t>
+      </w:r>
+      <w:proofErr w:type="spellEnd"/>
+      <w:r>
+        <w:t>\libraries\</w:t>
+      </w:r>
+      <w:proofErr w:type="spellStart"/>
+      <w:r>
+        <w:t>ITEADLIB_Arduino_Nextion</w:t>
+      </w:r>
+      <w:proofErr w:type="spellEnd"/>
+      <w:r>
+        <w:t>"</w:t>
       </w:r>
     </w:p>
     <w:p>
@@ -15682,7 +16713,15 @@
         <w:t>4</w:t>
       </w:r>
       <w:r>
-        <w:t xml:space="preserve"> existing files will be replaced and the readme file will be added.</w:t>
+        <w:t xml:space="preserve"> existing files will be </w:t>
+      </w:r>
+      <w:proofErr w:type="gramStart"/>
+      <w:r>
+        <w:t>replaced</w:t>
+      </w:r>
+      <w:proofErr w:type="gramEnd"/>
+      <w:r>
+        <w:t xml:space="preserve"> and the readme file will be added.</w:t>
       </w:r>
     </w:p>
     <w:p>
@@ -15694,11 +16733,16 @@
       <w:pPr>
         <w:pStyle w:val="Heading2"/>
       </w:pPr>
+      <w:proofErr w:type="spellStart"/>
       <w:r>
         <w:t>Zer</w:t>
       </w:r>
       <w:r>
-        <w:t>oTimer Library</w:t>
+        <w:t>oTimer</w:t>
+      </w:r>
+      <w:proofErr w:type="spellEnd"/>
+      <w:r>
+        <w:t xml:space="preserve"> Library</w:t>
       </w:r>
     </w:p>
     <w:p>
@@ -15730,14 +16774,24 @@
         </w:numPr>
       </w:pPr>
       <w:r>
-        <w:t>Open the zip file and extract all files. You will now have a folder “ZeroTimer</w:t>
-      </w:r>
+        <w:t>Open the zip file and extract all files. You will now have a folder “</w:t>
+      </w:r>
+      <w:proofErr w:type="spellStart"/>
+      <w:r>
+        <w:t>ZeroTimer</w:t>
+      </w:r>
+      <w:proofErr w:type="spellEnd"/>
       <w:r>
         <w:t>-master</w:t>
       </w:r>
       <w:r>
-        <w:t>” which will hold one folder also called “ZeroTimer</w:t>
-      </w:r>
+        <w:t>” which will hold one folder also called “</w:t>
+      </w:r>
+      <w:proofErr w:type="spellStart"/>
+      <w:r>
+        <w:t>ZeroTimer</w:t>
+      </w:r>
+      <w:proofErr w:type="spellEnd"/>
       <w:r>
         <w:t>-master</w:t>
       </w:r>
@@ -15754,7 +16808,15 @@
         </w:numPr>
       </w:pPr>
       <w:r>
-        <w:t>Rename the second folder “ZeroTimer” (remove the “-master” part)</w:t>
+        <w:t>Rename the second folder “</w:t>
+      </w:r>
+      <w:proofErr w:type="spellStart"/>
+      <w:r>
+        <w:t>ZeroTimer</w:t>
+      </w:r>
+      <w:proofErr w:type="spellEnd"/>
+      <w:r>
+        <w:t>” (remove the “-master” part)</w:t>
       </w:r>
     </w:p>
     <w:p>
@@ -15766,12 +16828,28 @@
         </w:numPr>
       </w:pPr>
       <w:r>
-        <w:t>Copy that whole folder to your “documents\arduino\libraries” folder</w:t>
-      </w:r>
-    </w:p>
-    <w:p>
-      <w:r>
-        <w:t>Your Arduino libraries folder will now include ZeroTimer:</w:t>
+        <w:t>Copy that whole folder to your “documents\</w:t>
+      </w:r>
+      <w:proofErr w:type="spellStart"/>
+      <w:r>
+        <w:t>arduino</w:t>
+      </w:r>
+      <w:proofErr w:type="spellEnd"/>
+      <w:r>
+        <w:t>\libraries” folder</w:t>
+      </w:r>
+    </w:p>
+    <w:p>
+      <w:r>
+        <w:t xml:space="preserve">Your Arduino libraries folder will now include </w:t>
+      </w:r>
+      <w:proofErr w:type="spellStart"/>
+      <w:r>
+        <w:t>ZeroTimer</w:t>
+      </w:r>
+      <w:proofErr w:type="spellEnd"/>
+      <w:r>
+        <w:t>:</w:t>
       </w:r>
     </w:p>
     <w:p>
@@ -15828,8 +16906,13 @@
       <w:pPr>
         <w:pStyle w:val="Heading2"/>
       </w:pPr>
-      <w:r>
-        <w:t>extEEPROM Library</w:t>
+      <w:proofErr w:type="spellStart"/>
+      <w:r>
+        <w:t>extEEPROM</w:t>
+      </w:r>
+      <w:proofErr w:type="spellEnd"/>
+      <w:r>
+        <w:t xml:space="preserve"> Library</w:t>
       </w:r>
     </w:p>
     <w:p>
@@ -15865,7 +16948,15 @@
         </w:numPr>
       </w:pPr>
       <w:r>
-        <w:t>Type “exteeprom” into the bar at the top</w:t>
+        <w:t>Type “</w:t>
+      </w:r>
+      <w:proofErr w:type="spellStart"/>
+      <w:r>
+        <w:t>exteeprom</w:t>
+      </w:r>
+      <w:proofErr w:type="spellEnd"/>
+      <w:r>
+        <w:t>” into the bar at the top</w:t>
       </w:r>
     </w:p>
     <w:p>
@@ -15877,7 +16968,15 @@
         </w:numPr>
       </w:pPr>
       <w:r>
-        <w:t xml:space="preserve">The library “extEEPROM” should </w:t>
+        <w:t>The library “</w:t>
+      </w:r>
+      <w:proofErr w:type="spellStart"/>
+      <w:r>
+        <w:t>extEEPROM</w:t>
+      </w:r>
+      <w:proofErr w:type="spellEnd"/>
+      <w:r>
+        <w:t xml:space="preserve">” should </w:t>
       </w:r>
       <w:r>
         <w:t xml:space="preserve">be shown. Click </w:t>
@@ -16041,8 +17140,13 @@
         </w:numPr>
       </w:pPr>
       <w:r>
-        <w:t>On REV4 an earlier hardware, enter NORMAL mode on startup</w:t>
-      </w:r>
+        <w:t xml:space="preserve">On REV4 an earlier hardware, enter NORMAL mode on </w:t>
+      </w:r>
+      <w:proofErr w:type="spellStart"/>
+      <w:r>
+        <w:t>startup</w:t>
+      </w:r>
+      <w:proofErr w:type="spellEnd"/>
     </w:p>
     <w:p>
       <w:pPr>
@@ -16083,7 +17187,15 @@
         <w:t xml:space="preserve">Select </w:t>
       </w:r>
       <w:r>
-        <w:t>I2C speed depending if standalone or not (400KHz if standalone, with additional MCP23017)</w:t>
+        <w:t xml:space="preserve">I2C speed </w:t>
+      </w:r>
+      <w:proofErr w:type="gramStart"/>
+      <w:r>
+        <w:t>depending</w:t>
+      </w:r>
+      <w:proofErr w:type="gramEnd"/>
+      <w:r>
+        <w:t xml:space="preserve"> if standalone or not (400KHz if standalone, with additional MCP23017)</w:t>
       </w:r>
     </w:p>
     <w:p>
@@ -16212,8 +17324,168 @@
         <w:t>PA Current display?</w:t>
       </w:r>
     </w:p>
+    <w:p>
+      <w:pPr>
+        <w:pStyle w:val="Heading1"/>
+      </w:pPr>
+      <w:r>
+        <w:t>Rev 5 PCB Modifications</w:t>
+      </w:r>
+    </w:p>
+    <w:p>
+      <w:r>
+        <w:t>RL18 has the wrong PCB footprint. Wiring changes required:</w:t>
+      </w:r>
+    </w:p>
+    <w:p>
+      <w:r>
+        <w:rPr>
+          <w:noProof/>
+        </w:rPr>
+        <w:drawing>
+          <wp:inline distT="0" distB="0" distL="0" distR="0" wp14:anchorId="7461D69E" wp14:editId="517EA20D">
+            <wp:extent cx="4962525" cy="2705100"/>
+            <wp:effectExtent l="0" t="0" r="9525" b="0"/>
+            <wp:docPr id="32" name="Picture 32" descr="A screenshot of a computer&#10;&#10;Description automatically generated with medium confidence"/>
+            <wp:cNvGraphicFramePr>
+              <a:graphicFrameLocks xmlns:a="http://schemas.openxmlformats.org/drawingml/2006/main" noChangeAspect="1"/>
+            </wp:cNvGraphicFramePr>
+            <a:graphic xmlns:a="http://schemas.openxmlformats.org/drawingml/2006/main">
+              <a:graphicData uri="http://schemas.openxmlformats.org/drawingml/2006/picture">
+                <pic:pic xmlns:pic="http://schemas.openxmlformats.org/drawingml/2006/picture">
+                  <pic:nvPicPr>
+                    <pic:cNvPr id="32" name="Picture 32" descr="A screenshot of a computer&#10;&#10;Description automatically generated with medium confidence"/>
+                    <pic:cNvPicPr/>
+                  </pic:nvPicPr>
+                  <pic:blipFill>
+                    <a:blip r:embed="rId58">
+                      <a:extLst>
+                        <a:ext uri="{28A0092B-C50C-407E-A947-70E740481C1C}">
+                          <a14:useLocalDpi xmlns:a14="http://schemas.microsoft.com/office/drawing/2010/main" val="0"/>
+                        </a:ext>
+                      </a:extLst>
+                    </a:blip>
+                    <a:stretch>
+                      <a:fillRect/>
+                    </a:stretch>
+                  </pic:blipFill>
+                  <pic:spPr>
+                    <a:xfrm>
+                      <a:off x="0" y="0"/>
+                      <a:ext cx="4962525" cy="2705100"/>
+                    </a:xfrm>
+                    <a:prstGeom prst="rect">
+                      <a:avLst/>
+                    </a:prstGeom>
+                  </pic:spPr>
+                </pic:pic>
+              </a:graphicData>
+            </a:graphic>
+          </wp:inline>
+        </w:drawing>
+      </w:r>
+    </w:p>
+    <w:p>
+      <w:r>
+        <w:t xml:space="preserve">There is </w:t>
+      </w:r>
+      <w:r>
+        <w:t>a</w:t>
+      </w:r>
+      <w:r>
+        <w:t xml:space="preserve"> short to ground on </w:t>
+      </w:r>
+      <w:r>
+        <w:t>signal</w:t>
+      </w:r>
+      <w:r>
+        <w:t xml:space="preserve"> “</w:t>
+      </w:r>
+      <w:r>
+        <w:t>REV</w:t>
+      </w:r>
+      <w:r>
+        <w:t xml:space="preserve">” </w:t>
+      </w:r>
+      <w:r>
+        <w:t xml:space="preserve">on the top side of the board </w:t>
+      </w:r>
+      <w:r>
+        <w:t xml:space="preserve">between R13 and L20 </w:t>
+      </w:r>
+      <w:r>
+        <w:t xml:space="preserve">near J12 &amp; F1. </w:t>
+      </w:r>
+      <w:r>
+        <w:t xml:space="preserve">This is because the track is too close to a ground via. The track needs to be cut away slightly to remove the connection to the </w:t>
+      </w:r>
+      <w:proofErr w:type="spellStart"/>
+      <w:r>
+        <w:t>via</w:t>
+      </w:r>
+      <w:proofErr w:type="spellEnd"/>
+      <w:r>
+        <w:t>.</w:t>
+      </w:r>
+    </w:p>
+    <w:p>
+      <w:r>
+        <w:rPr>
+          <w:noProof/>
+        </w:rPr>
+        <w:lastRenderedPageBreak/>
+        <w:drawing>
+          <wp:inline distT="0" distB="0" distL="0" distR="0" wp14:anchorId="5D9FD02E" wp14:editId="1277BBFC">
+            <wp:extent cx="6120130" cy="4590415"/>
+            <wp:effectExtent l="0" t="0" r="0" b="635"/>
+            <wp:docPr id="33" name="Picture 33"/>
+            <wp:cNvGraphicFramePr>
+              <a:graphicFrameLocks xmlns:a="http://schemas.openxmlformats.org/drawingml/2006/main" noChangeAspect="1"/>
+            </wp:cNvGraphicFramePr>
+            <a:graphic xmlns:a="http://schemas.openxmlformats.org/drawingml/2006/main">
+              <a:graphicData uri="http://schemas.openxmlformats.org/drawingml/2006/picture">
+                <pic:pic xmlns:pic="http://schemas.openxmlformats.org/drawingml/2006/picture">
+                  <pic:nvPicPr>
+                    <pic:cNvPr id="0" name="Picture 18"/>
+                    <pic:cNvPicPr>
+                      <a:picLocks noChangeAspect="1" noChangeArrowheads="1"/>
+                    </pic:cNvPicPr>
+                  </pic:nvPicPr>
+                  <pic:blipFill>
+                    <a:blip r:embed="rId59" cstate="print">
+                      <a:extLst>
+                        <a:ext uri="{28A0092B-C50C-407E-A947-70E740481C1C}">
+                          <a14:useLocalDpi xmlns:a14="http://schemas.microsoft.com/office/drawing/2010/main" val="0"/>
+                        </a:ext>
+                      </a:extLst>
+                    </a:blip>
+                    <a:srcRect/>
+                    <a:stretch>
+                      <a:fillRect/>
+                    </a:stretch>
+                  </pic:blipFill>
+                  <pic:spPr bwMode="auto">
+                    <a:xfrm>
+                      <a:off x="0" y="0"/>
+                      <a:ext cx="6120130" cy="4590415"/>
+                    </a:xfrm>
+                    <a:prstGeom prst="rect">
+                      <a:avLst/>
+                    </a:prstGeom>
+                    <a:noFill/>
+                    <a:ln>
+                      <a:noFill/>
+                    </a:ln>
+                  </pic:spPr>
+                </pic:pic>
+              </a:graphicData>
+            </a:graphic>
+          </wp:inline>
+        </w:drawing>
+      </w:r>
+    </w:p>
     <w:sectPr>
-      <w:footerReference w:type="default" r:id="rId58"/>
+      <w:footerReference w:type="default" r:id="rId60"/>
       <w:pgSz w:w="11906" w:h="16838"/>
       <w:pgMar w:top="1134" w:right="1134" w:bottom="1134" w:left="1134" w:header="709" w:footer="709" w:gutter="0"/>
       <w:cols w:space="708"/>
@@ -16224,7 +17496,7 @@
 </file>
 
 <file path=word/endnotes.xml><?xml version="1.0" encoding="utf-8"?>
-<w:endnotes xmlns:wpc="http://schemas.microsoft.com/office/word/2010/wordprocessingCanvas" xmlns:cx="http://schemas.microsoft.com/office/drawing/2014/chartex" xmlns:cx1="http://schemas.microsoft.com/office/drawing/2015/9/8/chartex" xmlns:cx2="http://schemas.microsoft.com/office/drawing/2015/10/21/chartex" xmlns:cx3="http://schemas.microsoft.com/office/drawing/2016/5/9/chartex" xmlns:cx4="http://schemas.microsoft.com/office/drawing/2016/5/10/chartex" xmlns:cx5="http://schemas.microsoft.com/office/drawing/2016/5/11/chartex" xmlns:cx6="http://schemas.microsoft.com/office/drawing/2016/5/12/chartex" xmlns:cx7="http://schemas.microsoft.com/office/drawing/2016/5/13/chartex" xmlns:cx8="http://schemas.microsoft.com/office/drawing/2016/5/14/chartex" xmlns:mc="http://schemas.openxmlformats.org/markup-compatibility/2006" xmlns:aink="http://schemas.microsoft.com/office/drawing/2016/ink" xmlns:am3d="http://schemas.microsoft.com/office/drawing/2017/model3d" xmlns:o="urn:schemas-microsoft-com:office:office" xmlns:r="http://schemas.openxmlformats.org/officeDocument/2006/relationships" xmlns:m="http://schemas.openxmlformats.org/officeDocument/2006/math" xmlns:v="urn:schemas-microsoft-com:vml" xmlns:wp14="http://schemas.microsoft.com/office/word/2010/wordprocessingDrawing" xmlns:wp="http://schemas.openxmlformats.org/drawingml/2006/wordprocessingDrawing" xmlns:w10="urn:schemas-microsoft-com:office:word" xmlns:w="http://schemas.openxmlformats.org/wordprocessingml/2006/main" xmlns:w14="http://schemas.microsoft.com/office/word/2010/wordml" xmlns:w15="http://schemas.microsoft.com/office/word/2012/wordml" xmlns:w16cex="http://schemas.microsoft.com/office/word/2018/wordml/cex" xmlns:w16cid="http://schemas.microsoft.com/office/word/2016/wordml/cid" xmlns:w16="http://schemas.microsoft.com/office/word/2018/wordml" xmlns:w16se="http://schemas.microsoft.com/office/word/2015/wordml/symex" xmlns:wpg="http://schemas.microsoft.com/office/word/2010/wordprocessingGroup" xmlns:wpi="http://schemas.microsoft.com/office/word/2010/wordprocessingInk" xmlns:wne="http://schemas.microsoft.com/office/word/2006/wordml" xmlns:wps="http://schemas.microsoft.com/office/word/2010/wordprocessingShape" mc:Ignorable="w14 w15 w16se w16cid w16 w16cex wp14">
+<w:endnotes xmlns:wpc="http://schemas.microsoft.com/office/word/2010/wordprocessingCanvas" xmlns:cx="http://schemas.microsoft.com/office/drawing/2014/chartex" xmlns:cx1="http://schemas.microsoft.com/office/drawing/2015/9/8/chartex" xmlns:cx2="http://schemas.microsoft.com/office/drawing/2015/10/21/chartex" xmlns:cx3="http://schemas.microsoft.com/office/drawing/2016/5/9/chartex" xmlns:cx4="http://schemas.microsoft.com/office/drawing/2016/5/10/chartex" xmlns:cx5="http://schemas.microsoft.com/office/drawing/2016/5/11/chartex" xmlns:cx6="http://schemas.microsoft.com/office/drawing/2016/5/12/chartex" xmlns:cx7="http://schemas.microsoft.com/office/drawing/2016/5/13/chartex" xmlns:cx8="http://schemas.microsoft.com/office/drawing/2016/5/14/chartex" xmlns:mc="http://schemas.openxmlformats.org/markup-compatibility/2006" xmlns:aink="http://schemas.microsoft.com/office/drawing/2016/ink" xmlns:am3d="http://schemas.microsoft.com/office/drawing/2017/model3d" xmlns:o="urn:schemas-microsoft-com:office:office" xmlns:r="http://schemas.openxmlformats.org/officeDocument/2006/relationships" xmlns:m="http://schemas.openxmlformats.org/officeDocument/2006/math" xmlns:v="urn:schemas-microsoft-com:vml" xmlns:wp14="http://schemas.microsoft.com/office/word/2010/wordprocessingDrawing" xmlns:wp="http://schemas.openxmlformats.org/drawingml/2006/wordprocessingDrawing" xmlns:w10="urn:schemas-microsoft-com:office:word" xmlns:w="http://schemas.openxmlformats.org/wordprocessingml/2006/main" xmlns:w14="http://schemas.microsoft.com/office/word/2010/wordml" xmlns:w15="http://schemas.microsoft.com/office/word/2012/wordml" xmlns:w16cex="http://schemas.microsoft.com/office/word/2018/wordml/cex" xmlns:w16cid="http://schemas.microsoft.com/office/word/2016/wordml/cid" xmlns:w16="http://schemas.microsoft.com/office/word/2018/wordml" xmlns:w16sdtdh="http://schemas.microsoft.com/office/word/2020/wordml/sdtdatahash" xmlns:w16se="http://schemas.microsoft.com/office/word/2015/wordml/symex" xmlns:wpg="http://schemas.microsoft.com/office/word/2010/wordprocessingGroup" xmlns:wpi="http://schemas.microsoft.com/office/word/2010/wordprocessingInk" xmlns:wne="http://schemas.microsoft.com/office/word/2006/wordml" xmlns:wps="http://schemas.microsoft.com/office/word/2010/wordprocessingShape" mc:Ignorable="w14 w15 w16se w16cid w16 w16cex w16sdtdh wp14">
   <w:endnote w:type="separator" w:id="-1">
     <w:p>
       <w:pPr>
@@ -16249,7 +17521,7 @@
 </file>
 
 <file path=word/footer1.xml><?xml version="1.0" encoding="utf-8"?>
-<w:ftr xmlns:wpc="http://schemas.microsoft.com/office/word/2010/wordprocessingCanvas" xmlns:cx="http://schemas.microsoft.com/office/drawing/2014/chartex" xmlns:cx1="http://schemas.microsoft.com/office/drawing/2015/9/8/chartex" xmlns:cx2="http://schemas.microsoft.com/office/drawing/2015/10/21/chartex" xmlns:cx3="http://schemas.microsoft.com/office/drawing/2016/5/9/chartex" xmlns:cx4="http://schemas.microsoft.com/office/drawing/2016/5/10/chartex" xmlns:cx5="http://schemas.microsoft.com/office/drawing/2016/5/11/chartex" xmlns:cx6="http://schemas.microsoft.com/office/drawing/2016/5/12/chartex" xmlns:cx7="http://schemas.microsoft.com/office/drawing/2016/5/13/chartex" xmlns:cx8="http://schemas.microsoft.com/office/drawing/2016/5/14/chartex" xmlns:mc="http://schemas.openxmlformats.org/markup-compatibility/2006" xmlns:aink="http://schemas.microsoft.com/office/drawing/2016/ink" xmlns:am3d="http://schemas.microsoft.com/office/drawing/2017/model3d" xmlns:o="urn:schemas-microsoft-com:office:office" xmlns:r="http://schemas.openxmlformats.org/officeDocument/2006/relationships" xmlns:m="http://schemas.openxmlformats.org/officeDocument/2006/math" xmlns:v="urn:schemas-microsoft-com:vml" xmlns:wp14="http://schemas.microsoft.com/office/word/2010/wordprocessingDrawing" xmlns:wp="http://schemas.openxmlformats.org/drawingml/2006/wordprocessingDrawing" xmlns:w10="urn:schemas-microsoft-com:office:word" xmlns:w="http://schemas.openxmlformats.org/wordprocessingml/2006/main" xmlns:w14="http://schemas.microsoft.com/office/word/2010/wordml" xmlns:w15="http://schemas.microsoft.com/office/word/2012/wordml" xmlns:w16cex="http://schemas.microsoft.com/office/word/2018/wordml/cex" xmlns:w16cid="http://schemas.microsoft.com/office/word/2016/wordml/cid" xmlns:w16="http://schemas.microsoft.com/office/word/2018/wordml" xmlns:w16se="http://schemas.microsoft.com/office/word/2015/wordml/symex" xmlns:wpg="http://schemas.microsoft.com/office/word/2010/wordprocessingGroup" xmlns:wpi="http://schemas.microsoft.com/office/word/2010/wordprocessingInk" xmlns:wne="http://schemas.microsoft.com/office/word/2006/wordml" xmlns:wps="http://schemas.microsoft.com/office/word/2010/wordprocessingShape" mc:Ignorable="w14 w15 w16se w16cid w16 w16cex wp14">
+<w:ftr xmlns:wpc="http://schemas.microsoft.com/office/word/2010/wordprocessingCanvas" xmlns:cx="http://schemas.microsoft.com/office/drawing/2014/chartex" xmlns:cx1="http://schemas.microsoft.com/office/drawing/2015/9/8/chartex" xmlns:cx2="http://schemas.microsoft.com/office/drawing/2015/10/21/chartex" xmlns:cx3="http://schemas.microsoft.com/office/drawing/2016/5/9/chartex" xmlns:cx4="http://schemas.microsoft.com/office/drawing/2016/5/10/chartex" xmlns:cx5="http://schemas.microsoft.com/office/drawing/2016/5/11/chartex" xmlns:cx6="http://schemas.microsoft.com/office/drawing/2016/5/12/chartex" xmlns:cx7="http://schemas.microsoft.com/office/drawing/2016/5/13/chartex" xmlns:cx8="http://schemas.microsoft.com/office/drawing/2016/5/14/chartex" xmlns:mc="http://schemas.openxmlformats.org/markup-compatibility/2006" xmlns:aink="http://schemas.microsoft.com/office/drawing/2016/ink" xmlns:am3d="http://schemas.microsoft.com/office/drawing/2017/model3d" xmlns:o="urn:schemas-microsoft-com:office:office" xmlns:r="http://schemas.openxmlformats.org/officeDocument/2006/relationships" xmlns:m="http://schemas.openxmlformats.org/officeDocument/2006/math" xmlns:v="urn:schemas-microsoft-com:vml" xmlns:wp14="http://schemas.microsoft.com/office/word/2010/wordprocessingDrawing" xmlns:wp="http://schemas.openxmlformats.org/drawingml/2006/wordprocessingDrawing" xmlns:w10="urn:schemas-microsoft-com:office:word" xmlns:w="http://schemas.openxmlformats.org/wordprocessingml/2006/main" xmlns:w14="http://schemas.microsoft.com/office/word/2010/wordml" xmlns:w15="http://schemas.microsoft.com/office/word/2012/wordml" xmlns:w16cex="http://schemas.microsoft.com/office/word/2018/wordml/cex" xmlns:w16cid="http://schemas.microsoft.com/office/word/2016/wordml/cid" xmlns:w16="http://schemas.microsoft.com/office/word/2018/wordml" xmlns:w16sdtdh="http://schemas.microsoft.com/office/word/2020/wordml/sdtdatahash" xmlns:w16se="http://schemas.microsoft.com/office/word/2015/wordml/symex" xmlns:wpg="http://schemas.microsoft.com/office/word/2010/wordprocessingGroup" xmlns:wpi="http://schemas.microsoft.com/office/word/2010/wordprocessingInk" xmlns:wne="http://schemas.microsoft.com/office/word/2006/wordml" xmlns:wps="http://schemas.microsoft.com/office/word/2010/wordprocessingShape" mc:Ignorable="w14 w15 w16se w16cid w16 w16cex w16sdtdh wp14">
   <w:p>
     <w:pPr>
       <w:pStyle w:val="Footer"/>
@@ -16331,7 +17603,7 @@
 </file>
 
 <file path=word/footnotes.xml><?xml version="1.0" encoding="utf-8"?>
-<w:footnotes xmlns:wpc="http://schemas.microsoft.com/office/word/2010/wordprocessingCanvas" xmlns:cx="http://schemas.microsoft.com/office/drawing/2014/chartex" xmlns:cx1="http://schemas.microsoft.com/office/drawing/2015/9/8/chartex" xmlns:cx2="http://schemas.microsoft.com/office/drawing/2015/10/21/chartex" xmlns:cx3="http://schemas.microsoft.com/office/drawing/2016/5/9/chartex" xmlns:cx4="http://schemas.microsoft.com/office/drawing/2016/5/10/chartex" xmlns:cx5="http://schemas.microsoft.com/office/drawing/2016/5/11/chartex" xmlns:cx6="http://schemas.microsoft.com/office/drawing/2016/5/12/chartex" xmlns:cx7="http://schemas.microsoft.com/office/drawing/2016/5/13/chartex" xmlns:cx8="http://schemas.microsoft.com/office/drawing/2016/5/14/chartex" xmlns:mc="http://schemas.openxmlformats.org/markup-compatibility/2006" xmlns:aink="http://schemas.microsoft.com/office/drawing/2016/ink" xmlns:am3d="http://schemas.microsoft.com/office/drawing/2017/model3d" xmlns:o="urn:schemas-microsoft-com:office:office" xmlns:r="http://schemas.openxmlformats.org/officeDocument/2006/relationships" xmlns:m="http://schemas.openxmlformats.org/officeDocument/2006/math" xmlns:v="urn:schemas-microsoft-com:vml" xmlns:wp14="http://schemas.microsoft.com/office/word/2010/wordprocessingDrawing" xmlns:wp="http://schemas.openxmlformats.org/drawingml/2006/wordprocessingDrawing" xmlns:w10="urn:schemas-microsoft-com:office:word" xmlns:w="http://schemas.openxmlformats.org/wordprocessingml/2006/main" xmlns:w14="http://schemas.microsoft.com/office/word/2010/wordml" xmlns:w15="http://schemas.microsoft.com/office/word/2012/wordml" xmlns:w16cex="http://schemas.microsoft.com/office/word/2018/wordml/cex" xmlns:w16cid="http://schemas.microsoft.com/office/word/2016/wordml/cid" xmlns:w16="http://schemas.microsoft.com/office/word/2018/wordml" xmlns:w16se="http://schemas.microsoft.com/office/word/2015/wordml/symex" xmlns:wpg="http://schemas.microsoft.com/office/word/2010/wordprocessingGroup" xmlns:wpi="http://schemas.microsoft.com/office/word/2010/wordprocessingInk" xmlns:wne="http://schemas.microsoft.com/office/word/2006/wordml" xmlns:wps="http://schemas.microsoft.com/office/word/2010/wordprocessingShape" mc:Ignorable="w14 w15 w16se w16cid w16 w16cex wp14">
+<w:footnotes xmlns:wpc="http://schemas.microsoft.com/office/word/2010/wordprocessingCanvas" xmlns:cx="http://schemas.microsoft.com/office/drawing/2014/chartex" xmlns:cx1="http://schemas.microsoft.com/office/drawing/2015/9/8/chartex" xmlns:cx2="http://schemas.microsoft.com/office/drawing/2015/10/21/chartex" xmlns:cx3="http://schemas.microsoft.com/office/drawing/2016/5/9/chartex" xmlns:cx4="http://schemas.microsoft.com/office/drawing/2016/5/10/chartex" xmlns:cx5="http://schemas.microsoft.com/office/drawing/2016/5/11/chartex" xmlns:cx6="http://schemas.microsoft.com/office/drawing/2016/5/12/chartex" xmlns:cx7="http://schemas.microsoft.com/office/drawing/2016/5/13/chartex" xmlns:cx8="http://schemas.microsoft.com/office/drawing/2016/5/14/chartex" xmlns:mc="http://schemas.openxmlformats.org/markup-compatibility/2006" xmlns:aink="http://schemas.microsoft.com/office/drawing/2016/ink" xmlns:am3d="http://schemas.microsoft.com/office/drawing/2017/model3d" xmlns:o="urn:schemas-microsoft-com:office:office" xmlns:r="http://schemas.openxmlformats.org/officeDocument/2006/relationships" xmlns:m="http://schemas.openxmlformats.org/officeDocument/2006/math" xmlns:v="urn:schemas-microsoft-com:vml" xmlns:wp14="http://schemas.microsoft.com/office/word/2010/wordprocessingDrawing" xmlns:wp="http://schemas.openxmlformats.org/drawingml/2006/wordprocessingDrawing" xmlns:w10="urn:schemas-microsoft-com:office:word" xmlns:w="http://schemas.openxmlformats.org/wordprocessingml/2006/main" xmlns:w14="http://schemas.microsoft.com/office/word/2010/wordml" xmlns:w15="http://schemas.microsoft.com/office/word/2012/wordml" xmlns:w16cex="http://schemas.microsoft.com/office/word/2018/wordml/cex" xmlns:w16cid="http://schemas.microsoft.com/office/word/2016/wordml/cid" xmlns:w16="http://schemas.microsoft.com/office/word/2018/wordml" xmlns:w16sdtdh="http://schemas.microsoft.com/office/word/2020/wordml/sdtdatahash" xmlns:w16se="http://schemas.microsoft.com/office/word/2015/wordml/symex" xmlns:wpg="http://schemas.microsoft.com/office/word/2010/wordprocessingGroup" xmlns:wpi="http://schemas.microsoft.com/office/word/2010/wordprocessingInk" xmlns:wne="http://schemas.microsoft.com/office/word/2006/wordml" xmlns:wps="http://schemas.microsoft.com/office/word/2010/wordprocessingShape" mc:Ignorable="w14 w15 w16se w16cid w16 w16cex w16sdtdh wp14">
   <w:footnote w:type="separator" w:id="-1">
     <w:p>
       <w:pPr>
@@ -16356,7 +17628,7 @@
 </file>
 
 <file path=word/numbering.xml><?xml version="1.0" encoding="utf-8"?>
-<w:numbering xmlns:wpc="http://schemas.microsoft.com/office/word/2010/wordprocessingCanvas" xmlns:cx="http://schemas.microsoft.com/office/drawing/2014/chartex" xmlns:cx1="http://schemas.microsoft.com/office/drawing/2015/9/8/chartex" xmlns:cx2="http://schemas.microsoft.com/office/drawing/2015/10/21/chartex" xmlns:cx3="http://schemas.microsoft.com/office/drawing/2016/5/9/chartex" xmlns:cx4="http://schemas.microsoft.com/office/drawing/2016/5/10/chartex" xmlns:cx5="http://schemas.microsoft.com/office/drawing/2016/5/11/chartex" xmlns:cx6="http://schemas.microsoft.com/office/drawing/2016/5/12/chartex" xmlns:cx7="http://schemas.microsoft.com/office/drawing/2016/5/13/chartex" xmlns:cx8="http://schemas.microsoft.com/office/drawing/2016/5/14/chartex" xmlns:mc="http://schemas.openxmlformats.org/markup-compatibility/2006" xmlns:aink="http://schemas.microsoft.com/office/drawing/2016/ink" xmlns:am3d="http://schemas.microsoft.com/office/drawing/2017/model3d" xmlns:o="urn:schemas-microsoft-com:office:office" xmlns:r="http://schemas.openxmlformats.org/officeDocument/2006/relationships" xmlns:m="http://schemas.openxmlformats.org/officeDocument/2006/math" xmlns:v="urn:schemas-microsoft-com:vml" xmlns:wp14="http://schemas.microsoft.com/office/word/2010/wordprocessingDrawing" xmlns:wp="http://schemas.openxmlformats.org/drawingml/2006/wordprocessingDrawing" xmlns:w10="urn:schemas-microsoft-com:office:word" xmlns:w="http://schemas.openxmlformats.org/wordprocessingml/2006/main" xmlns:w14="http://schemas.microsoft.com/office/word/2010/wordml" xmlns:w15="http://schemas.microsoft.com/office/word/2012/wordml" xmlns:w16cex="http://schemas.microsoft.com/office/word/2018/wordml/cex" xmlns:w16cid="http://schemas.microsoft.com/office/word/2016/wordml/cid" xmlns:w16="http://schemas.microsoft.com/office/word/2018/wordml" xmlns:w16se="http://schemas.microsoft.com/office/word/2015/wordml/symex" xmlns:wpg="http://schemas.microsoft.com/office/word/2010/wordprocessingGroup" xmlns:wpi="http://schemas.microsoft.com/office/word/2010/wordprocessingInk" xmlns:wne="http://schemas.microsoft.com/office/word/2006/wordml" xmlns:wps="http://schemas.microsoft.com/office/word/2010/wordprocessingShape" mc:Ignorable="w14 w15 w16se w16cid w16 w16cex wp14">
+<w:numbering xmlns:wpc="http://schemas.microsoft.com/office/word/2010/wordprocessingCanvas" xmlns:cx="http://schemas.microsoft.com/office/drawing/2014/chartex" xmlns:cx1="http://schemas.microsoft.com/office/drawing/2015/9/8/chartex" xmlns:cx2="http://schemas.microsoft.com/office/drawing/2015/10/21/chartex" xmlns:cx3="http://schemas.microsoft.com/office/drawing/2016/5/9/chartex" xmlns:cx4="http://schemas.microsoft.com/office/drawing/2016/5/10/chartex" xmlns:cx5="http://schemas.microsoft.com/office/drawing/2016/5/11/chartex" xmlns:cx6="http://schemas.microsoft.com/office/drawing/2016/5/12/chartex" xmlns:cx7="http://schemas.microsoft.com/office/drawing/2016/5/13/chartex" xmlns:cx8="http://schemas.microsoft.com/office/drawing/2016/5/14/chartex" xmlns:mc="http://schemas.openxmlformats.org/markup-compatibility/2006" xmlns:aink="http://schemas.microsoft.com/office/drawing/2016/ink" xmlns:am3d="http://schemas.microsoft.com/office/drawing/2017/model3d" xmlns:o="urn:schemas-microsoft-com:office:office" xmlns:r="http://schemas.openxmlformats.org/officeDocument/2006/relationships" xmlns:m="http://schemas.openxmlformats.org/officeDocument/2006/math" xmlns:v="urn:schemas-microsoft-com:vml" xmlns:wp14="http://schemas.microsoft.com/office/word/2010/wordprocessingDrawing" xmlns:wp="http://schemas.openxmlformats.org/drawingml/2006/wordprocessingDrawing" xmlns:w10="urn:schemas-microsoft-com:office:word" xmlns:w="http://schemas.openxmlformats.org/wordprocessingml/2006/main" xmlns:w14="http://schemas.microsoft.com/office/word/2010/wordml" xmlns:w15="http://schemas.microsoft.com/office/word/2012/wordml" xmlns:w16cex="http://schemas.microsoft.com/office/word/2018/wordml/cex" xmlns:w16cid="http://schemas.microsoft.com/office/word/2016/wordml/cid" xmlns:w16="http://schemas.microsoft.com/office/word/2018/wordml" xmlns:w16sdtdh="http://schemas.microsoft.com/office/word/2020/wordml/sdtdatahash" xmlns:w16se="http://schemas.microsoft.com/office/word/2015/wordml/symex" xmlns:wpg="http://schemas.microsoft.com/office/word/2010/wordprocessingGroup" xmlns:wpi="http://schemas.microsoft.com/office/word/2010/wordprocessingInk" xmlns:wne="http://schemas.microsoft.com/office/word/2006/wordml" xmlns:wps="http://schemas.microsoft.com/office/word/2010/wordprocessingShape" mc:Ignorable="w14 w15 w16se w16cid w16 w16cex w16sdtdh wp14">
   <w:abstractNum w:abstractNumId="0" w15:restartNumberingAfterBreak="0">
     <w:nsid w:val="004A5127"/>
     <w:multiLevelType w:val="hybridMultilevel"/>
@@ -19045,6 +20317,119 @@
       <w:pPr>
         <w:ind w:left="6480" w:hanging="180"/>
       </w:pPr>
+    </w:lvl>
+  </w:abstractNum>
+  <w:abstractNum w:abstractNumId="28" w15:restartNumberingAfterBreak="0">
+    <w:nsid w:val="78D55C42"/>
+    <w:multiLevelType w:val="hybridMultilevel"/>
+    <w:tmpl w:val="23BC614A"/>
+    <w:lvl w:ilvl="0" w:tplc="08090001">
+      <w:start w:val="1"/>
+      <w:numFmt w:val="bullet"/>
+      <w:lvlText w:val=""/>
+      <w:lvlJc w:val="left"/>
+      <w:pPr>
+        <w:ind w:left="720" w:hanging="360"/>
+      </w:pPr>
+      <w:rPr>
+        <w:rFonts w:ascii="Symbol" w:hAnsi="Symbol" w:hint="default"/>
+      </w:rPr>
+    </w:lvl>
+    <w:lvl w:ilvl="1" w:tplc="08090003" w:tentative="1">
+      <w:start w:val="1"/>
+      <w:numFmt w:val="bullet"/>
+      <w:lvlText w:val="o"/>
+      <w:lvlJc w:val="left"/>
+      <w:pPr>
+        <w:ind w:left="1440" w:hanging="360"/>
+      </w:pPr>
+      <w:rPr>
+        <w:rFonts w:ascii="Courier New" w:hAnsi="Courier New" w:cs="Courier New" w:hint="default"/>
+      </w:rPr>
+    </w:lvl>
+    <w:lvl w:ilvl="2" w:tplc="08090005" w:tentative="1">
+      <w:start w:val="1"/>
+      <w:numFmt w:val="bullet"/>
+      <w:lvlText w:val=""/>
+      <w:lvlJc w:val="left"/>
+      <w:pPr>
+        <w:ind w:left="2160" w:hanging="360"/>
+      </w:pPr>
+      <w:rPr>
+        <w:rFonts w:ascii="Wingdings" w:hAnsi="Wingdings" w:hint="default"/>
+      </w:rPr>
+    </w:lvl>
+    <w:lvl w:ilvl="3" w:tplc="08090001" w:tentative="1">
+      <w:start w:val="1"/>
+      <w:numFmt w:val="bullet"/>
+      <w:lvlText w:val=""/>
+      <w:lvlJc w:val="left"/>
+      <w:pPr>
+        <w:ind w:left="2880" w:hanging="360"/>
+      </w:pPr>
+      <w:rPr>
+        <w:rFonts w:ascii="Symbol" w:hAnsi="Symbol" w:hint="default"/>
+      </w:rPr>
+    </w:lvl>
+    <w:lvl w:ilvl="4" w:tplc="08090003" w:tentative="1">
+      <w:start w:val="1"/>
+      <w:numFmt w:val="bullet"/>
+      <w:lvlText w:val="o"/>
+      <w:lvlJc w:val="left"/>
+      <w:pPr>
+        <w:ind w:left="3600" w:hanging="360"/>
+      </w:pPr>
+      <w:rPr>
+        <w:rFonts w:ascii="Courier New" w:hAnsi="Courier New" w:cs="Courier New" w:hint="default"/>
+      </w:rPr>
+    </w:lvl>
+    <w:lvl w:ilvl="5" w:tplc="08090005" w:tentative="1">
+      <w:start w:val="1"/>
+      <w:numFmt w:val="bullet"/>
+      <w:lvlText w:val=""/>
+      <w:lvlJc w:val="left"/>
+      <w:pPr>
+        <w:ind w:left="4320" w:hanging="360"/>
+      </w:pPr>
+      <w:rPr>
+        <w:rFonts w:ascii="Wingdings" w:hAnsi="Wingdings" w:hint="default"/>
+      </w:rPr>
+    </w:lvl>
+    <w:lvl w:ilvl="6" w:tplc="08090001" w:tentative="1">
+      <w:start w:val="1"/>
+      <w:numFmt w:val="bullet"/>
+      <w:lvlText w:val=""/>
+      <w:lvlJc w:val="left"/>
+      <w:pPr>
+        <w:ind w:left="5040" w:hanging="360"/>
+      </w:pPr>
+      <w:rPr>
+        <w:rFonts w:ascii="Symbol" w:hAnsi="Symbol" w:hint="default"/>
+      </w:rPr>
+    </w:lvl>
+    <w:lvl w:ilvl="7" w:tplc="08090003" w:tentative="1">
+      <w:start w:val="1"/>
+      <w:numFmt w:val="bullet"/>
+      <w:lvlText w:val="o"/>
+      <w:lvlJc w:val="left"/>
+      <w:pPr>
+        <w:ind w:left="5760" w:hanging="360"/>
+      </w:pPr>
+      <w:rPr>
+        <w:rFonts w:ascii="Courier New" w:hAnsi="Courier New" w:cs="Courier New" w:hint="default"/>
+      </w:rPr>
+    </w:lvl>
+    <w:lvl w:ilvl="8" w:tplc="08090005" w:tentative="1">
+      <w:start w:val="1"/>
+      <w:numFmt w:val="bullet"/>
+      <w:lvlText w:val=""/>
+      <w:lvlJc w:val="left"/>
+      <w:pPr>
+        <w:ind w:left="6480" w:hanging="360"/>
+      </w:pPr>
+      <w:rPr>
+        <w:rFonts w:ascii="Wingdings" w:hAnsi="Wingdings" w:hint="default"/>
+      </w:rPr>
     </w:lvl>
   </w:abstractNum>
   <w:num w:numId="1">
@@ -19215,11 +20600,14 @@
   <w:num w:numId="29">
     <w:abstractNumId w:val="21"/>
   </w:num>
+  <w:num w:numId="30">
+    <w:abstractNumId w:val="28"/>
+  </w:num>
 </w:numbering>
 </file>
 
 <file path=word/styles.xml><?xml version="1.0" encoding="utf-8"?>
-<w:styles xmlns:mc="http://schemas.openxmlformats.org/markup-compatibility/2006" xmlns:r="http://schemas.openxmlformats.org/officeDocument/2006/relationships" xmlns:w="http://schemas.openxmlformats.org/wordprocessingml/2006/main" xmlns:w14="http://schemas.microsoft.com/office/word/2010/wordml" xmlns:w15="http://schemas.microsoft.com/office/word/2012/wordml" xmlns:w16cex="http://schemas.microsoft.com/office/word/2018/wordml/cex" xmlns:w16cid="http://schemas.microsoft.com/office/word/2016/wordml/cid" xmlns:w16="http://schemas.microsoft.com/office/word/2018/wordml" xmlns:w16se="http://schemas.microsoft.com/office/word/2015/wordml/symex" mc:Ignorable="w14 w15 w16se w16cid w16 w16cex">
+<w:styles xmlns:mc="http://schemas.openxmlformats.org/markup-compatibility/2006" xmlns:r="http://schemas.openxmlformats.org/officeDocument/2006/relationships" xmlns:w="http://schemas.openxmlformats.org/wordprocessingml/2006/main" xmlns:w14="http://schemas.microsoft.com/office/word/2010/wordml" xmlns:w15="http://schemas.microsoft.com/office/word/2012/wordml" xmlns:w16cex="http://schemas.microsoft.com/office/word/2018/wordml/cex" xmlns:w16cid="http://schemas.microsoft.com/office/word/2016/wordml/cid" xmlns:w16="http://schemas.microsoft.com/office/word/2018/wordml" xmlns:w16sdtdh="http://schemas.microsoft.com/office/word/2020/wordml/sdtdatahash" xmlns:w16se="http://schemas.microsoft.com/office/word/2015/wordml/symex" mc:Ignorable="w14 w15 w16se w16cid w16 w16cex w16sdtdh">
   <w:docDefaults>
     <w:rPrDefault>
       <w:rPr>

</xml_diff>

<commit_message>
added tune LED as DIG7; blink on A7
</commit_message>
<xml_diff>
--- a/documentation/Aries ATU concept nano IoT 33 version- Nextion debug.docx
+++ b/documentation/Aries ATU concept nano IoT 33 version- Nextion debug.docx
@@ -1,6 +1,6 @@
 
 <file path=word/document.xml><?xml version="1.0" encoding="utf-8"?>
-<w:document xmlns:wpc="http://schemas.microsoft.com/office/word/2010/wordprocessingCanvas" xmlns:cx="http://schemas.microsoft.com/office/drawing/2014/chartex" xmlns:cx1="http://schemas.microsoft.com/office/drawing/2015/9/8/chartex" xmlns:cx2="http://schemas.microsoft.com/office/drawing/2015/10/21/chartex" xmlns:cx3="http://schemas.microsoft.com/office/drawing/2016/5/9/chartex" xmlns:cx4="http://schemas.microsoft.com/office/drawing/2016/5/10/chartex" xmlns:cx5="http://schemas.microsoft.com/office/drawing/2016/5/11/chartex" xmlns:cx6="http://schemas.microsoft.com/office/drawing/2016/5/12/chartex" xmlns:cx7="http://schemas.microsoft.com/office/drawing/2016/5/13/chartex" xmlns:cx8="http://schemas.microsoft.com/office/drawing/2016/5/14/chartex" xmlns:mc="http://schemas.openxmlformats.org/markup-compatibility/2006" xmlns:aink="http://schemas.microsoft.com/office/drawing/2016/ink" xmlns:am3d="http://schemas.microsoft.com/office/drawing/2017/model3d" xmlns:o="urn:schemas-microsoft-com:office:office" xmlns:r="http://schemas.openxmlformats.org/officeDocument/2006/relationships" xmlns:m="http://schemas.openxmlformats.org/officeDocument/2006/math" xmlns:v="urn:schemas-microsoft-com:vml" xmlns:wp14="http://schemas.microsoft.com/office/word/2010/wordprocessingDrawing" xmlns:wp="http://schemas.openxmlformats.org/drawingml/2006/wordprocessingDrawing" xmlns:w10="urn:schemas-microsoft-com:office:word" xmlns:w="http://schemas.openxmlformats.org/wordprocessingml/2006/main" xmlns:w14="http://schemas.microsoft.com/office/word/2010/wordml" xmlns:w15="http://schemas.microsoft.com/office/word/2012/wordml" xmlns:w16cex="http://schemas.microsoft.com/office/word/2018/wordml/cex" xmlns:w16cid="http://schemas.microsoft.com/office/word/2016/wordml/cid" xmlns:w16="http://schemas.microsoft.com/office/word/2018/wordml" xmlns:w16sdtdh="http://schemas.microsoft.com/office/word/2020/wordml/sdtdatahash" xmlns:w16se="http://schemas.microsoft.com/office/word/2015/wordml/symex" xmlns:wpg="http://schemas.microsoft.com/office/word/2010/wordprocessingGroup" xmlns:wpi="http://schemas.microsoft.com/office/word/2010/wordprocessingInk" xmlns:wne="http://schemas.microsoft.com/office/word/2006/wordml" xmlns:wps="http://schemas.microsoft.com/office/word/2010/wordprocessingShape" mc:Ignorable="w14 w15 w16se w16cid w16 w16cex w16sdtdh wp14">
+<w:document xmlns:wpc="http://schemas.microsoft.com/office/word/2010/wordprocessingCanvas" xmlns:cx="http://schemas.microsoft.com/office/drawing/2014/chartex" xmlns:cx1="http://schemas.microsoft.com/office/drawing/2015/9/8/chartex" xmlns:cx2="http://schemas.microsoft.com/office/drawing/2015/10/21/chartex" xmlns:cx3="http://schemas.microsoft.com/office/drawing/2016/5/9/chartex" xmlns:cx4="http://schemas.microsoft.com/office/drawing/2016/5/10/chartex" xmlns:cx5="http://schemas.microsoft.com/office/drawing/2016/5/11/chartex" xmlns:cx6="http://schemas.microsoft.com/office/drawing/2016/5/12/chartex" xmlns:cx7="http://schemas.microsoft.com/office/drawing/2016/5/13/chartex" xmlns:cx8="http://schemas.microsoft.com/office/drawing/2016/5/14/chartex" xmlns:mc="http://schemas.openxmlformats.org/markup-compatibility/2006" xmlns:aink="http://schemas.microsoft.com/office/drawing/2016/ink" xmlns:am3d="http://schemas.microsoft.com/office/drawing/2017/model3d" xmlns:o="urn:schemas-microsoft-com:office:office" xmlns:oel="http://schemas.microsoft.com/office/2019/extlst" xmlns:r="http://schemas.openxmlformats.org/officeDocument/2006/relationships" xmlns:m="http://schemas.openxmlformats.org/officeDocument/2006/math" xmlns:v="urn:schemas-microsoft-com:vml" xmlns:wp14="http://schemas.microsoft.com/office/word/2010/wordprocessingDrawing" xmlns:wp="http://schemas.openxmlformats.org/drawingml/2006/wordprocessingDrawing" xmlns:w10="urn:schemas-microsoft-com:office:word" xmlns:w="http://schemas.openxmlformats.org/wordprocessingml/2006/main" xmlns:w14="http://schemas.microsoft.com/office/word/2010/wordml" xmlns:w15="http://schemas.microsoft.com/office/word/2012/wordml" xmlns:w16cex="http://schemas.microsoft.com/office/word/2018/wordml/cex" xmlns:w16cid="http://schemas.microsoft.com/office/word/2016/wordml/cid" xmlns:w16="http://schemas.microsoft.com/office/word/2018/wordml" xmlns:w16sdtdh="http://schemas.microsoft.com/office/word/2020/wordml/sdtdatahash" xmlns:w16se="http://schemas.microsoft.com/office/word/2015/wordml/symex" xmlns:wpg="http://schemas.microsoft.com/office/word/2010/wordprocessingGroup" xmlns:wpi="http://schemas.microsoft.com/office/word/2010/wordprocessingInk" xmlns:wne="http://schemas.microsoft.com/office/word/2006/wordml" xmlns:wps="http://schemas.microsoft.com/office/word/2010/wordprocessingShape" mc:Ignorable="w14 w15 w16se w16cid w16 w16cex w16sdtdh wp14">
   <w:body>
     <w:p>
       <w:pPr>
@@ -1076,7 +1076,7 @@
                 <v:stroke joinstyle="miter"/>
                 <v:path gradientshapeok="t" o:connecttype="rect"/>
               </v:shapetype>
-              <v:shape id="Text Box 25" o:spid="_x0000_s1026" type="#_x0000_t202" style="position:absolute;margin-left:189.6pt;margin-top:128.4pt;width:73.6pt;height:13.1pt;z-index:251700224;visibility:visible;mso-wrap-style:square;mso-width-percent:0;mso-height-percent:0;mso-wrap-distance-left:9pt;mso-wrap-distance-top:0;mso-wrap-distance-right:9pt;mso-wrap-distance-bottom:0;mso-position-horizontal:absolute;mso-position-horizontal-relative:text;mso-position-vertical:absolute;mso-position-vertical-relative:text;mso-width-percent:0;mso-height-percent:0;mso-width-relative:margin;mso-height-relative:margin;v-text-anchor:top" o:gfxdata="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" filled="f" stroked="f" strokeweight=".5pt">
+              <v:shape id="Text Box 25" o:spid="_x0000_s1026" type="#_x0000_t202" style="position:absolute;margin-left:189.6pt;margin-top:128.4pt;width:73.6pt;height:13.1pt;z-index:251700224;visibility:visible;mso-wrap-style:square;mso-width-percent:0;mso-height-percent:0;mso-wrap-distance-left:9pt;mso-wrap-distance-top:0;mso-wrap-distance-right:9pt;mso-wrap-distance-bottom:0;mso-position-horizontal:absolute;mso-position-horizontal-relative:text;mso-position-vertical:absolute;mso-position-vertical-relative:text;mso-width-percent:0;mso-height-percent:0;mso-width-relative:margin;mso-height-relative:margin;v-text-anchor:top" o:gfxdata="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" filled="f" stroked="f" strokeweight=".5pt">
                 <v:textbox inset=",0,,0">
                   <w:txbxContent>
                     <w:p>
@@ -1194,7 +1194,7 @@
           </mc:Choice>
           <mc:Fallback>
             <w:pict>
-              <v:shape w14:anchorId="0C317B67" id="Text Box 22" o:spid="_x0000_s1027" type="#_x0000_t202" style="position:absolute;margin-left:92.8pt;margin-top:197.2pt;width:96pt;height:14.35pt;z-index:251696128;visibility:visible;mso-wrap-style:square;mso-width-percent:0;mso-height-percent:0;mso-wrap-distance-left:9pt;mso-wrap-distance-top:0;mso-wrap-distance-right:9pt;mso-wrap-distance-bottom:0;mso-position-horizontal:absolute;mso-position-horizontal-relative:text;mso-position-vertical:absolute;mso-position-vertical-relative:text;mso-width-percent:0;mso-height-percent:0;mso-width-relative:margin;mso-height-relative:margin;v-text-anchor:top" o:gfxdata="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" fillcolor="white [3201]" strokecolor="#1f4d78 [1604]" strokeweight=".5pt">
+              <v:shape w14:anchorId="0C317B67" id="Text Box 22" o:spid="_x0000_s1027" type="#_x0000_t202" style="position:absolute;margin-left:92.8pt;margin-top:197.2pt;width:96pt;height:14.35pt;z-index:251696128;visibility:visible;mso-wrap-style:square;mso-width-percent:0;mso-height-percent:0;mso-wrap-distance-left:9pt;mso-wrap-distance-top:0;mso-wrap-distance-right:9pt;mso-wrap-distance-bottom:0;mso-position-horizontal:absolute;mso-position-horizontal-relative:text;mso-position-vertical:absolute;mso-position-vertical-relative:text;mso-width-percent:0;mso-height-percent:0;mso-width-relative:margin;mso-height-relative:margin;v-text-anchor:top" o:gfxdata="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" fillcolor="white [3201]" strokecolor="#1f4d78 [1604]" strokeweight=".5pt">
                 <v:textbox inset="1mm,0,1mm,1mm">
                   <w:txbxContent>
                     <w:p>
@@ -1292,7 +1292,7 @@
           </mc:Choice>
           <mc:Fallback>
             <w:pict>
-              <v:shape w14:anchorId="3DD9CBD4" id="Text Box 18" o:spid="_x0000_s1028" type="#_x0000_t202" style="position:absolute;margin-left:27.1pt;margin-top:165.25pt;width:1in;height:20.7pt;z-index:251687936;visibility:visible;mso-wrap-style:none;mso-height-percent:0;mso-wrap-distance-left:9pt;mso-wrap-distance-top:0;mso-wrap-distance-right:9pt;mso-wrap-distance-bottom:0;mso-position-horizontal:absolute;mso-position-horizontal-relative:text;mso-position-vertical:absolute;mso-position-vertical-relative:text;mso-height-percent:0;mso-height-relative:margin;v-text-anchor:top" o:gfxdata="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" filled="f" stroked="f" strokeweight=".5pt">
+              <v:shape w14:anchorId="3DD9CBD4" id="Text Box 18" o:spid="_x0000_s1028" type="#_x0000_t202" style="position:absolute;margin-left:27.1pt;margin-top:165.25pt;width:1in;height:20.7pt;z-index:251687936;visibility:visible;mso-wrap-style:none;mso-height-percent:0;mso-wrap-distance-left:9pt;mso-wrap-distance-top:0;mso-wrap-distance-right:9pt;mso-wrap-distance-bottom:0;mso-position-horizontal:absolute;mso-position-horizontal-relative:text;mso-position-vertical:absolute;mso-position-vertical-relative:text;mso-height-percent:0;mso-height-relative:margin;v-text-anchor:top" o:gfxdata="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" filled="f" stroked="f" strokeweight=".5pt">
                 <v:textbox>
                   <w:txbxContent>
                     <w:p>
@@ -1399,7 +1399,7 @@
           </mc:Choice>
           <mc:Fallback>
             <w:pict>
-              <v:shape w14:anchorId="7B126B6E" id="Text Box 17" o:spid="_x0000_s1029" type="#_x0000_t202" style="position:absolute;margin-left:96.7pt;margin-top:168.45pt;width:35.7pt;height:14.35pt;z-index:251685888;visibility:visible;mso-wrap-style:square;mso-width-percent:0;mso-height-percent:0;mso-wrap-distance-left:9pt;mso-wrap-distance-top:0;mso-wrap-distance-right:9pt;mso-wrap-distance-bottom:0;mso-position-horizontal:absolute;mso-position-horizontal-relative:text;mso-position-vertical:absolute;mso-position-vertical-relative:text;mso-width-percent:0;mso-height-percent:0;mso-width-relative:margin;mso-height-relative:margin;v-text-anchor:top" o:gfxdata="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" fillcolor="white [3201]" strokecolor="#1f4d78 [1604]" strokeweight=".5pt">
+              <v:shape w14:anchorId="7B126B6E" id="Text Box 17" o:spid="_x0000_s1029" type="#_x0000_t202" style="position:absolute;margin-left:96.7pt;margin-top:168.45pt;width:35.7pt;height:14.35pt;z-index:251685888;visibility:visible;mso-wrap-style:square;mso-width-percent:0;mso-height-percent:0;mso-wrap-distance-left:9pt;mso-wrap-distance-top:0;mso-wrap-distance-right:9pt;mso-wrap-distance-bottom:0;mso-position-horizontal:absolute;mso-position-horizontal-relative:text;mso-position-vertical:absolute;mso-position-vertical-relative:text;mso-width-percent:0;mso-height-percent:0;mso-width-relative:margin;mso-height-relative:margin;v-text-anchor:top" o:gfxdata="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" fillcolor="white [3201]" strokecolor="#1f4d78 [1604]" strokeweight=".5pt">
                 <v:textbox inset="1mm,0,1mm,1mm">
                   <w:txbxContent>
                     <w:p>
@@ -1497,7 +1497,7 @@
           </mc:Choice>
           <mc:Fallback>
             <w:pict>
-              <v:shape w14:anchorId="5B311A6D" id="Text Box 16" o:spid="_x0000_s1030" type="#_x0000_t202" style="position:absolute;margin-left:27.1pt;margin-top:123.95pt;width:1in;height:20.7pt;z-index:251683840;visibility:visible;mso-wrap-style:none;mso-height-percent:0;mso-wrap-distance-left:9pt;mso-wrap-distance-top:0;mso-wrap-distance-right:9pt;mso-wrap-distance-bottom:0;mso-position-horizontal:absolute;mso-position-horizontal-relative:text;mso-position-vertical:absolute;mso-position-vertical-relative:text;mso-height-percent:0;mso-height-relative:margin;v-text-anchor:top" o:gfxdata="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" filled="f" stroked="f" strokeweight=".5pt">
+              <v:shape w14:anchorId="5B311A6D" id="Text Box 16" o:spid="_x0000_s1030" type="#_x0000_t202" style="position:absolute;margin-left:27.1pt;margin-top:123.95pt;width:1in;height:20.7pt;z-index:251683840;visibility:visible;mso-wrap-style:none;mso-height-percent:0;mso-wrap-distance-left:9pt;mso-wrap-distance-top:0;mso-wrap-distance-right:9pt;mso-wrap-distance-bottom:0;mso-position-horizontal:absolute;mso-position-horizontal-relative:text;mso-position-vertical:absolute;mso-position-vertical-relative:text;mso-height-percent:0;mso-height-relative:margin;v-text-anchor:top" o:gfxdata="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" filled="f" stroked="f" strokeweight=".5pt">
                 <v:textbox>
                   <w:txbxContent>
                     <w:p>
@@ -1600,7 +1600,7 @@
           </mc:Choice>
           <mc:Fallback>
             <w:pict>
-              <v:shape w14:anchorId="6473960C" id="Text Box 10" o:spid="_x0000_s1031" type="#_x0000_t202" style="position:absolute;margin-left:164.15pt;margin-top:98.6pt;width:12.05pt;height:14.35pt;z-index:251671552;visibility:visible;mso-wrap-style:square;mso-width-percent:0;mso-height-percent:0;mso-wrap-distance-left:9pt;mso-wrap-distance-top:0;mso-wrap-distance-right:9pt;mso-wrap-distance-bottom:0;mso-position-horizontal:absolute;mso-position-horizontal-relative:text;mso-position-vertical:absolute;mso-position-vertical-relative:text;mso-width-percent:0;mso-height-percent:0;mso-width-relative:margin;mso-height-relative:margin;v-text-anchor:top" o:gfxdata="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" fillcolor="white [3201]" strokecolor="#1f4d78 [1604]" strokeweight=".5pt">
+              <v:shape w14:anchorId="6473960C" id="Text Box 10" o:spid="_x0000_s1031" type="#_x0000_t202" style="position:absolute;margin-left:164.15pt;margin-top:98.6pt;width:12.05pt;height:14.35pt;z-index:251671552;visibility:visible;mso-wrap-style:square;mso-width-percent:0;mso-height-percent:0;mso-wrap-distance-left:9pt;mso-wrap-distance-top:0;mso-wrap-distance-right:9pt;mso-wrap-distance-bottom:0;mso-position-horizontal:absolute;mso-position-horizontal-relative:text;mso-position-vertical:absolute;mso-position-vertical-relative:text;mso-width-percent:0;mso-height-percent:0;mso-width-relative:margin;mso-height-relative:margin;v-text-anchor:top" o:gfxdata="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" fillcolor="white [3201]" strokecolor="#1f4d78 [1604]" strokeweight=".5pt">
                 <v:textbox inset="1mm,0,1mm,1mm">
                   <w:txbxContent>
                     <w:p>
@@ -1694,7 +1694,7 @@
           </mc:Choice>
           <mc:Fallback>
             <w:pict>
-              <v:shape w14:anchorId="300739B9" id="Text Box 7" o:spid="_x0000_s1032" type="#_x0000_t202" style="position:absolute;margin-left:159.95pt;margin-top:1in;width:1in;height:20.7pt;z-index:251665408;visibility:visible;mso-wrap-style:none;mso-height-percent:0;mso-wrap-distance-left:9pt;mso-wrap-distance-top:0;mso-wrap-distance-right:9pt;mso-wrap-distance-bottom:0;mso-position-horizontal:absolute;mso-position-horizontal-relative:text;mso-position-vertical:absolute;mso-position-vertical-relative:text;mso-height-percent:0;mso-height-relative:margin;v-text-anchor:top" o:gfxdata="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" filled="f" stroked="f" strokeweight=".5pt">
+              <v:shape w14:anchorId="300739B9" id="Text Box 7" o:spid="_x0000_s1032" type="#_x0000_t202" style="position:absolute;margin-left:159.95pt;margin-top:1in;width:1in;height:20.7pt;z-index:251665408;visibility:visible;mso-wrap-style:none;mso-height-percent:0;mso-wrap-distance-left:9pt;mso-wrap-distance-top:0;mso-wrap-distance-right:9pt;mso-wrap-distance-bottom:0;mso-position-horizontal:absolute;mso-position-horizontal-relative:text;mso-position-vertical:absolute;mso-position-vertical-relative:text;mso-height-percent:0;mso-height-relative:margin;v-text-anchor:top" o:gfxdata="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" filled="f" stroked="f" strokeweight=".5pt">
                 <v:textbox>
                   <w:txbxContent>
                     <w:p>
@@ -1788,7 +1788,7 @@
           </mc:Choice>
           <mc:Fallback>
             <w:pict>
-              <v:shape w14:anchorId="1340E2EB" id="Text Box 6" o:spid="_x0000_s1033" type="#_x0000_t202" style="position:absolute;margin-left:129.5pt;margin-top:71.95pt;width:1in;height:20.7pt;z-index:251663360;visibility:visible;mso-wrap-style:none;mso-height-percent:0;mso-wrap-distance-left:9pt;mso-wrap-distance-top:0;mso-wrap-distance-right:9pt;mso-wrap-distance-bottom:0;mso-position-horizontal:absolute;mso-position-horizontal-relative:text;mso-position-vertical:absolute;mso-position-vertical-relative:text;mso-height-percent:0;mso-height-relative:margin;v-text-anchor:top" o:gfxdata="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" filled="f" stroked="f" strokeweight=".5pt">
+              <v:shape w14:anchorId="1340E2EB" id="Text Box 6" o:spid="_x0000_s1033" type="#_x0000_t202" style="position:absolute;margin-left:129.5pt;margin-top:71.95pt;width:1in;height:20.7pt;z-index:251663360;visibility:visible;mso-wrap-style:none;mso-height-percent:0;mso-wrap-distance-left:9pt;mso-wrap-distance-top:0;mso-wrap-distance-right:9pt;mso-wrap-distance-bottom:0;mso-position-horizontal:absolute;mso-position-horizontal-relative:text;mso-position-vertical:absolute;mso-position-vertical-relative:text;mso-height-percent:0;mso-height-relative:margin;v-text-anchor:top" o:gfxdata="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" filled="f" stroked="f" strokeweight=".5pt">
                 <v:textbox>
                   <w:txbxContent>
                     <w:p>
@@ -1895,7 +1895,7 @@
           </mc:Choice>
           <mc:Fallback>
             <w:pict>
-              <v:shape w14:anchorId="5B13E95B" id="Text Box 15" o:spid="_x0000_s1034" type="#_x0000_t202" style="position:absolute;margin-left:156.95pt;margin-top:127.15pt;width:26.45pt;height:14.35pt;z-index:251681792;visibility:visible;mso-wrap-style:square;mso-width-percent:0;mso-height-percent:0;mso-wrap-distance-left:9pt;mso-wrap-distance-top:0;mso-wrap-distance-right:9pt;mso-wrap-distance-bottom:0;mso-position-horizontal:absolute;mso-position-horizontal-relative:text;mso-position-vertical:absolute;mso-position-vertical-relative:text;mso-width-percent:0;mso-height-percent:0;mso-width-relative:margin;mso-height-relative:margin;v-text-anchor:top" o:gfxdata="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" fillcolor="white [3201]" strokecolor="#1f4d78 [1604]" strokeweight=".5pt">
+              <v:shape w14:anchorId="5B13E95B" id="Text Box 15" o:spid="_x0000_s1034" type="#_x0000_t202" style="position:absolute;margin-left:156.95pt;margin-top:127.15pt;width:26.45pt;height:14.35pt;z-index:251681792;visibility:visible;mso-wrap-style:square;mso-width-percent:0;mso-height-percent:0;mso-wrap-distance-left:9pt;mso-wrap-distance-top:0;mso-wrap-distance-right:9pt;mso-wrap-distance-bottom:0;mso-position-horizontal:absolute;mso-position-horizontal-relative:text;mso-position-vertical:absolute;mso-position-vertical-relative:text;mso-width-percent:0;mso-height-percent:0;mso-width-relative:margin;mso-height-relative:margin;v-text-anchor:top" o:gfxdata="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" fillcolor="white [3201]" strokecolor="#1f4d78 [1604]" strokeweight=".5pt">
                 <v:textbox inset="1mm,0,1mm,1mm">
                   <w:txbxContent>
                     <w:p>
@@ -2006,7 +2006,7 @@
           </mc:Choice>
           <mc:Fallback>
             <w:pict>
-              <v:shape w14:anchorId="6D37146E" id="Text Box 14" o:spid="_x0000_s1035" type="#_x0000_t202" style="position:absolute;margin-left:126.55pt;margin-top:127.15pt;width:26.45pt;height:14.35pt;z-index:251679744;visibility:visible;mso-wrap-style:square;mso-width-percent:0;mso-height-percent:0;mso-wrap-distance-left:9pt;mso-wrap-distance-top:0;mso-wrap-distance-right:9pt;mso-wrap-distance-bottom:0;mso-position-horizontal:absolute;mso-position-horizontal-relative:text;mso-position-vertical:absolute;mso-position-vertical-relative:text;mso-width-percent:0;mso-height-percent:0;mso-width-relative:margin;mso-height-relative:margin;v-text-anchor:top" o:gfxdata="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" fillcolor="white [3201]" strokecolor="#1f4d78 [1604]" strokeweight=".5pt">
+              <v:shape w14:anchorId="6D37146E" id="Text Box 14" o:spid="_x0000_s1035" type="#_x0000_t202" style="position:absolute;margin-left:126.55pt;margin-top:127.15pt;width:26.45pt;height:14.35pt;z-index:251679744;visibility:visible;mso-wrap-style:square;mso-width-percent:0;mso-height-percent:0;mso-wrap-distance-left:9pt;mso-wrap-distance-top:0;mso-wrap-distance-right:9pt;mso-wrap-distance-bottom:0;mso-position-horizontal:absolute;mso-position-horizontal-relative:text;mso-position-vertical:absolute;mso-position-vertical-relative:text;mso-width-percent:0;mso-height-percent:0;mso-width-relative:margin;mso-height-relative:margin;v-text-anchor:top" o:gfxdata="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" fillcolor="white [3201]" strokecolor="#1f4d78 [1604]" strokeweight=".5pt">
                 <v:textbox inset="1mm,0,1mm,1mm">
                   <w:txbxContent>
                     <w:p>
@@ -2117,7 +2117,7 @@
           </mc:Choice>
           <mc:Fallback>
             <w:pict>
-              <v:shape w14:anchorId="3E331DA1" id="Text Box 13" o:spid="_x0000_s1036" type="#_x0000_t202" style="position:absolute;margin-left:97.25pt;margin-top:127.15pt;width:26.45pt;height:14.35pt;z-index:251677696;visibility:visible;mso-wrap-style:square;mso-width-percent:0;mso-height-percent:0;mso-wrap-distance-left:9pt;mso-wrap-distance-top:0;mso-wrap-distance-right:9pt;mso-wrap-distance-bottom:0;mso-position-horizontal:absolute;mso-position-horizontal-relative:text;mso-position-vertical:absolute;mso-position-vertical-relative:text;mso-width-percent:0;mso-height-percent:0;mso-width-relative:margin;mso-height-relative:margin;v-text-anchor:top" o:gfxdata="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" fillcolor="white [3201]" strokecolor="#1f4d78 [1604]" strokeweight=".5pt">
+              <v:shape w14:anchorId="3E331DA1" id="Text Box 13" o:spid="_x0000_s1036" type="#_x0000_t202" style="position:absolute;margin-left:97.25pt;margin-top:127.15pt;width:26.45pt;height:14.35pt;z-index:251677696;visibility:visible;mso-wrap-style:square;mso-width-percent:0;mso-height-percent:0;mso-wrap-distance-left:9pt;mso-wrap-distance-top:0;mso-wrap-distance-right:9pt;mso-wrap-distance-bottom:0;mso-position-horizontal:absolute;mso-position-horizontal-relative:text;mso-position-vertical:absolute;mso-position-vertical-relative:text;mso-width-percent:0;mso-height-percent:0;mso-width-relative:margin;mso-height-relative:margin;v-text-anchor:top" o:gfxdata="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" fillcolor="white [3201]" strokecolor="#1f4d78 [1604]" strokeweight=".5pt">
                 <v:textbox inset="1mm,0,1mm,1mm">
                   <w:txbxContent>
                     <w:p>
@@ -2215,7 +2215,7 @@
           </mc:Choice>
           <mc:Fallback>
             <w:pict>
-              <v:shape w14:anchorId="1C6B2F9A" id="Text Box 12" o:spid="_x0000_s1037" type="#_x0000_t202" style="position:absolute;margin-left:27.1pt;margin-top:1in;width:1in;height:20.7pt;z-index:251675648;visibility:visible;mso-wrap-style:none;mso-height-percent:0;mso-wrap-distance-left:9pt;mso-wrap-distance-top:0;mso-wrap-distance-right:9pt;mso-wrap-distance-bottom:0;mso-position-horizontal:absolute;mso-position-horizontal-relative:text;mso-position-vertical:absolute;mso-position-vertical-relative:text;mso-height-percent:0;mso-height-relative:margin;v-text-anchor:top" o:gfxdata="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" filled="f" stroked="f" strokeweight=".5pt">
+              <v:shape w14:anchorId="1C6B2F9A" id="Text Box 12" o:spid="_x0000_s1037" type="#_x0000_t202" style="position:absolute;margin-left:27.1pt;margin-top:1in;width:1in;height:20.7pt;z-index:251675648;visibility:visible;mso-wrap-style:none;mso-height-percent:0;mso-wrap-distance-left:9pt;mso-wrap-distance-top:0;mso-wrap-distance-right:9pt;mso-wrap-distance-bottom:0;mso-position-horizontal:absolute;mso-position-horizontal-relative:text;mso-position-vertical:absolute;mso-position-vertical-relative:text;mso-height-percent:0;mso-height-relative:margin;v-text-anchor:top" o:gfxdata="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" filled="f" stroked="f" strokeweight=".5pt">
                 <v:textbox>
                   <w:txbxContent>
                     <w:p>
@@ -2309,7 +2309,7 @@
           </mc:Choice>
           <mc:Fallback>
             <w:pict>
-              <v:shape w14:anchorId="5A4D4A18" id="Text Box 11" o:spid="_x0000_s1038" type="#_x0000_t202" style="position:absolute;margin-left:27.1pt;margin-top:95.4pt;width:1in;height:20.7pt;z-index:251673600;visibility:visible;mso-wrap-style:none;mso-height-percent:0;mso-wrap-distance-left:9pt;mso-wrap-distance-top:0;mso-wrap-distance-right:9pt;mso-wrap-distance-bottom:0;mso-position-horizontal:absolute;mso-position-horizontal-relative:text;mso-position-vertical:absolute;mso-position-vertical-relative:text;mso-height-percent:0;mso-height-relative:margin;v-text-anchor:top" o:gfxdata="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" filled="f" stroked="f" strokeweight=".5pt">
+              <v:shape w14:anchorId="5A4D4A18" id="Text Box 11" o:spid="_x0000_s1038" type="#_x0000_t202" style="position:absolute;margin-left:27.1pt;margin-top:95.4pt;width:1in;height:20.7pt;z-index:251673600;visibility:visible;mso-wrap-style:none;mso-height-percent:0;mso-wrap-distance-left:9pt;mso-wrap-distance-top:0;mso-wrap-distance-right:9pt;mso-wrap-distance-bottom:0;mso-position-horizontal:absolute;mso-position-horizontal-relative:text;mso-position-vertical:absolute;mso-position-vertical-relative:text;mso-height-percent:0;mso-height-relative:margin;v-text-anchor:top" o:gfxdata="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" filled="f" stroked="f" strokeweight=".5pt">
                 <v:textbox>
                   <w:txbxContent>
                     <w:p>
@@ -2412,7 +2412,7 @@
           </mc:Choice>
           <mc:Fallback>
             <w:pict>
-              <v:shape w14:anchorId="409DD67F" id="Text Box 9" o:spid="_x0000_s1039" type="#_x0000_t202" style="position:absolute;margin-left:133.75pt;margin-top:98.6pt;width:12.05pt;height:14.35pt;z-index:251669504;visibility:visible;mso-wrap-style:square;mso-width-percent:0;mso-height-percent:0;mso-wrap-distance-left:9pt;mso-wrap-distance-top:0;mso-wrap-distance-right:9pt;mso-wrap-distance-bottom:0;mso-position-horizontal:absolute;mso-position-horizontal-relative:text;mso-position-vertical:absolute;mso-position-vertical-relative:text;mso-width-percent:0;mso-height-percent:0;mso-width-relative:margin;mso-height-relative:margin;v-text-anchor:top" o:gfxdata="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" fillcolor="white [3201]" strokecolor="#1f4d78 [1604]" strokeweight=".5pt">
+              <v:shape w14:anchorId="409DD67F" id="Text Box 9" o:spid="_x0000_s1039" type="#_x0000_t202" style="position:absolute;margin-left:133.75pt;margin-top:98.6pt;width:12.05pt;height:14.35pt;z-index:251669504;visibility:visible;mso-wrap-style:square;mso-width-percent:0;mso-height-percent:0;mso-wrap-distance-left:9pt;mso-wrap-distance-top:0;mso-wrap-distance-right:9pt;mso-wrap-distance-bottom:0;mso-position-horizontal:absolute;mso-position-horizontal-relative:text;mso-position-vertical:absolute;mso-position-vertical-relative:text;mso-width-percent:0;mso-height-percent:0;mso-width-relative:margin;mso-height-relative:margin;v-text-anchor:top" o:gfxdata="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" fillcolor="white [3201]" strokecolor="#1f4d78 [1604]" strokeweight=".5pt">
                 <v:textbox inset="1mm,0,1mm,1mm">
                   <w:txbxContent>
                     <w:p>
@@ -2515,7 +2515,7 @@
           </mc:Choice>
           <mc:Fallback>
             <w:pict>
-              <v:shape w14:anchorId="04F78238" id="Text Box 8" o:spid="_x0000_s1040" type="#_x0000_t202" style="position:absolute;margin-left:104.45pt;margin-top:98.6pt;width:12.05pt;height:14.35pt;z-index:251667456;visibility:visible;mso-wrap-style:square;mso-width-percent:0;mso-height-percent:0;mso-wrap-distance-left:9pt;mso-wrap-distance-top:0;mso-wrap-distance-right:9pt;mso-wrap-distance-bottom:0;mso-position-horizontal:absolute;mso-position-horizontal-relative:text;mso-position-vertical:absolute;mso-position-vertical-relative:text;mso-width-percent:0;mso-height-percent:0;mso-width-relative:margin;mso-height-relative:margin;v-text-anchor:top" o:gfxdata="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" fillcolor="white [3201]" strokecolor="#1f4d78 [1604]" strokeweight=".5pt">
+              <v:shape w14:anchorId="04F78238" id="Text Box 8" o:spid="_x0000_s1040" type="#_x0000_t202" style="position:absolute;margin-left:104.45pt;margin-top:98.6pt;width:12.05pt;height:14.35pt;z-index:251667456;visibility:visible;mso-wrap-style:square;mso-width-percent:0;mso-height-percent:0;mso-wrap-distance-left:9pt;mso-wrap-distance-top:0;mso-wrap-distance-right:9pt;mso-wrap-distance-bottom:0;mso-position-horizontal:absolute;mso-position-horizontal-relative:text;mso-position-vertical:absolute;mso-position-vertical-relative:text;mso-width-percent:0;mso-height-percent:0;mso-width-relative:margin;mso-height-relative:margin;v-text-anchor:top" o:gfxdata="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" fillcolor="white [3201]" strokecolor="#1f4d78 [1604]" strokeweight=".5pt">
                 <v:textbox inset="1mm,0,1mm,1mm">
                   <w:txbxContent>
                     <w:p>
@@ -2609,7 +2609,7 @@
           </mc:Choice>
           <mc:Fallback>
             <w:pict>
-              <v:shape w14:anchorId="0F481476" id="Text Box 4" o:spid="_x0000_s1041" type="#_x0000_t202" style="position:absolute;margin-left:100.25pt;margin-top:71.95pt;width:1in;height:20.75pt;z-index:251661312;visibility:visible;mso-wrap-style:none;mso-height-percent:0;mso-wrap-distance-left:9pt;mso-wrap-distance-top:0;mso-wrap-distance-right:9pt;mso-wrap-distance-bottom:0;mso-position-horizontal:absolute;mso-position-horizontal-relative:text;mso-position-vertical:absolute;mso-position-vertical-relative:text;mso-height-percent:0;mso-height-relative:margin;v-text-anchor:top" o:gfxdata="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" filled="f" stroked="f" strokeweight=".5pt">
+              <v:shape w14:anchorId="0F481476" id="Text Box 4" o:spid="_x0000_s1041" type="#_x0000_t202" style="position:absolute;margin-left:100.25pt;margin-top:71.95pt;width:1in;height:20.75pt;z-index:251661312;visibility:visible;mso-wrap-style:none;mso-height-percent:0;mso-wrap-distance-left:9pt;mso-wrap-distance-top:0;mso-wrap-distance-right:9pt;mso-wrap-distance-bottom:0;mso-position-horizontal:absolute;mso-position-horizontal-relative:text;mso-position-vertical:absolute;mso-position-vertical-relative:text;mso-height-percent:0;mso-height-relative:margin;v-text-anchor:top" o:gfxdata="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" filled="f" stroked="f" strokeweight=".5pt">
                 <v:textbox>
                   <w:txbxContent>
                     <w:p>
@@ -2706,7 +2706,7 @@
           </mc:Choice>
           <mc:Fallback>
             <w:pict>
-              <v:shape w14:anchorId="50ED728A" id="Text Box 20" o:spid="_x0000_s1042" type="#_x0000_t202" style="position:absolute;margin-left:153.8pt;margin-top:165.45pt;width:52.4pt;height:20.7pt;z-index:251692032;visibility:visible;mso-wrap-style:square;mso-width-percent:0;mso-height-percent:0;mso-wrap-distance-left:9pt;mso-wrap-distance-top:0;mso-wrap-distance-right:9pt;mso-wrap-distance-bottom:0;mso-position-horizontal:absolute;mso-position-horizontal-relative:text;mso-position-vertical:absolute;mso-position-vertical-relative:text;mso-width-percent:0;mso-height-percent:0;mso-width-relative:margin;mso-height-relative:margin;v-text-anchor:top" o:gfxdata="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" filled="f" stroked="f" strokeweight=".5pt">
+              <v:shape w14:anchorId="50ED728A" id="Text Box 20" o:spid="_x0000_s1042" type="#_x0000_t202" style="position:absolute;margin-left:153.8pt;margin-top:165.45pt;width:52.4pt;height:20.7pt;z-index:251692032;visibility:visible;mso-wrap-style:square;mso-width-percent:0;mso-height-percent:0;mso-wrap-distance-left:9pt;mso-wrap-distance-top:0;mso-wrap-distance-right:9pt;mso-wrap-distance-bottom:0;mso-position-horizontal:absolute;mso-position-horizontal-relative:text;mso-position-vertical:absolute;mso-position-vertical-relative:text;mso-width-percent:0;mso-height-percent:0;mso-width-relative:margin;mso-height-relative:margin;v-text-anchor:top" o:gfxdata="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" filled="f" stroked="f" strokeweight=".5pt">
                 <v:textbox>
                   <w:txbxContent>
                     <w:p>
@@ -2800,7 +2800,7 @@
           </mc:Choice>
           <mc:Fallback>
             <w:pict>
-              <v:shape w14:anchorId="06D0004A" id="Text Box 21" o:spid="_x0000_s1043" type="#_x0000_t202" style="position:absolute;margin-left:21.95pt;margin-top:192.85pt;width:1in;height:20.75pt;z-index:251694080;visibility:visible;mso-wrap-style:none;mso-height-percent:0;mso-wrap-distance-left:9pt;mso-wrap-distance-top:0;mso-wrap-distance-right:9pt;mso-wrap-distance-bottom:0;mso-position-horizontal:absolute;mso-position-horizontal-relative:text;mso-position-vertical:absolute;mso-position-vertical-relative:text;mso-height-percent:0;mso-height-relative:margin;v-text-anchor:top" o:gfxdata="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" filled="f" stroked="f" strokeweight=".5pt">
+              <v:shape w14:anchorId="06D0004A" id="Text Box 21" o:spid="_x0000_s1043" type="#_x0000_t202" style="position:absolute;margin-left:21.95pt;margin-top:192.85pt;width:1in;height:20.75pt;z-index:251694080;visibility:visible;mso-wrap-style:none;mso-height-percent:0;mso-wrap-distance-left:9pt;mso-wrap-distance-top:0;mso-wrap-distance-right:9pt;mso-wrap-distance-bottom:0;mso-position-horizontal:absolute;mso-position-horizontal-relative:text;mso-position-vertical:absolute;mso-position-vertical-relative:text;mso-height-percent:0;mso-height-relative:margin;v-text-anchor:top" o:gfxdata="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" filled="f" stroked="f" strokeweight=".5pt">
                 <v:textbox>
                   <w:txbxContent>
                     <w:p>
@@ -2903,7 +2903,7 @@
           </mc:Choice>
           <mc:Fallback>
             <w:pict>
-              <v:shape w14:anchorId="1B93DC48" id="Text Box 19" o:spid="_x0000_s1044" type="#_x0000_t202" style="position:absolute;margin-left:139.95pt;margin-top:168.45pt;width:12.05pt;height:14.35pt;z-index:251689984;visibility:visible;mso-wrap-style:square;mso-width-percent:0;mso-height-percent:0;mso-wrap-distance-left:9pt;mso-wrap-distance-top:0;mso-wrap-distance-right:9pt;mso-wrap-distance-bottom:0;mso-position-horizontal:absolute;mso-position-horizontal-relative:text;mso-position-vertical:absolute;mso-position-vertical-relative:text;mso-width-percent:0;mso-height-percent:0;mso-width-relative:margin;mso-height-relative:margin;v-text-anchor:top" o:gfxdata="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" fillcolor="white [3201]" strokecolor="#1f4d78 [1604]" strokeweight=".5pt">
+              <v:shape w14:anchorId="1B93DC48" id="Text Box 19" o:spid="_x0000_s1044" type="#_x0000_t202" style="position:absolute;margin-left:139.95pt;margin-top:168.45pt;width:12.05pt;height:14.35pt;z-index:251689984;visibility:visible;mso-wrap-style:square;mso-width-percent:0;mso-height-percent:0;mso-wrap-distance-left:9pt;mso-wrap-distance-top:0;mso-wrap-distance-right:9pt;mso-wrap-distance-bottom:0;mso-position-horizontal:absolute;mso-position-horizontal-relative:text;mso-position-vertical:absolute;mso-position-vertical-relative:text;mso-width-percent:0;mso-height-percent:0;mso-width-relative:margin;mso-height-relative:margin;v-text-anchor:top" o:gfxdata="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" fillcolor="white [3201]" strokecolor="#1f4d78 [1604]" strokeweight=".5pt">
                 <v:textbox inset="1mm,0,1mm,1mm">
                   <w:txbxContent>
                     <w:p>
@@ -3091,7 +3091,7 @@
           </mc:Choice>
           <mc:Fallback>
             <w:pict>
-              <v:shape w14:anchorId="59591EB4" id="Text Box 2" o:spid="_x0000_s1045" type="#_x0000_t202" style="position:absolute;margin-left:67.35pt;margin-top:42.65pt;width:28.2pt;height:15pt;z-index:251659264;visibility:visible;mso-wrap-style:square;mso-height-percent:0;mso-wrap-distance-left:9pt;mso-wrap-distance-top:0;mso-wrap-distance-right:9pt;mso-wrap-distance-bottom:0;mso-position-horizontal:absolute;mso-position-horizontal-relative:text;mso-position-vertical:absolute;mso-position-vertical-relative:text;mso-height-percent:0;mso-height-relative:margin;v-text-anchor:top" o:gfxdata="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" fillcolor="white [3201]" strokeweight=".5pt">
+              <v:shape w14:anchorId="59591EB4" id="Text Box 2" o:spid="_x0000_s1045" type="#_x0000_t202" style="position:absolute;margin-left:67.35pt;margin-top:42.65pt;width:28.2pt;height:15pt;z-index:251659264;visibility:visible;mso-wrap-style:square;mso-height-percent:0;mso-wrap-distance-left:9pt;mso-wrap-distance-top:0;mso-wrap-distance-right:9pt;mso-wrap-distance-bottom:0;mso-position-horizontal:absolute;mso-position-horizontal-relative:text;mso-position-vertical:absolute;mso-position-vertical-relative:text;mso-height-percent:0;mso-height-relative:margin;v-text-anchor:top" o:gfxdata="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" fillcolor="white [3201]" strokeweight=".5pt">
                 <v:textbox>
                   <w:txbxContent>
                     <w:p>
@@ -3307,7 +3307,7 @@
           </mc:Choice>
           <mc:Fallback>
             <w:pict>
-              <v:shape w14:anchorId="78813C4A" id="Text Box 24" o:spid="_x0000_s1046" type="#_x0000_t202" style="position:absolute;margin-left:290.9pt;margin-top:31.7pt;width:22.45pt;height:12.1pt;z-index:251698176;visibility:visible;mso-wrap-style:square;mso-width-percent:0;mso-height-percent:0;mso-wrap-distance-left:9pt;mso-wrap-distance-top:0;mso-wrap-distance-right:9pt;mso-wrap-distance-bottom:0;mso-position-horizontal:absolute;mso-position-horizontal-relative:text;mso-position-vertical:absolute;mso-position-vertical-relative:text;mso-width-percent:0;mso-height-percent:0;mso-width-relative:margin;mso-height-relative:margin;v-text-anchor:top" o:gfxdata="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" filled="f" strokecolor="#1f4d78 [1604]" strokeweight="1pt">
+              <v:shape w14:anchorId="78813C4A" id="Text Box 24" o:spid="_x0000_s1046" type="#_x0000_t202" style="position:absolute;margin-left:290.9pt;margin-top:31.7pt;width:22.45pt;height:12.1pt;z-index:251698176;visibility:visible;mso-wrap-style:square;mso-width-percent:0;mso-height-percent:0;mso-wrap-distance-left:9pt;mso-wrap-distance-top:0;mso-wrap-distance-right:9pt;mso-wrap-distance-bottom:0;mso-position-horizontal:absolute;mso-position-horizontal-relative:text;mso-position-vertical:absolute;mso-position-vertical-relative:text;mso-width-percent:0;mso-height-percent:0;mso-width-relative:margin;mso-height-relative:margin;v-text-anchor:top" o:gfxdata="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" filled="f" strokecolor="#1f4d78 [1604]" strokeweight="1pt">
                 <v:textbox inset="1mm,0,1mm,1mm">
                   <w:txbxContent>
                     <w:p>
@@ -3984,7 +3984,7 @@
                 <v:shape id="_x0000_i1025" type="#_x0000_t75" style="width:202.55pt;height:202.55pt" o:ole="">
                   <v:imagedata r:id="rId10" o:title=""/>
                 </v:shape>
-                <o:OLEObject Type="Embed" ProgID="Visio.Drawing.15" ShapeID="_x0000_i1025" DrawAspect="Content" ObjectID="_1682703401" r:id="rId11"/>
+                <o:OLEObject Type="Embed" ProgID="Visio.Drawing.15" ShapeID="_x0000_i1025" DrawAspect="Content" ObjectID="_1727154987" r:id="rId11"/>
               </w:object>
             </w:r>
           </w:p>
@@ -3999,7 +3999,7 @@
                 <v:shape id="_x0000_i1026" type="#_x0000_t75" style="width:231.6pt;height:231.6pt" o:ole="">
                   <v:imagedata r:id="rId12" o:title=""/>
                 </v:shape>
-                <o:OLEObject Type="Embed" ProgID="Visio.Drawing.15" ShapeID="_x0000_i1026" DrawAspect="Content" ObjectID="_1682703402" r:id="rId13"/>
+                <o:OLEObject Type="Embed" ProgID="Visio.Drawing.15" ShapeID="_x0000_i1026" DrawAspect="Content" ObjectID="_1727154988" r:id="rId13"/>
               </w:object>
             </w:r>
           </w:p>
@@ -4064,7 +4064,7 @@
                 <v:shape id="_x0000_i1027" type="#_x0000_t75" style="width:169.8pt;height:169.8pt" o:ole="">
                   <v:imagedata r:id="rId14" o:title=""/>
                 </v:shape>
-                <o:OLEObject Type="Embed" ProgID="Visio.Drawing.15" ShapeID="_x0000_i1027" DrawAspect="Content" ObjectID="_1682703403" r:id="rId15"/>
+                <o:OLEObject Type="Embed" ProgID="Visio.Drawing.15" ShapeID="_x0000_i1027" DrawAspect="Content" ObjectID="_1727154989" r:id="rId15"/>
               </w:object>
             </w:r>
           </w:p>
@@ -4083,7 +4083,7 @@
                 <v:shape id="_x0000_i1028" type="#_x0000_t75" style="width:159.6pt;height:159.6pt" o:ole="">
                   <v:imagedata r:id="rId16" o:title=""/>
                 </v:shape>
-                <o:OLEObject Type="Embed" ProgID="Visio.Drawing.15" ShapeID="_x0000_i1028" DrawAspect="Content" ObjectID="_1682703404" r:id="rId17"/>
+                <o:OLEObject Type="Embed" ProgID="Visio.Drawing.15" ShapeID="_x0000_i1028" DrawAspect="Content" ObjectID="_1727154990" r:id="rId17"/>
               </w:object>
             </w:r>
           </w:p>
@@ -4165,7 +4165,7 @@
                 <v:shape id="_x0000_i1029" type="#_x0000_t75" style="width:151.5pt;height:173.55pt" o:ole="">
                   <v:imagedata r:id="rId18" o:title=""/>
                 </v:shape>
-                <o:OLEObject Type="Embed" ProgID="Visio.Drawing.15" ShapeID="_x0000_i1029" DrawAspect="Content" ObjectID="_1682703405" r:id="rId19"/>
+                <o:OLEObject Type="Embed" ProgID="Visio.Drawing.15" ShapeID="_x0000_i1029" DrawAspect="Content" ObjectID="_1727154991" r:id="rId19"/>
               </w:object>
             </w:r>
           </w:p>
@@ -4187,7 +4187,7 @@
                 <v:shape id="_x0000_i1030" type="#_x0000_t75" style="width:174.65pt;height:174.65pt" o:ole="">
                   <v:imagedata r:id="rId20" o:title=""/>
                 </v:shape>
-                <o:OLEObject Type="Embed" ProgID="Visio.Drawing.15" ShapeID="_x0000_i1030" DrawAspect="Content" ObjectID="_1682703406" r:id="rId21"/>
+                <o:OLEObject Type="Embed" ProgID="Visio.Drawing.15" ShapeID="_x0000_i1030" DrawAspect="Content" ObjectID="_1727154992" r:id="rId21"/>
               </w:object>
             </w:r>
           </w:p>
@@ -4211,7 +4211,7 @@
                 <v:shape id="_x0000_i1031" type="#_x0000_t75" style="width:151.5pt;height:173.55pt" o:ole="">
                   <v:imagedata r:id="rId22" o:title=""/>
                 </v:shape>
-                <o:OLEObject Type="Embed" ProgID="Visio.Drawing.15" ShapeID="_x0000_i1031" DrawAspect="Content" ObjectID="_1682703407" r:id="rId23"/>
+                <o:OLEObject Type="Embed" ProgID="Visio.Drawing.15" ShapeID="_x0000_i1031" DrawAspect="Content" ObjectID="_1727154993" r:id="rId23"/>
               </w:object>
             </w:r>
           </w:p>
@@ -4236,7 +4236,7 @@
                 <v:shape id="_x0000_i1032" type="#_x0000_t75" style="width:180pt;height:180pt" o:ole="">
                   <v:imagedata r:id="rId24" o:title=""/>
                 </v:shape>
-                <o:OLEObject Type="Embed" ProgID="Visio.Drawing.15" ShapeID="_x0000_i1032" DrawAspect="Content" ObjectID="_1682703408" r:id="rId25"/>
+                <o:OLEObject Type="Embed" ProgID="Visio.Drawing.15" ShapeID="_x0000_i1032" DrawAspect="Content" ObjectID="_1727154994" r:id="rId25"/>
               </w:object>
             </w:r>
           </w:p>
@@ -4307,7 +4307,7 @@
           <v:shape id="_x0000_i1033" type="#_x0000_t75" style="width:362.15pt;height:115.5pt" o:ole="">
             <v:imagedata r:id="rId26" o:title=""/>
           </v:shape>
-          <o:OLEObject Type="Embed" ProgID="Visio.Drawing.11" ShapeID="_x0000_i1033" DrawAspect="Content" ObjectID="_1682703409" r:id="rId27"/>
+          <o:OLEObject Type="Embed" ProgID="Visio.Drawing.11" ShapeID="_x0000_i1033" DrawAspect="Content" ObjectID="_1727154995" r:id="rId27"/>
         </w:object>
       </w:r>
     </w:p>
@@ -8625,7 +8625,7 @@
               <w:keepNext/>
             </w:pPr>
             <w:r>
-              <w:t>DIG7</w:t>
+              <w:t>A7</w:t>
             </w:r>
           </w:p>
         </w:tc>
@@ -8637,6 +8637,53 @@
             <w:pPr>
               <w:keepNext/>
             </w:pPr>
+            <w:r>
+              <w:t>1Hz blink</w:t>
+            </w:r>
+          </w:p>
+        </w:tc>
+      </w:tr>
+      <w:tr>
+        <w:tc>
+          <w:tcPr>
+            <w:tcW w:w="3005" w:type="dxa"/>
+          </w:tcPr>
+          <w:p>
+            <w:pPr>
+              <w:keepNext/>
+            </w:pPr>
+            <w:r>
+              <w:t>Tune LED</w:t>
+            </w:r>
+          </w:p>
+        </w:tc>
+        <w:tc>
+          <w:tcPr>
+            <w:tcW w:w="1526" w:type="dxa"/>
+          </w:tcPr>
+          <w:p>
+            <w:pPr>
+              <w:keepNext/>
+            </w:pPr>
+            <w:r>
+              <w:t>D</w:t>
+            </w:r>
+            <w:r>
+              <w:t>IG7</w:t>
+            </w:r>
+          </w:p>
+        </w:tc>
+        <w:tc>
+          <w:tcPr>
+            <w:tcW w:w="4485" w:type="dxa"/>
+          </w:tcPr>
+          <w:p>
+            <w:pPr>
+              <w:keepNext/>
+            </w:pPr>
+            <w:r>
+              <w:t>Lit if tuned</w:t>
+            </w:r>
           </w:p>
         </w:tc>
       </w:tr>
@@ -11344,7 +11391,7 @@
           <v:shape id="_x0000_i1034" type="#_x0000_t75" style="width:293.35pt;height:383.65pt" o:ole="">
             <v:imagedata r:id="rId30" o:title=""/>
           </v:shape>
-          <o:OLEObject Type="Embed" ProgID="Excel.Sheet.12" ShapeID="_x0000_i1034" DrawAspect="Content" ObjectID="_1682703410" r:id="rId31"/>
+          <o:OLEObject Type="Embed" ProgID="Excel.Sheet.12" ShapeID="_x0000_i1034" DrawAspect="Content" ObjectID="_1727154996" r:id="rId31"/>
         </w:object>
       </w:r>
     </w:p>
@@ -11409,7 +11456,7 @@
           <v:shape id="_x0000_i1035" type="#_x0000_t75" style="width:299.3pt;height:114.45pt" o:ole="">
             <v:imagedata r:id="rId32" o:title=""/>
           </v:shape>
-          <o:OLEObject Type="Embed" ProgID="Visio.Drawing.15" ShapeID="_x0000_i1035" DrawAspect="Content" ObjectID="_1682703411" r:id="rId33"/>
+          <o:OLEObject Type="Embed" ProgID="Visio.Drawing.15" ShapeID="_x0000_i1035" DrawAspect="Content" ObjectID="_1727154997" r:id="rId33"/>
         </w:object>
       </w:r>
     </w:p>
@@ -12483,7 +12530,7 @@
           <v:shape id="_x0000_i1036" type="#_x0000_t75" style="width:397.6pt;height:494.85pt" o:ole="">
             <v:imagedata r:id="rId34" o:title=""/>
           </v:shape>
-          <o:OLEObject Type="Embed" ProgID="Visio.Drawing.11" ShapeID="_x0000_i1036" DrawAspect="Content" ObjectID="_1682703412" r:id="rId35"/>
+          <o:OLEObject Type="Embed" ProgID="Visio.Drawing.11" ShapeID="_x0000_i1036" DrawAspect="Content" ObjectID="_1727154998" r:id="rId35"/>
         </w:object>
       </w:r>
     </w:p>
@@ -12861,7 +12908,7 @@
                 <v:shape id="_x0000_i1037" type="#_x0000_t75" style="width:227.3pt;height:115pt" o:ole="">
                   <v:imagedata r:id="rId36" o:title=""/>
                 </v:shape>
-                <o:OLEObject Type="Embed" ProgID="Visio.Drawing.11" ShapeID="_x0000_i1037" DrawAspect="Content" ObjectID="_1682703413" r:id="rId37"/>
+                <o:OLEObject Type="Embed" ProgID="Visio.Drawing.11" ShapeID="_x0000_i1037" DrawAspect="Content" ObjectID="_1727154999" r:id="rId37"/>
               </w:object>
             </w:r>
           </w:p>
@@ -12889,7 +12936,7 @@
                 <v:shape id="_x0000_i1038" type="#_x0000_t75" style="width:227.3pt;height:115pt" o:ole="">
                   <v:imagedata r:id="rId38" o:title=""/>
                 </v:shape>
-                <o:OLEObject Type="Embed" ProgID="Visio.Drawing.11" ShapeID="_x0000_i1038" DrawAspect="Content" ObjectID="_1682703414" r:id="rId39"/>
+                <o:OLEObject Type="Embed" ProgID="Visio.Drawing.11" ShapeID="_x0000_i1038" DrawAspect="Content" ObjectID="_1727155000" r:id="rId39"/>
               </w:object>
             </w:r>
           </w:p>
@@ -12917,7 +12964,7 @@
                 <v:shape id="_x0000_i1039" type="#_x0000_t75" style="width:227.3pt;height:115pt" o:ole="">
                   <v:imagedata r:id="rId40" o:title=""/>
                 </v:shape>
-                <o:OLEObject Type="Embed" ProgID="Visio.Drawing.11" ShapeID="_x0000_i1039" DrawAspect="Content" ObjectID="_1682703415" r:id="rId41"/>
+                <o:OLEObject Type="Embed" ProgID="Visio.Drawing.11" ShapeID="_x0000_i1039" DrawAspect="Content" ObjectID="_1727155001" r:id="rId41"/>
               </w:object>
             </w:r>
           </w:p>
@@ -12944,7 +12991,7 @@
                 <v:shape id="_x0000_i1040" type="#_x0000_t75" style="width:227.3pt;height:115pt" o:ole="">
                   <v:imagedata r:id="rId42" o:title=""/>
                 </v:shape>
-                <o:OLEObject Type="Embed" ProgID="Visio.Drawing.11" ShapeID="_x0000_i1040" DrawAspect="Content" ObjectID="_1682703416" r:id="rId43"/>
+                <o:OLEObject Type="Embed" ProgID="Visio.Drawing.11" ShapeID="_x0000_i1040" DrawAspect="Content" ObjectID="_1727155002" r:id="rId43"/>
               </w:object>
             </w:r>
           </w:p>
@@ -13413,7 +13460,7 @@
           <v:shape id="_x0000_i1041" type="#_x0000_t75" style="width:397.6pt;height:494.85pt" o:ole="">
             <v:imagedata r:id="rId44" o:title=""/>
           </v:shape>
-          <o:OLEObject Type="Embed" ProgID="Visio.Drawing.11" ShapeID="_x0000_i1041" DrawAspect="Content" ObjectID="_1682703417" r:id="rId45"/>
+          <o:OLEObject Type="Embed" ProgID="Visio.Drawing.11" ShapeID="_x0000_i1041" DrawAspect="Content" ObjectID="_1727155003" r:id="rId45"/>
         </w:object>
       </w:r>
     </w:p>
@@ -18251,7 +18298,7 @@
 </file>
 
 <file path=word/endnotes.xml><?xml version="1.0" encoding="utf-8"?>
-<w:endnotes xmlns:wpc="http://schemas.microsoft.com/office/word/2010/wordprocessingCanvas" xmlns:cx="http://schemas.microsoft.com/office/drawing/2014/chartex" xmlns:cx1="http://schemas.microsoft.com/office/drawing/2015/9/8/chartex" xmlns:cx2="http://schemas.microsoft.com/office/drawing/2015/10/21/chartex" xmlns:cx3="http://schemas.microsoft.com/office/drawing/2016/5/9/chartex" xmlns:cx4="http://schemas.microsoft.com/office/drawing/2016/5/10/chartex" xmlns:cx5="http://schemas.microsoft.com/office/drawing/2016/5/11/chartex" xmlns:cx6="http://schemas.microsoft.com/office/drawing/2016/5/12/chartex" xmlns:cx7="http://schemas.microsoft.com/office/drawing/2016/5/13/chartex" xmlns:cx8="http://schemas.microsoft.com/office/drawing/2016/5/14/chartex" xmlns:mc="http://schemas.openxmlformats.org/markup-compatibility/2006" xmlns:aink="http://schemas.microsoft.com/office/drawing/2016/ink" xmlns:am3d="http://schemas.microsoft.com/office/drawing/2017/model3d" xmlns:o="urn:schemas-microsoft-com:office:office" xmlns:r="http://schemas.openxmlformats.org/officeDocument/2006/relationships" xmlns:m="http://schemas.openxmlformats.org/officeDocument/2006/math" xmlns:v="urn:schemas-microsoft-com:vml" xmlns:wp14="http://schemas.microsoft.com/office/word/2010/wordprocessingDrawing" xmlns:wp="http://schemas.openxmlformats.org/drawingml/2006/wordprocessingDrawing" xmlns:w10="urn:schemas-microsoft-com:office:word" xmlns:w="http://schemas.openxmlformats.org/wordprocessingml/2006/main" xmlns:w14="http://schemas.microsoft.com/office/word/2010/wordml" xmlns:w15="http://schemas.microsoft.com/office/word/2012/wordml" xmlns:w16cex="http://schemas.microsoft.com/office/word/2018/wordml/cex" xmlns:w16cid="http://schemas.microsoft.com/office/word/2016/wordml/cid" xmlns:w16="http://schemas.microsoft.com/office/word/2018/wordml" xmlns:w16sdtdh="http://schemas.microsoft.com/office/word/2020/wordml/sdtdatahash" xmlns:w16se="http://schemas.microsoft.com/office/word/2015/wordml/symex" xmlns:wpg="http://schemas.microsoft.com/office/word/2010/wordprocessingGroup" xmlns:wpi="http://schemas.microsoft.com/office/word/2010/wordprocessingInk" xmlns:wne="http://schemas.microsoft.com/office/word/2006/wordml" xmlns:wps="http://schemas.microsoft.com/office/word/2010/wordprocessingShape" mc:Ignorable="w14 w15 w16se w16cid w16 w16cex w16sdtdh wp14">
+<w:endnotes xmlns:wpc="http://schemas.microsoft.com/office/word/2010/wordprocessingCanvas" xmlns:cx="http://schemas.microsoft.com/office/drawing/2014/chartex" xmlns:cx1="http://schemas.microsoft.com/office/drawing/2015/9/8/chartex" xmlns:cx2="http://schemas.microsoft.com/office/drawing/2015/10/21/chartex" xmlns:cx3="http://schemas.microsoft.com/office/drawing/2016/5/9/chartex" xmlns:cx4="http://schemas.microsoft.com/office/drawing/2016/5/10/chartex" xmlns:cx5="http://schemas.microsoft.com/office/drawing/2016/5/11/chartex" xmlns:cx6="http://schemas.microsoft.com/office/drawing/2016/5/12/chartex" xmlns:cx7="http://schemas.microsoft.com/office/drawing/2016/5/13/chartex" xmlns:cx8="http://schemas.microsoft.com/office/drawing/2016/5/14/chartex" xmlns:mc="http://schemas.openxmlformats.org/markup-compatibility/2006" xmlns:aink="http://schemas.microsoft.com/office/drawing/2016/ink" xmlns:am3d="http://schemas.microsoft.com/office/drawing/2017/model3d" xmlns:o="urn:schemas-microsoft-com:office:office" xmlns:oel="http://schemas.microsoft.com/office/2019/extlst" xmlns:r="http://schemas.openxmlformats.org/officeDocument/2006/relationships" xmlns:m="http://schemas.openxmlformats.org/officeDocument/2006/math" xmlns:v="urn:schemas-microsoft-com:vml" xmlns:wp14="http://schemas.microsoft.com/office/word/2010/wordprocessingDrawing" xmlns:wp="http://schemas.openxmlformats.org/drawingml/2006/wordprocessingDrawing" xmlns:w10="urn:schemas-microsoft-com:office:word" xmlns:w="http://schemas.openxmlformats.org/wordprocessingml/2006/main" xmlns:w14="http://schemas.microsoft.com/office/word/2010/wordml" xmlns:w15="http://schemas.microsoft.com/office/word/2012/wordml" xmlns:w16cex="http://schemas.microsoft.com/office/word/2018/wordml/cex" xmlns:w16cid="http://schemas.microsoft.com/office/word/2016/wordml/cid" xmlns:w16="http://schemas.microsoft.com/office/word/2018/wordml" xmlns:w16sdtdh="http://schemas.microsoft.com/office/word/2020/wordml/sdtdatahash" xmlns:w16se="http://schemas.microsoft.com/office/word/2015/wordml/symex" xmlns:wpg="http://schemas.microsoft.com/office/word/2010/wordprocessingGroup" xmlns:wpi="http://schemas.microsoft.com/office/word/2010/wordprocessingInk" xmlns:wne="http://schemas.microsoft.com/office/word/2006/wordml" xmlns:wps="http://schemas.microsoft.com/office/word/2010/wordprocessingShape" mc:Ignorable="w14 w15 w16se w16cid w16 w16cex w16sdtdh wp14">
   <w:endnote w:type="separator" w:id="-1">
     <w:p>
       <w:pPr>
@@ -18276,7 +18323,7 @@
 </file>
 
 <file path=word/footer1.xml><?xml version="1.0" encoding="utf-8"?>
-<w:ftr xmlns:wpc="http://schemas.microsoft.com/office/word/2010/wordprocessingCanvas" xmlns:cx="http://schemas.microsoft.com/office/drawing/2014/chartex" xmlns:cx1="http://schemas.microsoft.com/office/drawing/2015/9/8/chartex" xmlns:cx2="http://schemas.microsoft.com/office/drawing/2015/10/21/chartex" xmlns:cx3="http://schemas.microsoft.com/office/drawing/2016/5/9/chartex" xmlns:cx4="http://schemas.microsoft.com/office/drawing/2016/5/10/chartex" xmlns:cx5="http://schemas.microsoft.com/office/drawing/2016/5/11/chartex" xmlns:cx6="http://schemas.microsoft.com/office/drawing/2016/5/12/chartex" xmlns:cx7="http://schemas.microsoft.com/office/drawing/2016/5/13/chartex" xmlns:cx8="http://schemas.microsoft.com/office/drawing/2016/5/14/chartex" xmlns:mc="http://schemas.openxmlformats.org/markup-compatibility/2006" xmlns:aink="http://schemas.microsoft.com/office/drawing/2016/ink" xmlns:am3d="http://schemas.microsoft.com/office/drawing/2017/model3d" xmlns:o="urn:schemas-microsoft-com:office:office" xmlns:r="http://schemas.openxmlformats.org/officeDocument/2006/relationships" xmlns:m="http://schemas.openxmlformats.org/officeDocument/2006/math" xmlns:v="urn:schemas-microsoft-com:vml" xmlns:wp14="http://schemas.microsoft.com/office/word/2010/wordprocessingDrawing" xmlns:wp="http://schemas.openxmlformats.org/drawingml/2006/wordprocessingDrawing" xmlns:w10="urn:schemas-microsoft-com:office:word" xmlns:w="http://schemas.openxmlformats.org/wordprocessingml/2006/main" xmlns:w14="http://schemas.microsoft.com/office/word/2010/wordml" xmlns:w15="http://schemas.microsoft.com/office/word/2012/wordml" xmlns:w16cex="http://schemas.microsoft.com/office/word/2018/wordml/cex" xmlns:w16cid="http://schemas.microsoft.com/office/word/2016/wordml/cid" xmlns:w16="http://schemas.microsoft.com/office/word/2018/wordml" xmlns:w16sdtdh="http://schemas.microsoft.com/office/word/2020/wordml/sdtdatahash" xmlns:w16se="http://schemas.microsoft.com/office/word/2015/wordml/symex" xmlns:wpg="http://schemas.microsoft.com/office/word/2010/wordprocessingGroup" xmlns:wpi="http://schemas.microsoft.com/office/word/2010/wordprocessingInk" xmlns:wne="http://schemas.microsoft.com/office/word/2006/wordml" xmlns:wps="http://schemas.microsoft.com/office/word/2010/wordprocessingShape" mc:Ignorable="w14 w15 w16se w16cid w16 w16cex w16sdtdh wp14">
+<w:ftr xmlns:wpc="http://schemas.microsoft.com/office/word/2010/wordprocessingCanvas" xmlns:cx="http://schemas.microsoft.com/office/drawing/2014/chartex" xmlns:cx1="http://schemas.microsoft.com/office/drawing/2015/9/8/chartex" xmlns:cx2="http://schemas.microsoft.com/office/drawing/2015/10/21/chartex" xmlns:cx3="http://schemas.microsoft.com/office/drawing/2016/5/9/chartex" xmlns:cx4="http://schemas.microsoft.com/office/drawing/2016/5/10/chartex" xmlns:cx5="http://schemas.microsoft.com/office/drawing/2016/5/11/chartex" xmlns:cx6="http://schemas.microsoft.com/office/drawing/2016/5/12/chartex" xmlns:cx7="http://schemas.microsoft.com/office/drawing/2016/5/13/chartex" xmlns:cx8="http://schemas.microsoft.com/office/drawing/2016/5/14/chartex" xmlns:mc="http://schemas.openxmlformats.org/markup-compatibility/2006" xmlns:aink="http://schemas.microsoft.com/office/drawing/2016/ink" xmlns:am3d="http://schemas.microsoft.com/office/drawing/2017/model3d" xmlns:o="urn:schemas-microsoft-com:office:office" xmlns:oel="http://schemas.microsoft.com/office/2019/extlst" xmlns:r="http://schemas.openxmlformats.org/officeDocument/2006/relationships" xmlns:m="http://schemas.openxmlformats.org/officeDocument/2006/math" xmlns:v="urn:schemas-microsoft-com:vml" xmlns:wp14="http://schemas.microsoft.com/office/word/2010/wordprocessingDrawing" xmlns:wp="http://schemas.openxmlformats.org/drawingml/2006/wordprocessingDrawing" xmlns:w10="urn:schemas-microsoft-com:office:word" xmlns:w="http://schemas.openxmlformats.org/wordprocessingml/2006/main" xmlns:w14="http://schemas.microsoft.com/office/word/2010/wordml" xmlns:w15="http://schemas.microsoft.com/office/word/2012/wordml" xmlns:w16cex="http://schemas.microsoft.com/office/word/2018/wordml/cex" xmlns:w16cid="http://schemas.microsoft.com/office/word/2016/wordml/cid" xmlns:w16="http://schemas.microsoft.com/office/word/2018/wordml" xmlns:w16sdtdh="http://schemas.microsoft.com/office/word/2020/wordml/sdtdatahash" xmlns:w16se="http://schemas.microsoft.com/office/word/2015/wordml/symex" xmlns:wpg="http://schemas.microsoft.com/office/word/2010/wordprocessingGroup" xmlns:wpi="http://schemas.microsoft.com/office/word/2010/wordprocessingInk" xmlns:wne="http://schemas.microsoft.com/office/word/2006/wordml" xmlns:wps="http://schemas.microsoft.com/office/word/2010/wordprocessingShape" mc:Ignorable="w14 w15 w16se w16cid w16 w16cex w16sdtdh wp14">
   <w:p>
     <w:pPr>
       <w:pStyle w:val="Footer"/>
@@ -18358,7 +18405,7 @@
 </file>
 
 <file path=word/footnotes.xml><?xml version="1.0" encoding="utf-8"?>
-<w:footnotes xmlns:wpc="http://schemas.microsoft.com/office/word/2010/wordprocessingCanvas" xmlns:cx="http://schemas.microsoft.com/office/drawing/2014/chartex" xmlns:cx1="http://schemas.microsoft.com/office/drawing/2015/9/8/chartex" xmlns:cx2="http://schemas.microsoft.com/office/drawing/2015/10/21/chartex" xmlns:cx3="http://schemas.microsoft.com/office/drawing/2016/5/9/chartex" xmlns:cx4="http://schemas.microsoft.com/office/drawing/2016/5/10/chartex" xmlns:cx5="http://schemas.microsoft.com/office/drawing/2016/5/11/chartex" xmlns:cx6="http://schemas.microsoft.com/office/drawing/2016/5/12/chartex" xmlns:cx7="http://schemas.microsoft.com/office/drawing/2016/5/13/chartex" xmlns:cx8="http://schemas.microsoft.com/office/drawing/2016/5/14/chartex" xmlns:mc="http://schemas.openxmlformats.org/markup-compatibility/2006" xmlns:aink="http://schemas.microsoft.com/office/drawing/2016/ink" xmlns:am3d="http://schemas.microsoft.com/office/drawing/2017/model3d" xmlns:o="urn:schemas-microsoft-com:office:office" xmlns:r="http://schemas.openxmlformats.org/officeDocument/2006/relationships" xmlns:m="http://schemas.openxmlformats.org/officeDocument/2006/math" xmlns:v="urn:schemas-microsoft-com:vml" xmlns:wp14="http://schemas.microsoft.com/office/word/2010/wordprocessingDrawing" xmlns:wp="http://schemas.openxmlformats.org/drawingml/2006/wordprocessingDrawing" xmlns:w10="urn:schemas-microsoft-com:office:word" xmlns:w="http://schemas.openxmlformats.org/wordprocessingml/2006/main" xmlns:w14="http://schemas.microsoft.com/office/word/2010/wordml" xmlns:w15="http://schemas.microsoft.com/office/word/2012/wordml" xmlns:w16cex="http://schemas.microsoft.com/office/word/2018/wordml/cex" xmlns:w16cid="http://schemas.microsoft.com/office/word/2016/wordml/cid" xmlns:w16="http://schemas.microsoft.com/office/word/2018/wordml" xmlns:w16sdtdh="http://schemas.microsoft.com/office/word/2020/wordml/sdtdatahash" xmlns:w16se="http://schemas.microsoft.com/office/word/2015/wordml/symex" xmlns:wpg="http://schemas.microsoft.com/office/word/2010/wordprocessingGroup" xmlns:wpi="http://schemas.microsoft.com/office/word/2010/wordprocessingInk" xmlns:wne="http://schemas.microsoft.com/office/word/2006/wordml" xmlns:wps="http://schemas.microsoft.com/office/word/2010/wordprocessingShape" mc:Ignorable="w14 w15 w16se w16cid w16 w16cex w16sdtdh wp14">
+<w:footnotes xmlns:wpc="http://schemas.microsoft.com/office/word/2010/wordprocessingCanvas" xmlns:cx="http://schemas.microsoft.com/office/drawing/2014/chartex" xmlns:cx1="http://schemas.microsoft.com/office/drawing/2015/9/8/chartex" xmlns:cx2="http://schemas.microsoft.com/office/drawing/2015/10/21/chartex" xmlns:cx3="http://schemas.microsoft.com/office/drawing/2016/5/9/chartex" xmlns:cx4="http://schemas.microsoft.com/office/drawing/2016/5/10/chartex" xmlns:cx5="http://schemas.microsoft.com/office/drawing/2016/5/11/chartex" xmlns:cx6="http://schemas.microsoft.com/office/drawing/2016/5/12/chartex" xmlns:cx7="http://schemas.microsoft.com/office/drawing/2016/5/13/chartex" xmlns:cx8="http://schemas.microsoft.com/office/drawing/2016/5/14/chartex" xmlns:mc="http://schemas.openxmlformats.org/markup-compatibility/2006" xmlns:aink="http://schemas.microsoft.com/office/drawing/2016/ink" xmlns:am3d="http://schemas.microsoft.com/office/drawing/2017/model3d" xmlns:o="urn:schemas-microsoft-com:office:office" xmlns:oel="http://schemas.microsoft.com/office/2019/extlst" xmlns:r="http://schemas.openxmlformats.org/officeDocument/2006/relationships" xmlns:m="http://schemas.openxmlformats.org/officeDocument/2006/math" xmlns:v="urn:schemas-microsoft-com:vml" xmlns:wp14="http://schemas.microsoft.com/office/word/2010/wordprocessingDrawing" xmlns:wp="http://schemas.openxmlformats.org/drawingml/2006/wordprocessingDrawing" xmlns:w10="urn:schemas-microsoft-com:office:word" xmlns:w="http://schemas.openxmlformats.org/wordprocessingml/2006/main" xmlns:w14="http://schemas.microsoft.com/office/word/2010/wordml" xmlns:w15="http://schemas.microsoft.com/office/word/2012/wordml" xmlns:w16cex="http://schemas.microsoft.com/office/word/2018/wordml/cex" xmlns:w16cid="http://schemas.microsoft.com/office/word/2016/wordml/cid" xmlns:w16="http://schemas.microsoft.com/office/word/2018/wordml" xmlns:w16sdtdh="http://schemas.microsoft.com/office/word/2020/wordml/sdtdatahash" xmlns:w16se="http://schemas.microsoft.com/office/word/2015/wordml/symex" xmlns:wpg="http://schemas.microsoft.com/office/word/2010/wordprocessingGroup" xmlns:wpi="http://schemas.microsoft.com/office/word/2010/wordprocessingInk" xmlns:wne="http://schemas.microsoft.com/office/word/2006/wordml" xmlns:wps="http://schemas.microsoft.com/office/word/2010/wordprocessingShape" mc:Ignorable="w14 w15 w16se w16cid w16 w16cex w16sdtdh wp14">
   <w:footnote w:type="separator" w:id="-1">
     <w:p>
       <w:pPr>
@@ -18383,7 +18430,7 @@
 </file>
 
 <file path=word/numbering.xml><?xml version="1.0" encoding="utf-8"?>
-<w:numbering xmlns:wpc="http://schemas.microsoft.com/office/word/2010/wordprocessingCanvas" xmlns:cx="http://schemas.microsoft.com/office/drawing/2014/chartex" xmlns:cx1="http://schemas.microsoft.com/office/drawing/2015/9/8/chartex" xmlns:cx2="http://schemas.microsoft.com/office/drawing/2015/10/21/chartex" xmlns:cx3="http://schemas.microsoft.com/office/drawing/2016/5/9/chartex" xmlns:cx4="http://schemas.microsoft.com/office/drawing/2016/5/10/chartex" xmlns:cx5="http://schemas.microsoft.com/office/drawing/2016/5/11/chartex" xmlns:cx6="http://schemas.microsoft.com/office/drawing/2016/5/12/chartex" xmlns:cx7="http://schemas.microsoft.com/office/drawing/2016/5/13/chartex" xmlns:cx8="http://schemas.microsoft.com/office/drawing/2016/5/14/chartex" xmlns:mc="http://schemas.openxmlformats.org/markup-compatibility/2006" xmlns:aink="http://schemas.microsoft.com/office/drawing/2016/ink" xmlns:am3d="http://schemas.microsoft.com/office/drawing/2017/model3d" xmlns:o="urn:schemas-microsoft-com:office:office" xmlns:r="http://schemas.openxmlformats.org/officeDocument/2006/relationships" xmlns:m="http://schemas.openxmlformats.org/officeDocument/2006/math" xmlns:v="urn:schemas-microsoft-com:vml" xmlns:wp14="http://schemas.microsoft.com/office/word/2010/wordprocessingDrawing" xmlns:wp="http://schemas.openxmlformats.org/drawingml/2006/wordprocessingDrawing" xmlns:w10="urn:schemas-microsoft-com:office:word" xmlns:w="http://schemas.openxmlformats.org/wordprocessingml/2006/main" xmlns:w14="http://schemas.microsoft.com/office/word/2010/wordml" xmlns:w15="http://schemas.microsoft.com/office/word/2012/wordml" xmlns:w16cex="http://schemas.microsoft.com/office/word/2018/wordml/cex" xmlns:w16cid="http://schemas.microsoft.com/office/word/2016/wordml/cid" xmlns:w16="http://schemas.microsoft.com/office/word/2018/wordml" xmlns:w16sdtdh="http://schemas.microsoft.com/office/word/2020/wordml/sdtdatahash" xmlns:w16se="http://schemas.microsoft.com/office/word/2015/wordml/symex" xmlns:wpg="http://schemas.microsoft.com/office/word/2010/wordprocessingGroup" xmlns:wpi="http://schemas.microsoft.com/office/word/2010/wordprocessingInk" xmlns:wne="http://schemas.microsoft.com/office/word/2006/wordml" xmlns:wps="http://schemas.microsoft.com/office/word/2010/wordprocessingShape" mc:Ignorable="w14 w15 w16se w16cid w16 w16cex w16sdtdh wp14">
+<w:numbering xmlns:wpc="http://schemas.microsoft.com/office/word/2010/wordprocessingCanvas" xmlns:cx="http://schemas.microsoft.com/office/drawing/2014/chartex" xmlns:cx1="http://schemas.microsoft.com/office/drawing/2015/9/8/chartex" xmlns:cx2="http://schemas.microsoft.com/office/drawing/2015/10/21/chartex" xmlns:cx3="http://schemas.microsoft.com/office/drawing/2016/5/9/chartex" xmlns:cx4="http://schemas.microsoft.com/office/drawing/2016/5/10/chartex" xmlns:cx5="http://schemas.microsoft.com/office/drawing/2016/5/11/chartex" xmlns:cx6="http://schemas.microsoft.com/office/drawing/2016/5/12/chartex" xmlns:cx7="http://schemas.microsoft.com/office/drawing/2016/5/13/chartex" xmlns:cx8="http://schemas.microsoft.com/office/drawing/2016/5/14/chartex" xmlns:mc="http://schemas.openxmlformats.org/markup-compatibility/2006" xmlns:aink="http://schemas.microsoft.com/office/drawing/2016/ink" xmlns:am3d="http://schemas.microsoft.com/office/drawing/2017/model3d" xmlns:o="urn:schemas-microsoft-com:office:office" xmlns:oel="http://schemas.microsoft.com/office/2019/extlst" xmlns:r="http://schemas.openxmlformats.org/officeDocument/2006/relationships" xmlns:m="http://schemas.openxmlformats.org/officeDocument/2006/math" xmlns:v="urn:schemas-microsoft-com:vml" xmlns:wp14="http://schemas.microsoft.com/office/word/2010/wordprocessingDrawing" xmlns:wp="http://schemas.openxmlformats.org/drawingml/2006/wordprocessingDrawing" xmlns:w10="urn:schemas-microsoft-com:office:word" xmlns:w="http://schemas.openxmlformats.org/wordprocessingml/2006/main" xmlns:w14="http://schemas.microsoft.com/office/word/2010/wordml" xmlns:w15="http://schemas.microsoft.com/office/word/2012/wordml" xmlns:w16cex="http://schemas.microsoft.com/office/word/2018/wordml/cex" xmlns:w16cid="http://schemas.microsoft.com/office/word/2016/wordml/cid" xmlns:w16="http://schemas.microsoft.com/office/word/2018/wordml" xmlns:w16sdtdh="http://schemas.microsoft.com/office/word/2020/wordml/sdtdatahash" xmlns:w16se="http://schemas.microsoft.com/office/word/2015/wordml/symex" xmlns:wpg="http://schemas.microsoft.com/office/word/2010/wordprocessingGroup" xmlns:wpi="http://schemas.microsoft.com/office/word/2010/wordprocessingInk" xmlns:wne="http://schemas.microsoft.com/office/word/2006/wordml" xmlns:wps="http://schemas.microsoft.com/office/word/2010/wordprocessingShape" mc:Ignorable="w14 w15 w16se w16cid w16 w16cex w16sdtdh wp14">
   <w:abstractNum w:abstractNumId="0" w15:restartNumberingAfterBreak="0">
     <w:nsid w:val="004A5127"/>
     <w:multiLevelType w:val="hybridMultilevel"/>
@@ -21526,10 +21573,10 @@
       </w:rPr>
     </w:lvl>
   </w:abstractNum>
-  <w:num w:numId="1">
+  <w:num w:numId="1" w16cid:durableId="1929850002">
     <w:abstractNumId w:val="8"/>
   </w:num>
-  <w:num w:numId="2">
+  <w:num w:numId="2" w16cid:durableId="1617559605">
     <w:abstractNumId w:val="9"/>
     <w:lvlOverride w:ilvl="0">
       <w:startOverride w:val="1"/>
@@ -21559,7 +21606,7 @@
       <w:startOverride w:val="1"/>
     </w:lvlOverride>
   </w:num>
-  <w:num w:numId="3">
+  <w:num w:numId="3" w16cid:durableId="258025270">
     <w:abstractNumId w:val="15"/>
     <w:lvlOverride w:ilvl="0">
       <w:startOverride w:val="1"/>
@@ -21589,7 +21636,7 @@
       <w:startOverride w:val="1"/>
     </w:lvlOverride>
   </w:num>
-  <w:num w:numId="4">
+  <w:num w:numId="4" w16cid:durableId="2103791207">
     <w:abstractNumId w:val="27"/>
     <w:lvlOverride w:ilvl="0">
       <w:startOverride w:val="1"/>
@@ -21619,91 +21666,91 @@
       <w:startOverride w:val="1"/>
     </w:lvlOverride>
   </w:num>
-  <w:num w:numId="5">
+  <w:num w:numId="5" w16cid:durableId="322049578">
     <w:abstractNumId w:val="9"/>
   </w:num>
-  <w:num w:numId="6">
+  <w:num w:numId="6" w16cid:durableId="2107336848">
     <w:abstractNumId w:val="13"/>
   </w:num>
-  <w:num w:numId="7">
+  <w:num w:numId="7" w16cid:durableId="219026987">
     <w:abstractNumId w:val="17"/>
   </w:num>
-  <w:num w:numId="8">
+  <w:num w:numId="8" w16cid:durableId="566839058">
     <w:abstractNumId w:val="24"/>
   </w:num>
-  <w:num w:numId="9">
+  <w:num w:numId="9" w16cid:durableId="1533153042">
     <w:abstractNumId w:val="6"/>
   </w:num>
-  <w:num w:numId="10">
+  <w:num w:numId="10" w16cid:durableId="1591159968">
     <w:abstractNumId w:val="3"/>
   </w:num>
-  <w:num w:numId="11">
+  <w:num w:numId="11" w16cid:durableId="1197738569">
     <w:abstractNumId w:val="16"/>
   </w:num>
-  <w:num w:numId="12">
+  <w:num w:numId="12" w16cid:durableId="630594894">
     <w:abstractNumId w:val="5"/>
   </w:num>
-  <w:num w:numId="13">
+  <w:num w:numId="13" w16cid:durableId="1842506086">
     <w:abstractNumId w:val="12"/>
   </w:num>
-  <w:num w:numId="14">
+  <w:num w:numId="14" w16cid:durableId="1087580255">
     <w:abstractNumId w:val="4"/>
   </w:num>
-  <w:num w:numId="15">
+  <w:num w:numId="15" w16cid:durableId="1727489335">
     <w:abstractNumId w:val="1"/>
   </w:num>
-  <w:num w:numId="16">
+  <w:num w:numId="16" w16cid:durableId="1850220875">
     <w:abstractNumId w:val="28"/>
   </w:num>
-  <w:num w:numId="17">
+  <w:num w:numId="17" w16cid:durableId="1790515654">
     <w:abstractNumId w:val="0"/>
   </w:num>
-  <w:num w:numId="18">
+  <w:num w:numId="18" w16cid:durableId="1594053595">
     <w:abstractNumId w:val="11"/>
   </w:num>
-  <w:num w:numId="19">
+  <w:num w:numId="19" w16cid:durableId="385959964">
     <w:abstractNumId w:val="19"/>
   </w:num>
-  <w:num w:numId="20">
+  <w:num w:numId="20" w16cid:durableId="678502350">
     <w:abstractNumId w:val="21"/>
   </w:num>
-  <w:num w:numId="21">
+  <w:num w:numId="21" w16cid:durableId="194393923">
     <w:abstractNumId w:val="10"/>
   </w:num>
-  <w:num w:numId="22">
+  <w:num w:numId="22" w16cid:durableId="139470991">
     <w:abstractNumId w:val="7"/>
   </w:num>
-  <w:num w:numId="23">
+  <w:num w:numId="23" w16cid:durableId="1683165900">
     <w:abstractNumId w:val="29"/>
   </w:num>
-  <w:num w:numId="24">
+  <w:num w:numId="24" w16cid:durableId="987706262">
     <w:abstractNumId w:val="22"/>
   </w:num>
-  <w:num w:numId="25">
+  <w:num w:numId="25" w16cid:durableId="1350139336">
     <w:abstractNumId w:val="20"/>
   </w:num>
-  <w:num w:numId="26">
+  <w:num w:numId="26" w16cid:durableId="166867759">
     <w:abstractNumId w:val="18"/>
   </w:num>
-  <w:num w:numId="27">
+  <w:num w:numId="27" w16cid:durableId="1001160198">
     <w:abstractNumId w:val="25"/>
   </w:num>
-  <w:num w:numId="28">
+  <w:num w:numId="28" w16cid:durableId="1648900365">
     <w:abstractNumId w:val="26"/>
   </w:num>
-  <w:num w:numId="29">
+  <w:num w:numId="29" w16cid:durableId="1613829233">
     <w:abstractNumId w:val="23"/>
   </w:num>
-  <w:num w:numId="30">
+  <w:num w:numId="30" w16cid:durableId="1387872555">
     <w:abstractNumId w:val="31"/>
   </w:num>
-  <w:num w:numId="31">
+  <w:num w:numId="31" w16cid:durableId="1166549942">
     <w:abstractNumId w:val="2"/>
   </w:num>
-  <w:num w:numId="32">
+  <w:num w:numId="32" w16cid:durableId="1204169246">
     <w:abstractNumId w:val="30"/>
   </w:num>
-  <w:num w:numId="33">
+  <w:num w:numId="33" w16cid:durableId="960378168">
     <w:abstractNumId w:val="14"/>
   </w:num>
 </w:numbering>

</xml_diff>